<commit_message>
added updated risk management
</commit_message>
<xml_diff>
--- a/docs/Deliverables/TeamDeliverable-2.docx
+++ b/docs/Deliverables/TeamDeliverable-2.docx
@@ -1,6 +1,6 @@
 
 <file path=word/document.xml><?xml version="1.0" encoding="utf-8"?>
-<w:document xmlns:wpc="http://schemas.microsoft.com/office/word/2010/wordprocessingCanvas" xmlns:cx="http://schemas.microsoft.com/office/drawing/2014/chartex" xmlns:cx1="http://schemas.microsoft.com/office/drawing/2015/9/8/chartex" xmlns:cx2="http://schemas.microsoft.com/office/drawing/2015/10/21/chartex" xmlns:mc="http://schemas.openxmlformats.org/markup-compatibility/2006" xmlns:o="urn:schemas-microsoft-com:office:office" xmlns:r="http://schemas.openxmlformats.org/officeDocument/2006/relationships" xmlns:m="http://schemas.openxmlformats.org/officeDocument/2006/math" xmlns:v="urn:schemas-microsoft-com:vml" xmlns:wp14="http://schemas.microsoft.com/office/word/2010/wordprocessingDrawing" xmlns:wp="http://schemas.openxmlformats.org/drawingml/2006/wordprocessingDrawing" xmlns:w10="urn:schemas-microsoft-com:office:word" xmlns:w="http://schemas.openxmlformats.org/wordprocessingml/2006/main" xmlns:w14="http://schemas.microsoft.com/office/word/2010/wordml" xmlns:w15="http://schemas.microsoft.com/office/word/2012/wordml" xmlns:w16se="http://schemas.microsoft.com/office/word/2015/wordml/symex" xmlns:wpg="http://schemas.microsoft.com/office/word/2010/wordprocessingGroup" xmlns:wpi="http://schemas.microsoft.com/office/word/2010/wordprocessingInk" xmlns:wne="http://schemas.microsoft.com/office/word/2006/wordml" xmlns:wps="http://schemas.microsoft.com/office/word/2010/wordprocessingShape" mc:Ignorable="w14 w15 w16se wp14">
+<w:document xmlns:wpc="http://schemas.microsoft.com/office/word/2010/wordprocessingCanvas" xmlns:cx="http://schemas.microsoft.com/office/drawing/2014/chartex" xmlns:cx1="http://schemas.microsoft.com/office/drawing/2015/9/8/chartex" xmlns:mc="http://schemas.openxmlformats.org/markup-compatibility/2006" xmlns:o="urn:schemas-microsoft-com:office:office" xmlns:r="http://schemas.openxmlformats.org/officeDocument/2006/relationships" xmlns:m="http://schemas.openxmlformats.org/officeDocument/2006/math" xmlns:v="urn:schemas-microsoft-com:vml" xmlns:wp14="http://schemas.microsoft.com/office/word/2010/wordprocessingDrawing" xmlns:wp="http://schemas.openxmlformats.org/drawingml/2006/wordprocessingDrawing" xmlns:w10="urn:schemas-microsoft-com:office:word" xmlns:w="http://schemas.openxmlformats.org/wordprocessingml/2006/main" xmlns:w14="http://schemas.microsoft.com/office/word/2010/wordml" xmlns:w15="http://schemas.microsoft.com/office/word/2012/wordml" xmlns:w16se="http://schemas.microsoft.com/office/word/2015/wordml/symex" xmlns:wpg="http://schemas.microsoft.com/office/word/2010/wordprocessingGroup" xmlns:wpi="http://schemas.microsoft.com/office/word/2010/wordprocessingInk" xmlns:wne="http://schemas.microsoft.com/office/word/2006/wordml" xmlns:wps="http://schemas.microsoft.com/office/word/2010/wordprocessingShape" mc:Ignorable="w14 w15 w16se wp14">
   <w:body>
     <w:p>
       <w:pPr>
@@ -75,7 +75,6 @@
       <w:r>
         <w:rPr>
           <w:noProof/>
-          <w:lang w:bidi="mr-IN"/>
         </w:rPr>
         <w:drawing>
           <wp:inline distT="0" distB="0" distL="0" distR="0">
@@ -133,7 +132,6 @@
       <w:r>
         <w:rPr>
           <w:noProof/>
-          <w:lang w:bidi="mr-IN"/>
         </w:rPr>
         <w:drawing>
           <wp:inline distT="0" distB="0" distL="0" distR="0">
@@ -192,7 +190,6 @@
       <w:r>
         <w:rPr>
           <w:noProof/>
-          <w:lang w:bidi="mr-IN"/>
         </w:rPr>
         <w:drawing>
           <wp:inline distT="0" distB="0" distL="0" distR="0">
@@ -259,6 +256,97 @@
       </w:r>
     </w:p>
     <w:p>
+      <w:r>
+        <w:t>The risks addressed in the early stages of the project can be summarized as follows:</w:t>
+      </w:r>
+    </w:p>
+    <w:p>
+      <w:pPr>
+        <w:pStyle w:val="ListParagraph"/>
+        <w:numPr>
+          <w:ilvl w:val="0"/>
+          <w:numId w:val="3"/>
+        </w:numPr>
+      </w:pPr>
+      <w:r>
+        <w:t>Inexperience with Android development</w:t>
+      </w:r>
+    </w:p>
+    <w:p>
+      <w:pPr>
+        <w:pStyle w:val="ListParagraph"/>
+        <w:numPr>
+          <w:ilvl w:val="0"/>
+          <w:numId w:val="3"/>
+        </w:numPr>
+      </w:pPr>
+      <w:r>
+        <w:t>Inexperience with Firebase database, as well as fewer easily found resources for issues due to Firebase being a relatively new technology.</w:t>
+      </w:r>
+    </w:p>
+    <w:p>
+      <w:pPr>
+        <w:pStyle w:val="ListParagraph"/>
+        <w:numPr>
+          <w:ilvl w:val="0"/>
+          <w:numId w:val="3"/>
+        </w:numPr>
+      </w:pPr>
+      <w:r>
+        <w:t>Requires commitment from UNT and their transport department.</w:t>
+      </w:r>
+    </w:p>
+    <w:p>
+      <w:pPr>
+        <w:pStyle w:val="ListParagraph"/>
+        <w:numPr>
+          <w:ilvl w:val="0"/>
+          <w:numId w:val="3"/>
+        </w:numPr>
+      </w:pPr>
+      <w:r>
+        <w:t>Potential for limited user base at UNT</w:t>
+      </w:r>
+    </w:p>
+    <w:p>
+      <w:pPr>
+        <w:pStyle w:val="ListParagraph"/>
+        <w:numPr>
+          <w:ilvl w:val="0"/>
+          <w:numId w:val="3"/>
+        </w:numPr>
+      </w:pPr>
+      <w:r>
+        <w:t>Time constraints to fit in all planned functionality</w:t>
+      </w:r>
+    </w:p>
+    <w:p>
+      <w:r>
+        <w:lastRenderedPageBreak/>
+        <w:t>The above risks were discussed and monitored through each meeting.  For the risk of selecting a newer technology as Firebase, the risk has been mostly avoided to date.  A proof of concept for the Firebase and Android integration was created and showed the simplicity of working with Firebase.  Additional discussions amongst the entire group have led to the implementation of a database structure that Firebase can easily follow.  For the remainder of the project, this risk will still be monitored as further integration could lead to issues, but it will be downgraded.  While initially 2 group members would focus on Firebase, the work will instead be spread out amongst all the group members as needed.  In case a problem will arise, the Firebase risk will receive more focused attention from multiple group members.</w:t>
+      </w:r>
+    </w:p>
+    <w:p>
+      <w:r>
+        <w:t xml:space="preserve">The issues of inexperience with Android have also been mitigated so far.  The group split up the work to have the more experienced Android programmers work on more UI elements and integration with Android specific libraries.  The other group members received work that was more independent of Android, focusing only on general Java libraries and code.  If they run into Android-specific problems, that part of the program can be reassigned to other members.  The current plans for the UI also allow for a simple design, so issues with Android UI elements can be solved by simplifying the design.  The </w:t>
+      </w:r>
+      <w:r>
+        <w:t>“flashier” UI elements can be pushed back to a future release.</w:t>
+      </w:r>
+    </w:p>
+    <w:p>
+      <w:r>
+        <w:t>For risks 3 and 4, the group discussed a change to the initial design plans.  The Firebase database along with the main Java classes were made more generic to apply to a large range of vehicle transports.  The app’s success would not just rely on one user base in one limited area.  Instead, the app is designed for use by any transportation department.  With some additional future functionality, it would also be able to be generalized to all vehicles rather than just buses.  As a result, the risk shifts away from a limited group of willing drivers and users more towards being able to manage a larger, potentially nationwide population of users.</w:t>
+      </w:r>
+    </w:p>
+    <w:p>
+      <w:r>
+        <w:t>Risk 5 remains as the most significant risk to the group.  The project requires a lot of initial planning and as a result, the actual code production has somewhat stalled.  Proof of concepts and prototype code have been created that should allow for faster development, and that is the current plan the group is relying on.  In case of a bigger time crunch, the group has decided that it may remove some desired features or limit the data gathered to complete the project on schedule.</w:t>
+      </w:r>
+      <w:bookmarkStart w:id="0" w:name="_GoBack"/>
+      <w:bookmarkEnd w:id="0"/>
+    </w:p>
+    <w:p>
       <w:pPr>
         <w:pStyle w:val="Heading1"/>
       </w:pPr>
@@ -270,12 +358,10 @@
       <w:pPr>
         <w:pStyle w:val="Heading1"/>
       </w:pPr>
-      <w:bookmarkStart w:id="0" w:name="_GoBack"/>
       <w:r>
         <w:t>Meeting minutes</w:t>
       </w:r>
     </w:p>
-    <w:bookmarkEnd w:id="0"/>
     <w:p>
       <w:pPr>
         <w:pStyle w:val="Title"/>
@@ -421,6 +507,7 @@
               <w:pStyle w:val="FormHeading"/>
             </w:pPr>
             <w:r>
+              <w:lastRenderedPageBreak/>
               <w:t>Attendees:</w:t>
             </w:r>
           </w:p>
@@ -828,7 +915,11 @@
           </w:tcPr>
           <w:p>
             <w:r>
-              <w:t>Create UML design documents, requirement specification report, updated risk management and project plan, and test plan for deliverable document</w:t>
+              <w:t xml:space="preserve">Create UML design documents, requirement specification report, updated risk management and project </w:t>
+            </w:r>
+            <w:r>
+              <w:lastRenderedPageBreak/>
+              <w:t>plan, and test plan for deliverable document</w:t>
             </w:r>
           </w:p>
         </w:tc>
@@ -838,6 +929,7 @@
           </w:tcPr>
           <w:p>
             <w:r>
+              <w:lastRenderedPageBreak/>
               <w:t>Gil</w:t>
             </w:r>
           </w:p>
@@ -1154,47 +1246,7 @@
         </w:numPr>
       </w:pPr>
       <w:r>
-        <w:t xml:space="preserve">Split up the work on the project, assigning Gil the </w:t>
-      </w:r>
-      <w:proofErr w:type="spellStart"/>
-      <w:r>
-        <w:t>ScheduleFragment</w:t>
-      </w:r>
-      <w:proofErr w:type="spellEnd"/>
-      <w:r>
-        <w:t xml:space="preserve"> and </w:t>
-      </w:r>
-      <w:proofErr w:type="spellStart"/>
-      <w:r>
-        <w:t>RouteListFragment</w:t>
-      </w:r>
-      <w:proofErr w:type="spellEnd"/>
-      <w:r>
-        <w:t xml:space="preserve">, Anurag the </w:t>
-      </w:r>
-      <w:proofErr w:type="spellStart"/>
-      <w:r>
-        <w:t>TrackerMapActivity</w:t>
-      </w:r>
-      <w:proofErr w:type="spellEnd"/>
-      <w:r>
-        <w:t xml:space="preserve">, Satyanarayana the </w:t>
-      </w:r>
-      <w:proofErr w:type="spellStart"/>
-      <w:r>
-        <w:t>DriverActivity</w:t>
-      </w:r>
-      <w:proofErr w:type="spellEnd"/>
-      <w:r>
-        <w:t xml:space="preserve">, and Nitesh the </w:t>
-      </w:r>
-      <w:proofErr w:type="spellStart"/>
-      <w:r>
-        <w:t>FireBaseController</w:t>
-      </w:r>
-      <w:proofErr w:type="spellEnd"/>
-      <w:r>
-        <w:t>.</w:t>
+        <w:t>Split up the work on the project, assigning Gil the ScheduleFragment and RouteListFragment, Anurag the TrackerMapActivity, Satyanarayana the DriverActivity, and Nitesh the FireBaseController.</w:t>
       </w:r>
     </w:p>
     <w:p>
@@ -1247,6 +1299,7 @@
               <w:pStyle w:val="Heading1"/>
             </w:pPr>
             <w:r>
+              <w:lastRenderedPageBreak/>
               <w:t>Sr. No.</w:t>
             </w:r>
           </w:p>
@@ -1529,23 +1582,7 @@
           </w:tcPr>
           <w:p>
             <w:r>
-              <w:t xml:space="preserve">Push draft of </w:t>
-            </w:r>
-            <w:proofErr w:type="spellStart"/>
-            <w:r>
-              <w:t>ScheduleFragment</w:t>
-            </w:r>
-            <w:proofErr w:type="spellEnd"/>
-            <w:r>
-              <w:t xml:space="preserve"> and </w:t>
-            </w:r>
-            <w:proofErr w:type="spellStart"/>
-            <w:r>
-              <w:t>RouteListFragment</w:t>
-            </w:r>
-            <w:proofErr w:type="spellEnd"/>
-            <w:r>
-              <w:t xml:space="preserve"> in preparation of Peer Review</w:t>
+              <w:t>Push draft of ScheduleFragment and RouteListFragment in preparation of Peer Review</w:t>
             </w:r>
           </w:p>
         </w:tc>
@@ -1597,15 +1634,7 @@
           </w:tcPr>
           <w:p>
             <w:r>
-              <w:t xml:space="preserve">Push draft of </w:t>
-            </w:r>
-            <w:proofErr w:type="spellStart"/>
-            <w:r>
-              <w:t>TrackerMapActivity</w:t>
-            </w:r>
-            <w:proofErr w:type="spellEnd"/>
-            <w:r>
-              <w:t xml:space="preserve"> in preparation of Peer Review</w:t>
+              <w:t>Push draft of TrackerMapActivity in preparation of Peer Review</w:t>
             </w:r>
           </w:p>
         </w:tc>
@@ -1657,15 +1686,7 @@
           </w:tcPr>
           <w:p>
             <w:r>
-              <w:t xml:space="preserve">Push draft of </w:t>
-            </w:r>
-            <w:proofErr w:type="spellStart"/>
-            <w:r>
-              <w:t>DriverActivity</w:t>
-            </w:r>
-            <w:proofErr w:type="spellEnd"/>
-            <w:r>
-              <w:t xml:space="preserve"> in preparation of Peer Review</w:t>
+              <w:t>Push draft of DriverActivity in preparation of Peer Review</w:t>
             </w:r>
           </w:p>
         </w:tc>
@@ -1717,15 +1738,7 @@
           </w:tcPr>
           <w:p>
             <w:r>
-              <w:t xml:space="preserve">Push draft of </w:t>
-            </w:r>
-            <w:proofErr w:type="spellStart"/>
-            <w:r>
-              <w:t>FireBaseController</w:t>
-            </w:r>
-            <w:proofErr w:type="spellEnd"/>
-            <w:r>
-              <w:t xml:space="preserve"> in preparation of Peer Review</w:t>
+              <w:t>Push draft of FireBaseController in preparation of Peer Review</w:t>
             </w:r>
           </w:p>
         </w:tc>
@@ -1795,7 +1808,7 @@
           <v:shape id="_x0000_i1025" type="#_x0000_t75" style="width:468pt;height:22.5pt" o:ole="">
             <v:imagedata r:id="rId8" o:title=""/>
           </v:shape>
-          <o:OLEObject Type="Embed" ProgID="Word.Document.12" ShapeID="_x0000_i1025" DrawAspect="Content" ObjectID="_1537622858" r:id="rId9">
+          <o:OLEObject Type="Embed" ProgID="Word.Document.12" ShapeID="_x0000_i1025" DrawAspect="Content" ObjectID="_1537639641" r:id="rId9">
             <o:FieldCodes>\s</o:FieldCodes>
           </o:OLEObject>
         </w:object>
@@ -1811,23 +1824,20 @@
     </w:p>
     <w:p>
       <w:r>
-        <w:t xml:space="preserve">We have finished a basic proof of concept in which a user could checkout a particular location on google map and save it to the Firebase real-time database. If the same application is installed on more than one </w:t>
-      </w:r>
+        <w:t>We have finished a basic proof of concept in which a user could checkout a particular location on google map and save it to the Firebase real-time database. If the same application is installed on more than one phone, multiple people will be able to fetch the checked out location at the same time. In this activity we performed the feasibility test of the overall project.</w:t>
+      </w:r>
+    </w:p>
+    <w:p>
+      <w:r>
+        <w:t>Second proof of concept we performed is to show the markers on the particular GPS co-ordinates. We learned how to show the markers on google map, which will further help in plotting the bus stops.</w:t>
+      </w:r>
+    </w:p>
+    <w:p>
+      <w:pPr>
+        <w:pStyle w:val="Heading1"/>
+      </w:pPr>
       <w:r>
         <w:lastRenderedPageBreak/>
-        <w:t>phone, multiple people will be able to fetch the checked out location at the same time. In this activity we performed the feasibility test of the overall project.</w:t>
-      </w:r>
-    </w:p>
-    <w:p>
-      <w:r>
-        <w:t>Second proof of concept we performed is to show the markers on the particular GPS co-ordinates. We learned how to show the markers on google map, which will further help in plotting the bus stops.</w:t>
-      </w:r>
-    </w:p>
-    <w:p>
-      <w:pPr>
-        <w:pStyle w:val="Heading1"/>
-      </w:pPr>
-      <w:r>
         <w:t>Member contribution</w:t>
       </w:r>
     </w:p>
@@ -1865,7 +1875,6 @@
                 <w:rFonts w:ascii="Times" w:eastAsia="Times New Roman" w:hAnsi="Times" w:cs="Times New Roman"/>
                 <w:sz w:val="24"/>
                 <w:szCs w:val="20"/>
-                <w:lang/>
               </w:rPr>
             </w:pPr>
             <w:r>
@@ -1873,7 +1882,6 @@
                 <w:rFonts w:ascii="Times" w:eastAsia="Times New Roman" w:hAnsi="Times" w:cs="Times New Roman"/>
                 <w:sz w:val="24"/>
                 <w:szCs w:val="20"/>
-                <w:lang/>
               </w:rPr>
               <w:t>Member name</w:t>
             </w:r>
@@ -1893,7 +1901,6 @@
                 <w:rFonts w:ascii="Times" w:eastAsia="Times New Roman" w:hAnsi="Times" w:cs="Times New Roman"/>
                 <w:sz w:val="24"/>
                 <w:szCs w:val="20"/>
-                <w:lang/>
               </w:rPr>
             </w:pPr>
             <w:r>
@@ -1901,7 +1908,6 @@
                 <w:rFonts w:ascii="Times" w:eastAsia="Times New Roman" w:hAnsi="Times" w:cs="Times New Roman"/>
                 <w:sz w:val="24"/>
                 <w:szCs w:val="20"/>
-                <w:lang/>
               </w:rPr>
               <w:t>Contribution description</w:t>
             </w:r>
@@ -1921,7 +1927,6 @@
                 <w:rFonts w:ascii="Times" w:eastAsia="Times New Roman" w:hAnsi="Times" w:cs="Times New Roman"/>
                 <w:sz w:val="24"/>
                 <w:szCs w:val="20"/>
-                <w:lang/>
               </w:rPr>
             </w:pPr>
             <w:r>
@@ -1929,7 +1934,6 @@
                 <w:rFonts w:ascii="Times" w:eastAsia="Times New Roman" w:hAnsi="Times" w:cs="Times New Roman"/>
                 <w:sz w:val="24"/>
                 <w:szCs w:val="20"/>
-                <w:lang/>
               </w:rPr>
               <w:t>Overall Contribution (%)</w:t>
             </w:r>
@@ -1949,7 +1953,6 @@
                 <w:rFonts w:ascii="Times" w:eastAsia="Times New Roman" w:hAnsi="Times" w:cs="Times New Roman"/>
                 <w:sz w:val="24"/>
                 <w:szCs w:val="20"/>
-                <w:lang/>
               </w:rPr>
             </w:pPr>
             <w:r>
@@ -1957,7 +1960,6 @@
                 <w:rFonts w:ascii="Times" w:eastAsia="Times New Roman" w:hAnsi="Times" w:cs="Times New Roman"/>
                 <w:sz w:val="24"/>
                 <w:szCs w:val="20"/>
-                <w:lang/>
               </w:rPr>
               <w:t xml:space="preserve">Note </w:t>
             </w:r>
@@ -1972,7 +1974,6 @@
                 <w:rFonts w:ascii="Times" w:eastAsia="Times New Roman" w:hAnsi="Times" w:cs="Times New Roman"/>
                 <w:sz w:val="24"/>
                 <w:szCs w:val="20"/>
-                <w:lang/>
               </w:rPr>
             </w:pPr>
             <w:r>
@@ -1980,7 +1981,6 @@
                 <w:rFonts w:ascii="Times" w:eastAsia="Times New Roman" w:hAnsi="Times" w:cs="Times New Roman"/>
                 <w:sz w:val="24"/>
                 <w:szCs w:val="20"/>
-                <w:lang/>
               </w:rPr>
               <w:t>(if applicable)</w:t>
             </w:r>
@@ -2001,7 +2001,6 @@
                 <w:rFonts w:ascii="Times" w:eastAsia="Times New Roman" w:hAnsi="Times" w:cs="Times New Roman"/>
                 <w:sz w:val="24"/>
                 <w:szCs w:val="20"/>
-                <w:lang/>
               </w:rPr>
             </w:pPr>
           </w:p>
@@ -2014,7 +2013,6 @@
                 <w:rFonts w:ascii="Times" w:eastAsia="Times New Roman" w:hAnsi="Times" w:cs="Times New Roman"/>
                 <w:sz w:val="24"/>
                 <w:szCs w:val="20"/>
-                <w:lang/>
               </w:rPr>
             </w:pPr>
           </w:p>
@@ -2032,7 +2030,6 @@
                 <w:rFonts w:ascii="Times" w:eastAsia="Times New Roman" w:hAnsi="Times" w:cs="Times New Roman"/>
                 <w:sz w:val="24"/>
                 <w:szCs w:val="20"/>
-                <w:lang/>
               </w:rPr>
             </w:pPr>
           </w:p>
@@ -2050,7 +2047,6 @@
                 <w:rFonts w:ascii="Times" w:eastAsia="Times New Roman" w:hAnsi="Times" w:cs="Times New Roman"/>
                 <w:sz w:val="24"/>
                 <w:szCs w:val="20"/>
-                <w:lang/>
               </w:rPr>
             </w:pPr>
           </w:p>
@@ -2068,7 +2064,6 @@
                 <w:rFonts w:ascii="Times" w:eastAsia="Times New Roman" w:hAnsi="Times" w:cs="Times New Roman"/>
                 <w:sz w:val="24"/>
                 <w:szCs w:val="20"/>
-                <w:lang/>
               </w:rPr>
             </w:pPr>
           </w:p>
@@ -2088,7 +2083,6 @@
                 <w:rFonts w:ascii="Times" w:eastAsia="Times New Roman" w:hAnsi="Times" w:cs="Times New Roman"/>
                 <w:sz w:val="24"/>
                 <w:szCs w:val="20"/>
-                <w:lang/>
               </w:rPr>
             </w:pPr>
           </w:p>
@@ -2106,7 +2100,6 @@
                 <w:rFonts w:ascii="Times" w:eastAsia="Times New Roman" w:hAnsi="Times" w:cs="Times New Roman"/>
                 <w:sz w:val="24"/>
                 <w:szCs w:val="20"/>
-                <w:lang/>
               </w:rPr>
             </w:pPr>
           </w:p>
@@ -2124,7 +2117,6 @@
                 <w:rFonts w:ascii="Times" w:eastAsia="Times New Roman" w:hAnsi="Times" w:cs="Times New Roman"/>
                 <w:sz w:val="24"/>
                 <w:szCs w:val="20"/>
-                <w:lang/>
               </w:rPr>
             </w:pPr>
           </w:p>
@@ -2142,7 +2134,6 @@
                 <w:rFonts w:ascii="Times" w:eastAsia="Times New Roman" w:hAnsi="Times" w:cs="Times New Roman"/>
                 <w:sz w:val="24"/>
                 <w:szCs w:val="20"/>
-                <w:lang/>
               </w:rPr>
             </w:pPr>
           </w:p>
@@ -2155,7 +2146,6 @@
                 <w:rFonts w:ascii="Times" w:eastAsia="Times New Roman" w:hAnsi="Times" w:cs="Times New Roman"/>
                 <w:sz w:val="24"/>
                 <w:szCs w:val="20"/>
-                <w:lang/>
               </w:rPr>
             </w:pPr>
           </w:p>
@@ -2175,7 +2165,6 @@
                 <w:rFonts w:ascii="Times" w:eastAsia="Times New Roman" w:hAnsi="Times" w:cs="Times New Roman"/>
                 <w:sz w:val="24"/>
                 <w:szCs w:val="20"/>
-                <w:lang/>
               </w:rPr>
             </w:pPr>
           </w:p>
@@ -2193,7 +2182,6 @@
                 <w:rFonts w:ascii="Times" w:eastAsia="Times New Roman" w:hAnsi="Times" w:cs="Times New Roman"/>
                 <w:sz w:val="24"/>
                 <w:szCs w:val="20"/>
-                <w:lang/>
               </w:rPr>
             </w:pPr>
           </w:p>
@@ -2211,7 +2199,6 @@
                 <w:rFonts w:ascii="Times" w:eastAsia="Times New Roman" w:hAnsi="Times" w:cs="Times New Roman"/>
                 <w:sz w:val="24"/>
                 <w:szCs w:val="20"/>
-                <w:lang/>
               </w:rPr>
             </w:pPr>
           </w:p>
@@ -2229,7 +2216,6 @@
                 <w:rFonts w:ascii="Times" w:eastAsia="Times New Roman" w:hAnsi="Times" w:cs="Times New Roman"/>
                 <w:sz w:val="24"/>
                 <w:szCs w:val="20"/>
-                <w:lang/>
               </w:rPr>
             </w:pPr>
           </w:p>
@@ -2242,7 +2228,6 @@
                 <w:rFonts w:ascii="Times" w:eastAsia="Times New Roman" w:hAnsi="Times" w:cs="Times New Roman"/>
                 <w:sz w:val="24"/>
                 <w:szCs w:val="20"/>
-                <w:lang/>
               </w:rPr>
             </w:pPr>
           </w:p>
@@ -2262,7 +2247,6 @@
                 <w:rFonts w:ascii="Times" w:eastAsia="Times New Roman" w:hAnsi="Times" w:cs="Times New Roman"/>
                 <w:sz w:val="24"/>
                 <w:szCs w:val="20"/>
-                <w:lang/>
               </w:rPr>
             </w:pPr>
           </w:p>
@@ -2280,7 +2264,6 @@
                 <w:rFonts w:ascii="Times" w:eastAsia="Times New Roman" w:hAnsi="Times" w:cs="Times New Roman"/>
                 <w:sz w:val="24"/>
                 <w:szCs w:val="20"/>
-                <w:lang/>
               </w:rPr>
             </w:pPr>
           </w:p>
@@ -2298,7 +2281,6 @@
                 <w:rFonts w:ascii="Times" w:eastAsia="Times New Roman" w:hAnsi="Times" w:cs="Times New Roman"/>
                 <w:sz w:val="24"/>
                 <w:szCs w:val="20"/>
-                <w:lang/>
               </w:rPr>
             </w:pPr>
           </w:p>
@@ -2316,7 +2298,6 @@
                 <w:rFonts w:ascii="Times" w:eastAsia="Times New Roman" w:hAnsi="Times" w:cs="Times New Roman"/>
                 <w:sz w:val="24"/>
                 <w:szCs w:val="20"/>
-                <w:lang/>
               </w:rPr>
             </w:pPr>
           </w:p>
@@ -2329,7 +2310,6 @@
                 <w:rFonts w:ascii="Times" w:eastAsia="Times New Roman" w:hAnsi="Times" w:cs="Times New Roman"/>
                 <w:sz w:val="24"/>
                 <w:szCs w:val="20"/>
-                <w:lang/>
               </w:rPr>
             </w:pPr>
           </w:p>
@@ -2348,7 +2328,7 @@
 </file>
 
 <file path=word/numbering.xml><?xml version="1.0" encoding="utf-8"?>
-<w:numbering xmlns:wpc="http://schemas.microsoft.com/office/word/2010/wordprocessingCanvas" xmlns:cx="http://schemas.microsoft.com/office/drawing/2014/chartex" xmlns:cx1="http://schemas.microsoft.com/office/drawing/2015/9/8/chartex" xmlns:cx2="http://schemas.microsoft.com/office/drawing/2015/10/21/chartex" xmlns:mc="http://schemas.openxmlformats.org/markup-compatibility/2006" xmlns:o="urn:schemas-microsoft-com:office:office" xmlns:r="http://schemas.openxmlformats.org/officeDocument/2006/relationships" xmlns:m="http://schemas.openxmlformats.org/officeDocument/2006/math" xmlns:v="urn:schemas-microsoft-com:vml" xmlns:wp14="http://schemas.microsoft.com/office/word/2010/wordprocessingDrawing" xmlns:wp="http://schemas.openxmlformats.org/drawingml/2006/wordprocessingDrawing" xmlns:w10="urn:schemas-microsoft-com:office:word" xmlns:w="http://schemas.openxmlformats.org/wordprocessingml/2006/main" xmlns:w14="http://schemas.microsoft.com/office/word/2010/wordml" xmlns:w15="http://schemas.microsoft.com/office/word/2012/wordml" xmlns:w16se="http://schemas.microsoft.com/office/word/2015/wordml/symex" xmlns:wpg="http://schemas.microsoft.com/office/word/2010/wordprocessingGroup" xmlns:wpi="http://schemas.microsoft.com/office/word/2010/wordprocessingInk" xmlns:wne="http://schemas.microsoft.com/office/word/2006/wordml" xmlns:wps="http://schemas.microsoft.com/office/word/2010/wordprocessingShape" mc:Ignorable="w14 w15 w16se wp14">
+<w:numbering xmlns:wpc="http://schemas.microsoft.com/office/word/2010/wordprocessingCanvas" xmlns:cx="http://schemas.microsoft.com/office/drawing/2014/chartex" xmlns:cx1="http://schemas.microsoft.com/office/drawing/2015/9/8/chartex" xmlns:mc="http://schemas.openxmlformats.org/markup-compatibility/2006" xmlns:o="urn:schemas-microsoft-com:office:office" xmlns:r="http://schemas.openxmlformats.org/officeDocument/2006/relationships" xmlns:m="http://schemas.openxmlformats.org/officeDocument/2006/math" xmlns:v="urn:schemas-microsoft-com:vml" xmlns:wp14="http://schemas.microsoft.com/office/word/2010/wordprocessingDrawing" xmlns:wp="http://schemas.openxmlformats.org/drawingml/2006/wordprocessingDrawing" xmlns:w10="urn:schemas-microsoft-com:office:word" xmlns:w="http://schemas.openxmlformats.org/wordprocessingml/2006/main" xmlns:w14="http://schemas.microsoft.com/office/word/2010/wordml" xmlns:w15="http://schemas.microsoft.com/office/word/2012/wordml" xmlns:w16se="http://schemas.microsoft.com/office/word/2015/wordml/symex" xmlns:wpg="http://schemas.microsoft.com/office/word/2010/wordprocessingGroup" xmlns:wpi="http://schemas.microsoft.com/office/word/2010/wordprocessingInk" xmlns:wne="http://schemas.microsoft.com/office/word/2006/wordml" xmlns:wps="http://schemas.microsoft.com/office/word/2010/wordprocessingShape" mc:Ignorable="w14 w15 w16se wp14">
   <w:abstractNum w:abstractNumId="0" w15:restartNumberingAfterBreak="0">
     <w:nsid w:val="FFFFFF88"/>
     <w:multiLevelType w:val="singleLevel"/>
@@ -2484,11 +2464,100 @@
       </w:rPr>
     </w:lvl>
   </w:abstractNum>
+  <w:abstractNum w:abstractNumId="2" w15:restartNumberingAfterBreak="0">
+    <w:nsid w:val="27940FCF"/>
+    <w:multiLevelType w:val="hybridMultilevel"/>
+    <w:tmpl w:val="4C527E0C"/>
+    <w:lvl w:ilvl="0" w:tplc="0409000F">
+      <w:start w:val="1"/>
+      <w:numFmt w:val="decimal"/>
+      <w:lvlText w:val="%1."/>
+      <w:lvlJc w:val="left"/>
+      <w:pPr>
+        <w:ind w:left="1440" w:hanging="360"/>
+      </w:pPr>
+    </w:lvl>
+    <w:lvl w:ilvl="1" w:tplc="04090019" w:tentative="1">
+      <w:start w:val="1"/>
+      <w:numFmt w:val="lowerLetter"/>
+      <w:lvlText w:val="%2."/>
+      <w:lvlJc w:val="left"/>
+      <w:pPr>
+        <w:ind w:left="2160" w:hanging="360"/>
+      </w:pPr>
+    </w:lvl>
+    <w:lvl w:ilvl="2" w:tplc="0409001B" w:tentative="1">
+      <w:start w:val="1"/>
+      <w:numFmt w:val="lowerRoman"/>
+      <w:lvlText w:val="%3."/>
+      <w:lvlJc w:val="right"/>
+      <w:pPr>
+        <w:ind w:left="2880" w:hanging="180"/>
+      </w:pPr>
+    </w:lvl>
+    <w:lvl w:ilvl="3" w:tplc="0409000F" w:tentative="1">
+      <w:start w:val="1"/>
+      <w:numFmt w:val="decimal"/>
+      <w:lvlText w:val="%4."/>
+      <w:lvlJc w:val="left"/>
+      <w:pPr>
+        <w:ind w:left="3600" w:hanging="360"/>
+      </w:pPr>
+    </w:lvl>
+    <w:lvl w:ilvl="4" w:tplc="04090019" w:tentative="1">
+      <w:start w:val="1"/>
+      <w:numFmt w:val="lowerLetter"/>
+      <w:lvlText w:val="%5."/>
+      <w:lvlJc w:val="left"/>
+      <w:pPr>
+        <w:ind w:left="4320" w:hanging="360"/>
+      </w:pPr>
+    </w:lvl>
+    <w:lvl w:ilvl="5" w:tplc="0409001B" w:tentative="1">
+      <w:start w:val="1"/>
+      <w:numFmt w:val="lowerRoman"/>
+      <w:lvlText w:val="%6."/>
+      <w:lvlJc w:val="right"/>
+      <w:pPr>
+        <w:ind w:left="5040" w:hanging="180"/>
+      </w:pPr>
+    </w:lvl>
+    <w:lvl w:ilvl="6" w:tplc="0409000F" w:tentative="1">
+      <w:start w:val="1"/>
+      <w:numFmt w:val="decimal"/>
+      <w:lvlText w:val="%7."/>
+      <w:lvlJc w:val="left"/>
+      <w:pPr>
+        <w:ind w:left="5760" w:hanging="360"/>
+      </w:pPr>
+    </w:lvl>
+    <w:lvl w:ilvl="7" w:tplc="04090019" w:tentative="1">
+      <w:start w:val="1"/>
+      <w:numFmt w:val="lowerLetter"/>
+      <w:lvlText w:val="%8."/>
+      <w:lvlJc w:val="left"/>
+      <w:pPr>
+        <w:ind w:left="6480" w:hanging="360"/>
+      </w:pPr>
+    </w:lvl>
+    <w:lvl w:ilvl="8" w:tplc="0409001B" w:tentative="1">
+      <w:start w:val="1"/>
+      <w:numFmt w:val="lowerRoman"/>
+      <w:lvlText w:val="%9."/>
+      <w:lvlJc w:val="right"/>
+      <w:pPr>
+        <w:ind w:left="7200" w:hanging="180"/>
+      </w:pPr>
+    </w:lvl>
+  </w:abstractNum>
   <w:num w:numId="1">
     <w:abstractNumId w:val="0"/>
   </w:num>
   <w:num w:numId="2">
     <w:abstractNumId w:val="1"/>
+  </w:num>
+  <w:num w:numId="3">
+    <w:abstractNumId w:val="2"/>
   </w:num>
 </w:numbering>
 </file>
@@ -2510,7 +2579,7 @@
       </w:pPr>
     </w:pPrDefault>
   </w:docDefaults>
-  <w:latentStyles w:defLockedState="0" w:defUIPriority="99" w:defSemiHidden="0" w:defUnhideWhenUsed="0" w:defQFormat="0" w:count="372">
+  <w:latentStyles w:defLockedState="0" w:defUIPriority="99" w:defSemiHidden="0" w:defUnhideWhenUsed="0" w:defQFormat="0" w:count="371">
     <w:lsdException w:name="Normal" w:uiPriority="0" w:qFormat="1"/>
     <w:lsdException w:name="heading 1" w:uiPriority="4" w:qFormat="1"/>
     <w:lsdException w:name="heading 2" w:semiHidden="1" w:uiPriority="9" w:unhideWhenUsed="1" w:qFormat="1"/>
@@ -2882,7 +2951,6 @@
     <w:lsdException w:name="List Table 5 Dark Accent 6" w:uiPriority="50"/>
     <w:lsdException w:name="List Table 6 Colorful Accent 6" w:uiPriority="51"/>
     <w:lsdException w:name="List Table 7 Colorful Accent 6" w:uiPriority="52"/>
-    <w:lsdException w:name="Mention" w:semiHidden="1" w:unhideWhenUsed="1"/>
   </w:latentStyles>
   <w:style w:type="paragraph" w:default="1" w:styleId="Normal">
     <w:name w:val="Normal"/>
@@ -3108,6 +3176,17 @@
       <w:sz w:val="24"/>
       <w:szCs w:val="24"/>
     </w:rPr>
+  </w:style>
+  <w:style w:type="paragraph" w:styleId="ListParagraph">
+    <w:name w:val="List Paragraph"/>
+    <w:basedOn w:val="Normal"/>
+    <w:uiPriority w:val="34"/>
+    <w:qFormat/>
+    <w:rsid w:val="003F677C"/>
+    <w:pPr>
+      <w:ind w:left="720"/>
+      <w:contextualSpacing/>
+    </w:pPr>
   </w:style>
 </w:styles>
 </file>

</xml_diff>

<commit_message>
Team Deliverable II - Added my part and edited some parts.
</commit_message>
<xml_diff>
--- a/docs/Deliverables/TeamDeliverable-2.docx
+++ b/docs/Deliverables/TeamDeliverable-2.docx
@@ -1,6 +1,6 @@
 
 <file path=word/document.xml><?xml version="1.0" encoding="utf-8"?>
-<w:document xmlns:wpc="http://schemas.microsoft.com/office/word/2010/wordprocessingCanvas" xmlns:cx="http://schemas.microsoft.com/office/drawing/2014/chartex" xmlns:cx1="http://schemas.microsoft.com/office/drawing/2015/9/8/chartex" xmlns:mc="http://schemas.openxmlformats.org/markup-compatibility/2006" xmlns:o="urn:schemas-microsoft-com:office:office" xmlns:r="http://schemas.openxmlformats.org/officeDocument/2006/relationships" xmlns:m="http://schemas.openxmlformats.org/officeDocument/2006/math" xmlns:v="urn:schemas-microsoft-com:vml" xmlns:wp14="http://schemas.microsoft.com/office/word/2010/wordprocessingDrawing" xmlns:wp="http://schemas.openxmlformats.org/drawingml/2006/wordprocessingDrawing" xmlns:w10="urn:schemas-microsoft-com:office:word" xmlns:w="http://schemas.openxmlformats.org/wordprocessingml/2006/main" xmlns:w14="http://schemas.microsoft.com/office/word/2010/wordml" xmlns:w15="http://schemas.microsoft.com/office/word/2012/wordml" xmlns:w16se="http://schemas.microsoft.com/office/word/2015/wordml/symex" xmlns:wpg="http://schemas.microsoft.com/office/word/2010/wordprocessingGroup" xmlns:wpi="http://schemas.microsoft.com/office/word/2010/wordprocessingInk" xmlns:wne="http://schemas.microsoft.com/office/word/2006/wordml" xmlns:wps="http://schemas.microsoft.com/office/word/2010/wordprocessingShape" mc:Ignorable="w14 w15 w16se wp14">
+<w:document xmlns:wpc="http://schemas.microsoft.com/office/word/2010/wordprocessingCanvas" xmlns:cx="http://schemas.microsoft.com/office/drawing/2014/chartex" xmlns:cx1="http://schemas.microsoft.com/office/drawing/2015/9/8/chartex" xmlns:cx2="http://schemas.microsoft.com/office/drawing/2015/10/21/chartex" xmlns:mc="http://schemas.openxmlformats.org/markup-compatibility/2006" xmlns:o="urn:schemas-microsoft-com:office:office" xmlns:r="http://schemas.openxmlformats.org/officeDocument/2006/relationships" xmlns:m="http://schemas.openxmlformats.org/officeDocument/2006/math" xmlns:v="urn:schemas-microsoft-com:vml" xmlns:wp14="http://schemas.microsoft.com/office/word/2010/wordprocessingDrawing" xmlns:wp="http://schemas.openxmlformats.org/drawingml/2006/wordprocessingDrawing" xmlns:w10="urn:schemas-microsoft-com:office:word" xmlns:w="http://schemas.openxmlformats.org/wordprocessingml/2006/main" xmlns:w14="http://schemas.microsoft.com/office/word/2010/wordml" xmlns:w15="http://schemas.microsoft.com/office/word/2012/wordml" xmlns:w16se="http://schemas.microsoft.com/office/word/2015/wordml/symex" xmlns:wpg="http://schemas.microsoft.com/office/word/2010/wordprocessingGroup" xmlns:wpi="http://schemas.microsoft.com/office/word/2010/wordprocessingInk" xmlns:wne="http://schemas.microsoft.com/office/word/2006/wordml" xmlns:wps="http://schemas.microsoft.com/office/word/2010/wordprocessingShape" mc:Ignorable="w14 w15 w16se wp14">
   <w:body>
     <w:p>
       <w:pPr>
@@ -35,6 +35,7 @@
           <w:ilvl w:val="0"/>
           <w:numId w:val="4"/>
         </w:numPr>
+        <w:jc w:val="both"/>
       </w:pPr>
       <w:r>
         <w:t>Real Time Bus Tracking</w:t>
@@ -47,6 +48,7 @@
           <w:ilvl w:val="1"/>
           <w:numId w:val="4"/>
         </w:numPr>
+        <w:jc w:val="both"/>
       </w:pPr>
       <w:r>
         <w:t>The ability to request the current location of a bus and report its current location.  This is a high priority feature as it is at the core of the app’s purpose.</w:t>
@@ -59,6 +61,7 @@
           <w:ilvl w:val="1"/>
           <w:numId w:val="4"/>
         </w:numPr>
+        <w:jc w:val="both"/>
       </w:pPr>
       <w:r>
         <w:t xml:space="preserve">The bus location will be requested </w:t>
@@ -74,6 +77,7 @@
           <w:ilvl w:val="1"/>
           <w:numId w:val="4"/>
         </w:numPr>
+        <w:jc w:val="both"/>
       </w:pPr>
       <w:r>
         <w:t>Req-1: Bus must be logged in as a driver to the app</w:t>
@@ -83,6 +87,7 @@
       <w:pPr>
         <w:pStyle w:val="ListParagraph"/>
         <w:ind w:left="1440"/>
+        <w:jc w:val="both"/>
       </w:pPr>
       <w:r>
         <w:t>Req-2: App’s Android device must have GPS/Location services enabled.</w:t>
@@ -92,6 +97,7 @@
       <w:pPr>
         <w:pStyle w:val="ListParagraph"/>
         <w:ind w:left="1440"/>
+        <w:jc w:val="both"/>
       </w:pPr>
       <w:r>
         <w:t>Req-3: App must push location to Firebase server at a TBD fixed interval.</w:t>
@@ -101,6 +107,7 @@
       <w:pPr>
         <w:pStyle w:val="ListParagraph"/>
         <w:ind w:left="1440"/>
+        <w:jc w:val="both"/>
       </w:pPr>
       <w:r>
         <w:t>Req-4: App must show notification if the last known location is older than a TBD time.</w:t>
@@ -113,6 +120,7 @@
           <w:ilvl w:val="0"/>
           <w:numId w:val="4"/>
         </w:numPr>
+        <w:jc w:val="both"/>
       </w:pPr>
       <w:r>
         <w:t>Driver Registration and Login</w:t>
@@ -125,6 +133,7 @@
           <w:ilvl w:val="1"/>
           <w:numId w:val="4"/>
         </w:numPr>
+        <w:jc w:val="both"/>
       </w:pPr>
       <w:r>
         <w:t>The ability to register a user as a driver and login to the app to begin location tracking.  This is a high priority feature and mandatory for the app’s core functionality.</w:t>
@@ -137,6 +146,7 @@
           <w:ilvl w:val="1"/>
           <w:numId w:val="4"/>
         </w:numPr>
+        <w:jc w:val="both"/>
       </w:pPr>
       <w:r>
         <w:t>A simple web form will be used to register a user as a driver, being finalized after the driver and information are verified on the server’s side.  The app will contain a driver’s login button on the main screen.</w:t>
@@ -149,6 +159,7 @@
           <w:ilvl w:val="1"/>
           <w:numId w:val="4"/>
         </w:numPr>
+        <w:jc w:val="both"/>
       </w:pPr>
       <w:r>
         <w:t>Req-1: Driver must be on a pre-validated list of recognized drivers for an organization</w:t>
@@ -158,9 +169,20 @@
       <w:pPr>
         <w:pStyle w:val="ListParagraph"/>
         <w:ind w:left="1440"/>
+        <w:jc w:val="both"/>
       </w:pPr>
       <w:r>
         <w:t>Req-2: Driver must register their current bus/vehicle, and specify a change of current bus/vehicle on login.</w:t>
+      </w:r>
+    </w:p>
+    <w:p>
+      <w:pPr>
+        <w:pStyle w:val="ListParagraph"/>
+        <w:ind w:left="1440"/>
+        <w:jc w:val="both"/>
+      </w:pPr>
+      <w:r>
+        <w:t>Req-3: Driver must be able sign off/ log out of the app so that server or Firebase is informed about the status of the bus, whether it is being operated or not.</w:t>
       </w:r>
     </w:p>
     <w:p>
@@ -170,6 +192,7 @@
           <w:ilvl w:val="0"/>
           <w:numId w:val="4"/>
         </w:numPr>
+        <w:jc w:val="both"/>
       </w:pPr>
       <w:r>
         <w:t>Display Bus Routes and Stops on Google Maps</w:t>
@@ -182,6 +205,7 @@
           <w:ilvl w:val="1"/>
           <w:numId w:val="4"/>
         </w:numPr>
+        <w:jc w:val="both"/>
       </w:pPr>
       <w:r>
         <w:t>The ability to display a route and stops using the Google Maps API to draw a line between stops along the bus route and an image marking a specific stop.  This is a high priority feature.</w:t>
@@ -194,6 +218,7 @@
           <w:ilvl w:val="1"/>
           <w:numId w:val="4"/>
         </w:numPr>
+        <w:jc w:val="both"/>
       </w:pPr>
       <w:r>
         <w:t xml:space="preserve">The user will be provided a list of routes to choose from in a basic </w:t>
@@ -214,6 +239,7 @@
           <w:ilvl w:val="1"/>
           <w:numId w:val="4"/>
         </w:numPr>
+        <w:jc w:val="both"/>
       </w:pPr>
       <w:r>
         <w:t>Req-1: Bus stops geolocations must be recorded.  Route locations must be recorded as well.</w:t>
@@ -223,6 +249,7 @@
       <w:pPr>
         <w:pStyle w:val="ListParagraph"/>
         <w:ind w:left="1440"/>
+        <w:jc w:val="both"/>
       </w:pPr>
       <w:r>
         <w:t>R</w:t>
@@ -234,8 +261,128 @@
     <w:p>
       <w:pPr>
         <w:pStyle w:val="ListParagraph"/>
-        <w:ind w:left="1440"/>
-      </w:pPr>
+        <w:numPr>
+          <w:ilvl w:val="0"/>
+          <w:numId w:val="4"/>
+        </w:numPr>
+        <w:jc w:val="both"/>
+      </w:pPr>
+      <w:r>
+        <w:t>A search box will be provided to the user.</w:t>
+      </w:r>
+    </w:p>
+    <w:p>
+      <w:pPr>
+        <w:pStyle w:val="ListParagraph"/>
+        <w:numPr>
+          <w:ilvl w:val="1"/>
+          <w:numId w:val="4"/>
+        </w:numPr>
+        <w:jc w:val="both"/>
+      </w:pPr>
+      <w:r>
+        <w:t>Where the destination point is given, based on the available routes that go to the given destination point, list of all possible routes are shown.</w:t>
+      </w:r>
+    </w:p>
+    <w:p>
+      <w:pPr>
+        <w:pStyle w:val="ListParagraph"/>
+        <w:numPr>
+          <w:ilvl w:val="1"/>
+          <w:numId w:val="4"/>
+        </w:numPr>
+        <w:jc w:val="both"/>
+      </w:pPr>
+      <w:r>
+        <w:t>If no route is found for the given destination, user is prompted to enter more specific location that are operated by routes.</w:t>
+      </w:r>
+    </w:p>
+    <w:p>
+      <w:pPr>
+        <w:pStyle w:val="ListParagraph"/>
+        <w:numPr>
+          <w:ilvl w:val="1"/>
+          <w:numId w:val="4"/>
+        </w:numPr>
+        <w:jc w:val="both"/>
+      </w:pPr>
+      <w:r>
+        <w:t>If multiple destinations are found, user is asked again to select one from them.</w:t>
+      </w:r>
+    </w:p>
+    <w:p>
+      <w:pPr>
+        <w:pStyle w:val="ListParagraph"/>
+        <w:numPr>
+          <w:ilvl w:val="0"/>
+          <w:numId w:val="4"/>
+        </w:numPr>
+        <w:jc w:val="both"/>
+      </w:pPr>
+      <w:r>
+        <w:lastRenderedPageBreak/>
+        <w:t>A highlighted route and navigation view to the user from the current location to the nearest bus stop.</w:t>
+      </w:r>
+    </w:p>
+    <w:p>
+      <w:pPr>
+        <w:pStyle w:val="ListParagraph"/>
+        <w:numPr>
+          <w:ilvl w:val="1"/>
+          <w:numId w:val="4"/>
+        </w:numPr>
+        <w:jc w:val="both"/>
+      </w:pPr>
+      <w:r>
+        <w:t>As he selects the destination, he will be informed about the route and bus that goes to that destination, in addition to that, we highlight route and navigate him to the nearest available bus stop so that he doesn’t have to look for bus stop on his own.</w:t>
+      </w:r>
+    </w:p>
+    <w:p>
+      <w:pPr>
+        <w:pStyle w:val="ListParagraph"/>
+        <w:numPr>
+          <w:ilvl w:val="0"/>
+          <w:numId w:val="4"/>
+        </w:numPr>
+        <w:jc w:val="both"/>
+      </w:pPr>
+      <w:r>
+        <w:t>A static map view of all routes are displayed.</w:t>
+      </w:r>
+    </w:p>
+    <w:p>
+      <w:pPr>
+        <w:pStyle w:val="ListParagraph"/>
+        <w:numPr>
+          <w:ilvl w:val="1"/>
+          <w:numId w:val="4"/>
+        </w:numPr>
+        <w:jc w:val="both"/>
+      </w:pPr>
+      <w:r>
+        <w:t>On selecting route view of a specific bus, a map with highlighted route and marked bus stops are shown on the map that doesn’t change, this map is same and constant as long as the bus route doesn’t change.</w:t>
+      </w:r>
+    </w:p>
+    <w:p>
+      <w:pPr>
+        <w:pStyle w:val="ListParagraph"/>
+        <w:numPr>
+          <w:ilvl w:val="0"/>
+          <w:numId w:val="4"/>
+        </w:numPr>
+        <w:jc w:val="both"/>
+      </w:pPr>
+      <w:r>
+        <w:t xml:space="preserve">A kind of notification is provided, if the bus in specific route is not operating because of some reason, like, bus has got some technical issues, route is closed, special day so </w:t>
+      </w:r>
+      <w:proofErr w:type="spellStart"/>
+      <w:r>
+        <w:t>its</w:t>
+      </w:r>
+      <w:proofErr w:type="spellEnd"/>
+      <w:r>
+        <w:t xml:space="preserve"> being re-routed, all such things are notified to the user in the form of notifications.</w:t>
+      </w:r>
     </w:p>
     <w:p>
       <w:pPr>
@@ -252,6 +399,7 @@
           <w:ilvl w:val="0"/>
           <w:numId w:val="5"/>
         </w:numPr>
+        <w:jc w:val="both"/>
       </w:pPr>
       <w:r>
         <w:t>Validated driver’s list</w:t>
@@ -264,6 +412,7 @@
           <w:ilvl w:val="1"/>
           <w:numId w:val="5"/>
         </w:numPr>
+        <w:jc w:val="both"/>
       </w:pPr>
       <w:r>
         <w:t>High priority non-functional requirement.  To ensure that only valid drivers are logging in to the app, their initial registration must be verified against a list of employed drivers.  This list should be sent by the organization employing the drivers.  They will be verified by submitting their name, birthdate, and driver’s license state and number during the registration process.</w:t>
@@ -276,6 +425,7 @@
           <w:ilvl w:val="0"/>
           <w:numId w:val="5"/>
         </w:numPr>
+        <w:jc w:val="both"/>
       </w:pPr>
       <w:r>
         <w:t>Encrypted user data</w:t>
@@ -288,16 +438,14 @@
           <w:ilvl w:val="1"/>
           <w:numId w:val="5"/>
         </w:numPr>
-      </w:pPr>
-      <w:r>
-        <w:lastRenderedPageBreak/>
+        <w:jc w:val="both"/>
+      </w:pPr>
+      <w:r>
         <w:t xml:space="preserve">Driver login information should be encrypted in the database.  </w:t>
       </w:r>
-      <w:proofErr w:type="gramStart"/>
-      <w:r>
-        <w:t>Specifically</w:t>
-      </w:r>
-      <w:proofErr w:type="gramEnd"/>
+      <w:r>
+        <w:t>Specifically,</w:t>
+      </w:r>
       <w:r>
         <w:t xml:space="preserve"> passwords, but preferably other information such as driver’s license numbers, birthdates, and other personal information</w:t>
       </w:r>
@@ -309,6 +457,7 @@
           <w:ilvl w:val="0"/>
           <w:numId w:val="5"/>
         </w:numPr>
+        <w:jc w:val="both"/>
       </w:pPr>
       <w:r>
         <w:t>Communication with Firebase app</w:t>
@@ -321,30 +470,1167 @@
           <w:ilvl w:val="1"/>
           <w:numId w:val="5"/>
         </w:numPr>
+        <w:jc w:val="both"/>
       </w:pPr>
       <w:r>
         <w:t>Each app on each device must be able to communicate with the Firebase database by sending JSON requests and responses to and from their Android device.  In case of a failure to communicate with the Firebase server, a message should be displayed to the user that they are offline and that the data may be out of date.</w:t>
       </w:r>
-      <w:bookmarkStart w:id="0" w:name="_GoBack"/>
-      <w:bookmarkEnd w:id="0"/>
+    </w:p>
+    <w:p>
+      <w:pPr>
+        <w:pStyle w:val="ListParagraph"/>
+        <w:numPr>
+          <w:ilvl w:val="0"/>
+          <w:numId w:val="5"/>
+        </w:numPr>
+        <w:jc w:val="both"/>
+      </w:pPr>
+      <w:r>
+        <w:t>Firebase, user’s app, and driver’s app all must be synced with in no time, only then real time GPS data is shared and shown on the map without any hassle or delay.</w:t>
+      </w:r>
+    </w:p>
+    <w:p>
+      <w:pPr>
+        <w:pStyle w:val="ListParagraph"/>
+        <w:numPr>
+          <w:ilvl w:val="0"/>
+          <w:numId w:val="5"/>
+        </w:numPr>
+        <w:jc w:val="both"/>
+      </w:pPr>
+      <w:r>
+        <w:t>JSON structure on the firebase h</w:t>
+      </w:r>
+      <w:r>
+        <w:t>as to be declared such a way that</w:t>
+      </w:r>
+      <w:r>
+        <w:t xml:space="preserve"> even xml reading is </w:t>
+      </w:r>
+      <w:r>
+        <w:t>possible;</w:t>
+      </w:r>
+      <w:r>
+        <w:t xml:space="preserve"> this is for platforms where JSON format is not supported.</w:t>
+      </w:r>
+    </w:p>
+    <w:p>
+      <w:pPr>
+        <w:pStyle w:val="ListParagraph"/>
+        <w:numPr>
+          <w:ilvl w:val="0"/>
+          <w:numId w:val="5"/>
+        </w:numPr>
+        <w:jc w:val="both"/>
+      </w:pPr>
+      <w:r>
+        <w:t>GPS Location</w:t>
+      </w:r>
+    </w:p>
+    <w:p>
+      <w:pPr>
+        <w:pStyle w:val="ListParagraph"/>
+        <w:numPr>
+          <w:ilvl w:val="1"/>
+          <w:numId w:val="5"/>
+        </w:numPr>
+        <w:jc w:val="both"/>
+      </w:pPr>
+      <w:r>
+        <w:t>GPS location given by firebase is in the form of a string, there are some Google Map API versions where the string format is not supported, so there must be mechanism where string based location can be inter converted to number and vice versa.</w:t>
+      </w:r>
+    </w:p>
+    <w:p>
+      <w:pPr>
+        <w:pStyle w:val="ListParagraph"/>
+        <w:numPr>
+          <w:ilvl w:val="0"/>
+          <w:numId w:val="5"/>
+        </w:numPr>
+        <w:jc w:val="both"/>
+      </w:pPr>
+      <w:r>
+        <w:t>Drivers and users App mode of working</w:t>
+      </w:r>
+    </w:p>
+    <w:p>
+      <w:pPr>
+        <w:pStyle w:val="ListParagraph"/>
+        <w:numPr>
+          <w:ilvl w:val="1"/>
+          <w:numId w:val="5"/>
+        </w:numPr>
+        <w:jc w:val="both"/>
+      </w:pPr>
+      <w:r>
+        <w:t xml:space="preserve">Both of the apps must also be working as </w:t>
+      </w:r>
+      <w:proofErr w:type="gramStart"/>
+      <w:r>
+        <w:t>an</w:t>
+      </w:r>
+      <w:proofErr w:type="gramEnd"/>
+      <w:r>
+        <w:t xml:space="preserve"> background application, because users may open it and use another apps of their specific choice, so map and navigation activities must be on hold or kept as background apps.</w:t>
+      </w:r>
+    </w:p>
+    <w:p>
+      <w:pPr>
+        <w:pStyle w:val="ListParagraph"/>
+        <w:ind w:left="1800"/>
+        <w:jc w:val="both"/>
+      </w:pPr>
+    </w:p>
+    <w:p>
+      <w:pPr>
+        <w:pStyle w:val="ListParagraph"/>
+        <w:ind w:left="1800"/>
+        <w:jc w:val="both"/>
+      </w:pPr>
+    </w:p>
+    <w:p>
+      <w:pPr>
+        <w:pStyle w:val="ListParagraph"/>
+        <w:ind w:left="1800"/>
+        <w:jc w:val="both"/>
+      </w:pPr>
     </w:p>
     <w:p>
       <w:pPr>
         <w:pStyle w:val="Heading2"/>
       </w:pPr>
       <w:r>
+        <w:lastRenderedPageBreak/>
         <w:t>Interfaces</w:t>
       </w:r>
     </w:p>
     <w:p>
       <w:pPr>
+        <w:pStyle w:val="ListParagraph"/>
+        <w:numPr>
+          <w:ilvl w:val="0"/>
+          <w:numId w:val="6"/>
+        </w:numPr>
+        <w:jc w:val="both"/>
+      </w:pPr>
+      <w:r>
+        <w:t xml:space="preserve">There are 2 interfaces, between 3 software components, </w:t>
+      </w:r>
+      <w:r>
+        <w:t>involved in our project</w:t>
+      </w:r>
+      <w:r>
+        <w:t>.</w:t>
+      </w:r>
+    </w:p>
+    <w:p>
+      <w:pPr>
+        <w:pStyle w:val="ListParagraph"/>
+        <w:ind w:left="1080"/>
+        <w:jc w:val="both"/>
+      </w:pPr>
+      <w:r>
+        <w:t>a.</w:t>
+      </w:r>
+      <w:r>
+        <w:tab/>
+        <w:t>Interface between user’s app and firebase</w:t>
+      </w:r>
+      <w:r>
+        <w:t>.</w:t>
+      </w:r>
+    </w:p>
+    <w:p>
+      <w:pPr>
+        <w:pStyle w:val="ListParagraph"/>
+        <w:ind w:left="1080"/>
+        <w:jc w:val="both"/>
+      </w:pPr>
+      <w:r>
+        <w:t>b.</w:t>
+      </w:r>
+      <w:r>
+        <w:tab/>
+        <w:t>Interface between Firebase and driver’s app</w:t>
+      </w:r>
+      <w:r>
+        <w:t>.</w:t>
+      </w:r>
+    </w:p>
+    <w:p>
+      <w:pPr>
+        <w:spacing w:after="0"/>
+        <w:ind w:firstLine="720"/>
+        <w:jc w:val="both"/>
+        <w:rPr>
+          <w:b/>
+        </w:rPr>
+      </w:pPr>
+      <w:r>
+        <w:rPr>
+          <w:b/>
+        </w:rPr>
+        <w:t xml:space="preserve">a. Interface between user’s </w:t>
+      </w:r>
+      <w:proofErr w:type="spellStart"/>
+      <w:r>
+        <w:rPr>
+          <w:b/>
+        </w:rPr>
+        <w:t>ap</w:t>
+      </w:r>
+      <w:proofErr w:type="spellEnd"/>
+      <w:r>
+        <w:rPr>
+          <w:b/>
+        </w:rPr>
+        <w:t xml:space="preserve"> and firebase </w:t>
+      </w:r>
+    </w:p>
+    <w:p>
+      <w:pPr>
+        <w:spacing w:after="0"/>
+        <w:ind w:left="720"/>
+        <w:jc w:val="both"/>
+      </w:pPr>
+      <w:r>
+        <w:t>Interface Data:</w:t>
+      </w:r>
+      <w:r>
+        <w:tab/>
+        <w:t>It is a 2-way communication between systems</w:t>
+      </w:r>
+      <w:r>
+        <w:t>. One way is app requests for updated location of the bus on the specific route, other is the Firebase app pushes the latest GPS location data to the user’s app.</w:t>
+      </w:r>
+    </w:p>
+    <w:p>
+      <w:pPr>
+        <w:spacing w:after="0"/>
+        <w:ind w:left="720"/>
+        <w:jc w:val="both"/>
+      </w:pPr>
+      <w:r>
+        <w:t xml:space="preserve">It also </w:t>
+      </w:r>
+      <w:proofErr w:type="gramStart"/>
+      <w:r>
+        <w:t>get</w:t>
+      </w:r>
+      <w:proofErr w:type="gramEnd"/>
+      <w:r>
+        <w:t xml:space="preserve"> the static route and bus stop location from firebase app.</w:t>
+      </w:r>
+    </w:p>
+    <w:p>
+      <w:pPr>
+        <w:spacing w:after="0"/>
+        <w:ind w:left="720"/>
+        <w:jc w:val="both"/>
+      </w:pPr>
+      <w:r>
+        <w:t>Data Format is in the form of below:</w:t>
+      </w:r>
+    </w:p>
+    <w:p>
+      <w:pPr>
+        <w:spacing w:after="0"/>
+        <w:ind w:left="720"/>
+        <w:jc w:val="both"/>
+        <w:rPr>
+          <w:b/>
+        </w:rPr>
+      </w:pPr>
+      <w:r>
+        <w:rPr>
+          <w:b/>
+        </w:rPr>
+        <w:tab/>
+      </w:r>
+      <w:r>
+        <w:rPr>
+          <w:b/>
+        </w:rPr>
+        <w:t>+&lt;</w:t>
+      </w:r>
+      <w:r>
+        <w:rPr>
+          <w:b/>
+        </w:rPr>
+        <w:t>Routes</w:t>
+      </w:r>
+      <w:r>
+        <w:rPr>
+          <w:b/>
+        </w:rPr>
+        <w:t>&gt;</w:t>
+      </w:r>
+      <w:r>
+        <w:rPr>
+          <w:b/>
+        </w:rPr>
+        <w:t>:</w:t>
+      </w:r>
+    </w:p>
+    <w:p>
+      <w:pPr>
+        <w:spacing w:after="0"/>
+        <w:ind w:left="720" w:firstLine="720"/>
+        <w:jc w:val="both"/>
+        <w:rPr>
+          <w:b/>
+        </w:rPr>
+      </w:pPr>
+      <w:r>
+        <w:rPr>
+          <w:b/>
+        </w:rPr>
+        <w:t>----------</w:t>
+      </w:r>
+      <w:r>
+        <w:rPr>
+          <w:b/>
+        </w:rPr>
+        <w:tab/>
+      </w:r>
+      <w:r>
+        <w:rPr>
+          <w:b/>
+        </w:rPr>
+        <w:t>+&lt;</w:t>
+      </w:r>
+      <w:r>
+        <w:rPr>
+          <w:b/>
+        </w:rPr>
+        <w:t>Route</w:t>
+      </w:r>
+      <w:r>
+        <w:rPr>
+          <w:b/>
+        </w:rPr>
+        <w:t>&gt;</w:t>
+      </w:r>
+      <w:r>
+        <w:rPr>
+          <w:b/>
+        </w:rPr>
+        <w:t>:</w:t>
+      </w:r>
+    </w:p>
+    <w:p>
+      <w:pPr>
+        <w:spacing w:after="0"/>
+        <w:ind w:left="720"/>
+        <w:jc w:val="both"/>
+        <w:rPr>
+          <w:b/>
+        </w:rPr>
+      </w:pPr>
+      <w:r>
+        <w:rPr>
+          <w:b/>
+        </w:rPr>
+        <w:tab/>
+      </w:r>
+      <w:r>
+        <w:rPr>
+          <w:b/>
+        </w:rPr>
+        <w:tab/>
+      </w:r>
+      <w:r>
+        <w:rPr>
+          <w:b/>
+        </w:rPr>
+        <w:t>----------</w:t>
+      </w:r>
+      <w:r>
+        <w:rPr>
+          <w:b/>
+        </w:rPr>
+        <w:tab/>
+      </w:r>
+      <w:r>
+        <w:rPr>
+          <w:b/>
+        </w:rPr>
+        <w:t>+&lt;</w:t>
+      </w:r>
+      <w:r>
+        <w:rPr>
+          <w:b/>
+        </w:rPr>
+        <w:t>ID</w:t>
+      </w:r>
+      <w:r>
+        <w:rPr>
+          <w:b/>
+        </w:rPr>
+        <w:t>&gt;</w:t>
+      </w:r>
+      <w:r>
+        <w:rPr>
+          <w:b/>
+        </w:rPr>
+        <w:t>:</w:t>
+      </w:r>
+    </w:p>
+    <w:p>
+      <w:pPr>
+        <w:spacing w:after="0"/>
+        <w:ind w:left="720"/>
+        <w:jc w:val="both"/>
+        <w:rPr>
+          <w:b/>
+        </w:rPr>
+      </w:pPr>
+      <w:r>
+        <w:rPr>
+          <w:b/>
+        </w:rPr>
+        <w:tab/>
+      </w:r>
+      <w:r>
+        <w:rPr>
+          <w:b/>
+        </w:rPr>
+        <w:tab/>
+      </w:r>
+      <w:r>
+        <w:rPr>
+          <w:b/>
+        </w:rPr>
+        <w:tab/>
+      </w:r>
+      <w:r>
+        <w:rPr>
+          <w:b/>
+        </w:rPr>
+        <w:t>----------</w:t>
+      </w:r>
+      <w:r>
+        <w:rPr>
+          <w:b/>
+        </w:rPr>
+        <w:tab/>
+      </w:r>
+      <w:r>
+        <w:rPr>
+          <w:b/>
+        </w:rPr>
+        <w:t>-&lt;</w:t>
+      </w:r>
+      <w:proofErr w:type="spellStart"/>
+      <w:r>
+        <w:rPr>
+          <w:b/>
+        </w:rPr>
+        <w:t>Lat</w:t>
+      </w:r>
+      <w:proofErr w:type="spellEnd"/>
+      <w:r>
+        <w:rPr>
+          <w:b/>
+        </w:rPr>
+        <w:t>: Long</w:t>
+      </w:r>
+      <w:r>
+        <w:rPr>
+          <w:b/>
+        </w:rPr>
+        <w:t>&gt;</w:t>
+      </w:r>
+      <w:r>
+        <w:rPr>
+          <w:b/>
+        </w:rPr>
+        <w:t>:</w:t>
+      </w:r>
+    </w:p>
+    <w:p>
+      <w:pPr>
+        <w:spacing w:after="0"/>
+        <w:ind w:left="720"/>
+        <w:jc w:val="both"/>
+        <w:rPr>
+          <w:b/>
+        </w:rPr>
+      </w:pPr>
+      <w:r>
+        <w:rPr>
+          <w:b/>
+        </w:rPr>
+        <w:tab/>
+      </w:r>
+      <w:r>
+        <w:rPr>
+          <w:b/>
+        </w:rPr>
+        <w:t>----------</w:t>
+      </w:r>
+      <w:r>
+        <w:rPr>
+          <w:b/>
+        </w:rPr>
+        <w:tab/>
+      </w:r>
+      <w:r>
+        <w:rPr>
+          <w:b/>
+        </w:rPr>
+        <w:t>+</w:t>
+      </w:r>
+      <w:r>
+        <w:rPr>
+          <w:b/>
+        </w:rPr>
+        <w:t>&lt;</w:t>
+      </w:r>
+      <w:r>
+        <w:rPr>
+          <w:b/>
+        </w:rPr>
+        <w:t>Route</w:t>
+      </w:r>
+      <w:r>
+        <w:rPr>
+          <w:b/>
+        </w:rPr>
+        <w:t>&gt;</w:t>
+      </w:r>
+      <w:r>
+        <w:rPr>
+          <w:b/>
+        </w:rPr>
+        <w:t>:</w:t>
+      </w:r>
+    </w:p>
+    <w:p>
+      <w:pPr>
+        <w:spacing w:after="0"/>
+        <w:ind w:left="720"/>
+        <w:jc w:val="both"/>
+        <w:rPr>
+          <w:b/>
+        </w:rPr>
+      </w:pPr>
+      <w:r>
+        <w:rPr>
+          <w:b/>
+        </w:rPr>
+        <w:tab/>
+      </w:r>
+      <w:r>
+        <w:rPr>
+          <w:b/>
+        </w:rPr>
+        <w:tab/>
+      </w:r>
+      <w:r>
+        <w:rPr>
+          <w:b/>
+        </w:rPr>
+        <w:t>----------</w:t>
+      </w:r>
+      <w:r>
+        <w:rPr>
+          <w:b/>
+        </w:rPr>
+        <w:t xml:space="preserve"> +</w:t>
+      </w:r>
+      <w:r>
+        <w:rPr>
+          <w:b/>
+        </w:rPr>
+        <w:t>&lt;</w:t>
+      </w:r>
+      <w:r>
+        <w:rPr>
+          <w:b/>
+        </w:rPr>
+        <w:t>ID</w:t>
+      </w:r>
+      <w:r>
+        <w:rPr>
+          <w:b/>
+        </w:rPr>
+        <w:t>&gt;</w:t>
+      </w:r>
+      <w:r>
+        <w:rPr>
+          <w:b/>
+        </w:rPr>
+        <w:t>:</w:t>
+      </w:r>
+    </w:p>
+    <w:p>
+      <w:pPr>
+        <w:spacing w:after="0"/>
+        <w:ind w:left="720"/>
+        <w:jc w:val="both"/>
+        <w:rPr>
+          <w:b/>
+        </w:rPr>
+      </w:pPr>
+      <w:r>
+        <w:rPr>
+          <w:b/>
+        </w:rPr>
+        <w:tab/>
+      </w:r>
+      <w:r>
+        <w:rPr>
+          <w:b/>
+        </w:rPr>
+        <w:tab/>
+      </w:r>
+      <w:r>
+        <w:rPr>
+          <w:b/>
+        </w:rPr>
+        <w:tab/>
+      </w:r>
+      <w:r>
+        <w:rPr>
+          <w:b/>
+        </w:rPr>
+        <w:t>----------</w:t>
+      </w:r>
+      <w:r>
+        <w:rPr>
+          <w:b/>
+        </w:rPr>
+        <w:tab/>
+      </w:r>
+      <w:r>
+        <w:rPr>
+          <w:b/>
+        </w:rPr>
+        <w:t>+</w:t>
+      </w:r>
+      <w:r>
+        <w:rPr>
+          <w:b/>
+        </w:rPr>
+        <w:t>&lt;</w:t>
+      </w:r>
+      <w:proofErr w:type="spellStart"/>
+      <w:r>
+        <w:rPr>
+          <w:b/>
+        </w:rPr>
+        <w:t>Lat</w:t>
+      </w:r>
+      <w:proofErr w:type="spellEnd"/>
+      <w:r>
+        <w:rPr>
+          <w:b/>
+        </w:rPr>
+        <w:t>: Long</w:t>
+      </w:r>
+      <w:r>
+        <w:rPr>
+          <w:b/>
+        </w:rPr>
+        <w:t>&gt;</w:t>
+      </w:r>
+      <w:r>
+        <w:rPr>
+          <w:b/>
+        </w:rPr>
+        <w:t>:</w:t>
+      </w:r>
+    </w:p>
+    <w:p>
+      <w:pPr>
+        <w:spacing w:after="0"/>
+        <w:ind w:left="720"/>
+        <w:jc w:val="both"/>
+      </w:pPr>
+      <w:r>
+        <w:t xml:space="preserve">Interface Methods: Authenticate is one method that does authentication, </w:t>
+      </w:r>
+      <w:r>
+        <w:rPr>
+          <w:b/>
+        </w:rPr>
+        <w:t>getUpdatedLocation</w:t>
+      </w:r>
+      <w:r>
+        <w:t xml:space="preserve"> or </w:t>
+      </w:r>
+      <w:r>
+        <w:rPr>
+          <w:b/>
+        </w:rPr>
+        <w:t>pushUpdatedLocation</w:t>
+      </w:r>
+      <w:r>
+        <w:t xml:space="preserve"> are the methods that are used as interface methods for dynamic location, </w:t>
+      </w:r>
+      <w:r>
+        <w:rPr>
+          <w:b/>
+        </w:rPr>
+        <w:t>getRoutes</w:t>
+      </w:r>
+      <w:r>
+        <w:t xml:space="preserve"> and </w:t>
+      </w:r>
+      <w:r>
+        <w:rPr>
+          <w:b/>
+        </w:rPr>
+        <w:t>getLocations</w:t>
+      </w:r>
+      <w:r>
+        <w:t xml:space="preserve"> are the methods used for retrieving static data.</w:t>
+      </w:r>
+    </w:p>
+    <w:p>
+      <w:pPr>
+        <w:spacing w:after="0"/>
+        <w:jc w:val="both"/>
+      </w:pPr>
+    </w:p>
+    <w:p>
+      <w:pPr>
+        <w:spacing w:after="0"/>
+        <w:jc w:val="both"/>
+      </w:pPr>
+      <w:r>
+        <w:tab/>
+      </w:r>
+      <w:r>
+        <w:rPr>
+          <w:b/>
+        </w:rPr>
+        <w:t xml:space="preserve">a. Interface between </w:t>
+      </w:r>
+      <w:r>
+        <w:rPr>
+          <w:b/>
+        </w:rPr>
+        <w:t xml:space="preserve">Driver’s app </w:t>
+      </w:r>
+      <w:r>
+        <w:rPr>
+          <w:b/>
+        </w:rPr>
+        <w:t>and firebase</w:t>
+      </w:r>
+    </w:p>
+    <w:p>
+      <w:pPr>
+        <w:spacing w:after="0"/>
+        <w:ind w:left="720"/>
+        <w:jc w:val="both"/>
+      </w:pPr>
+      <w:r>
+        <w:t>Interface Data: It is a 1-way communication from driver’s app to Firebase, Driver’s app always pushes data to Firebase.</w:t>
+      </w:r>
+    </w:p>
+    <w:p>
+      <w:pPr>
+        <w:spacing w:after="0"/>
+        <w:ind w:left="720"/>
+        <w:jc w:val="both"/>
+      </w:pPr>
+      <w:r>
+        <w:t>Data format is the form of below:</w:t>
+      </w:r>
+    </w:p>
+    <w:p>
+      <w:pPr>
+        <w:spacing w:after="0"/>
+        <w:ind w:left="720"/>
+        <w:jc w:val="both"/>
+        <w:rPr>
+          <w:b/>
+        </w:rPr>
+      </w:pPr>
+      <w:r>
+        <w:rPr>
+          <w:b/>
+        </w:rPr>
+        <w:tab/>
+        <w:t>+&lt;</w:t>
+      </w:r>
+      <w:proofErr w:type="spellStart"/>
+      <w:r>
+        <w:rPr>
+          <w:b/>
+        </w:rPr>
+        <w:t>RouteID</w:t>
+      </w:r>
+      <w:proofErr w:type="spellEnd"/>
+      <w:r>
+        <w:rPr>
+          <w:b/>
+        </w:rPr>
+        <w:t>&gt;:</w:t>
+      </w:r>
+    </w:p>
+    <w:p>
+      <w:pPr>
+        <w:spacing w:after="0"/>
+        <w:ind w:left="720"/>
+        <w:jc w:val="both"/>
+        <w:rPr>
+          <w:b/>
+        </w:rPr>
+      </w:pPr>
+      <w:r>
+        <w:rPr>
+          <w:b/>
+        </w:rPr>
+        <w:tab/>
+        <w:t>----------</w:t>
+      </w:r>
+      <w:r>
+        <w:rPr>
+          <w:b/>
+        </w:rPr>
+        <w:tab/>
+        <w:t>+&lt;</w:t>
+      </w:r>
+      <w:proofErr w:type="spellStart"/>
+      <w:r>
+        <w:rPr>
+          <w:b/>
+        </w:rPr>
+        <w:t>BusID</w:t>
+      </w:r>
+      <w:proofErr w:type="spellEnd"/>
+      <w:r>
+        <w:rPr>
+          <w:b/>
+        </w:rPr>
+        <w:t>&gt;:</w:t>
+      </w:r>
+    </w:p>
+    <w:p>
+      <w:pPr>
+        <w:spacing w:after="0"/>
+        <w:ind w:left="720"/>
+        <w:jc w:val="both"/>
+        <w:rPr>
+          <w:b/>
+        </w:rPr>
+      </w:pPr>
+      <w:r>
+        <w:rPr>
+          <w:b/>
+        </w:rPr>
+        <w:tab/>
+      </w:r>
+      <w:r>
+        <w:rPr>
+          <w:b/>
+        </w:rPr>
+        <w:tab/>
+      </w:r>
+      <w:r>
+        <w:rPr>
+          <w:b/>
+        </w:rPr>
+        <w:t>----------</w:t>
+      </w:r>
+      <w:r>
+        <w:rPr>
+          <w:b/>
+        </w:rPr>
+        <w:tab/>
+        <w:t>+&lt;Status&gt;:</w:t>
+      </w:r>
+    </w:p>
+    <w:p>
+      <w:pPr>
+        <w:spacing w:after="0"/>
+        <w:ind w:left="720"/>
+        <w:jc w:val="both"/>
+        <w:rPr>
+          <w:b/>
+        </w:rPr>
+      </w:pPr>
+      <w:r>
+        <w:rPr>
+          <w:b/>
+        </w:rPr>
+        <w:tab/>
+      </w:r>
+      <w:r>
+        <w:rPr>
+          <w:b/>
+        </w:rPr>
+        <w:tab/>
+      </w:r>
+      <w:r>
+        <w:rPr>
+          <w:b/>
+        </w:rPr>
+        <w:t>----------</w:t>
+      </w:r>
+      <w:r>
+        <w:rPr>
+          <w:b/>
+        </w:rPr>
+        <w:tab/>
+        <w:t>+&lt;</w:t>
+      </w:r>
+      <w:proofErr w:type="spellStart"/>
+      <w:r>
+        <w:rPr>
+          <w:b/>
+        </w:rPr>
+        <w:t>Lat</w:t>
+      </w:r>
+      <w:proofErr w:type="spellEnd"/>
+      <w:r>
+        <w:rPr>
+          <w:b/>
+        </w:rPr>
+        <w:t>&gt;:</w:t>
+      </w:r>
+      <w:r>
+        <w:rPr>
+          <w:b/>
+        </w:rPr>
+        <w:br/>
+      </w:r>
+      <w:r>
+        <w:rPr>
+          <w:b/>
+        </w:rPr>
+        <w:tab/>
+      </w:r>
+      <w:r>
+        <w:rPr>
+          <w:b/>
+        </w:rPr>
+        <w:tab/>
+      </w:r>
+      <w:r>
+        <w:rPr>
+          <w:b/>
+        </w:rPr>
+        <w:t>----------</w:t>
+      </w:r>
+      <w:r>
+        <w:rPr>
+          <w:b/>
+        </w:rPr>
+        <w:tab/>
+        <w:t>+&lt;Long&gt;:</w:t>
+      </w:r>
+    </w:p>
+    <w:p>
+      <w:pPr>
+        <w:spacing w:after="0"/>
+        <w:jc w:val="both"/>
+        <w:rPr>
+          <w:b/>
+        </w:rPr>
+      </w:pPr>
+    </w:p>
+    <w:p>
+      <w:pPr>
+        <w:spacing w:after="0"/>
+        <w:jc w:val="both"/>
+        <w:rPr>
+          <w:b/>
+        </w:rPr>
+      </w:pPr>
+    </w:p>
+    <w:p>
+      <w:pPr>
+        <w:spacing w:after="0"/>
+        <w:ind w:firstLine="720"/>
+        <w:jc w:val="both"/>
+        <w:rPr>
+          <w:b/>
+        </w:rPr>
+      </w:pPr>
+      <w:r>
+        <w:rPr>
+          <w:b/>
+        </w:rPr>
+        <w:t xml:space="preserve">  </w:t>
+      </w:r>
+      <w:r>
+        <w:rPr>
+          <w:b/>
+          <w:noProof/>
+        </w:rPr>
+        <w:drawing>
+          <wp:inline distT="0" distB="0" distL="0" distR="0">
+            <wp:extent cx="4867275" cy="2028031"/>
+            <wp:effectExtent l="0" t="0" r="0" b="0"/>
+            <wp:docPr id="5" name="Picture 5" descr="C:\Users\Satyanarayana\Downloads\interface.png"/>
+            <wp:cNvGraphicFramePr>
+              <a:graphicFrameLocks xmlns:a="http://schemas.openxmlformats.org/drawingml/2006/main" noChangeAspect="1"/>
+            </wp:cNvGraphicFramePr>
+            <a:graphic xmlns:a="http://schemas.openxmlformats.org/drawingml/2006/main">
+              <a:graphicData uri="http://schemas.openxmlformats.org/drawingml/2006/picture">
+                <pic:pic xmlns:pic="http://schemas.openxmlformats.org/drawingml/2006/picture">
+                  <pic:nvPicPr>
+                    <pic:cNvPr id="0" name="Picture 3" descr="C:\Users\Satyanarayana\Downloads\interface.png"/>
+                    <pic:cNvPicPr>
+                      <a:picLocks noChangeAspect="1" noChangeArrowheads="1"/>
+                    </pic:cNvPicPr>
+                  </pic:nvPicPr>
+                  <pic:blipFill>
+                    <a:blip r:embed="rId5">
+                      <a:extLst>
+                        <a:ext uri="{28A0092B-C50C-407E-A947-70E740481C1C}">
+                          <a14:useLocalDpi xmlns:a14="http://schemas.microsoft.com/office/drawing/2010/main" val="0"/>
+                        </a:ext>
+                      </a:extLst>
+                    </a:blip>
+                    <a:srcRect/>
+                    <a:stretch>
+                      <a:fillRect/>
+                    </a:stretch>
+                  </pic:blipFill>
+                  <pic:spPr bwMode="auto">
+                    <a:xfrm>
+                      <a:off x="0" y="0"/>
+                      <a:ext cx="4880034" cy="2033347"/>
+                    </a:xfrm>
+                    <a:prstGeom prst="rect">
+                      <a:avLst/>
+                    </a:prstGeom>
+                    <a:noFill/>
+                    <a:ln>
+                      <a:noFill/>
+                    </a:ln>
+                  </pic:spPr>
+                </pic:pic>
+              </a:graphicData>
+            </a:graphic>
+          </wp:inline>
+        </w:drawing>
+      </w:r>
+    </w:p>
+    <w:p>
+      <w:pPr>
         <w:pStyle w:val="Heading1"/>
       </w:pPr>
       <w:r>
+        <w:lastRenderedPageBreak/>
         <w:t>Architecture</w:t>
       </w:r>
       <w:r>
         <w:t xml:space="preserve"> of the system</w:t>
+      </w:r>
+    </w:p>
+    <w:p>
+      <w:pPr>
+        <w:spacing w:after="0"/>
+        <w:jc w:val="both"/>
+      </w:pPr>
+      <w:r>
+        <w:t xml:space="preserve">We use Client-Server architecture model for our project, where </w:t>
+      </w:r>
+    </w:p>
+    <w:p>
+      <w:pPr>
+        <w:spacing w:after="0"/>
+        <w:ind w:firstLine="720"/>
+        <w:jc w:val="both"/>
+      </w:pPr>
+      <w:r>
+        <w:t>Firebase: acts as server.</w:t>
+      </w:r>
+    </w:p>
+    <w:p>
+      <w:pPr>
+        <w:spacing w:after="0"/>
+        <w:ind w:firstLine="720"/>
+        <w:jc w:val="both"/>
+      </w:pPr>
+      <w:r>
+        <w:t>Driver’s and user’s app: acts as clients.</w:t>
+      </w:r>
+    </w:p>
+    <w:p>
+      <w:pPr>
+        <w:spacing w:after="0"/>
+        <w:jc w:val="both"/>
+      </w:pPr>
+      <w:r>
+        <w:t>User’s app which is a client</w:t>
+      </w:r>
+      <w:r>
+        <w:t>,</w:t>
+      </w:r>
+      <w:r>
+        <w:t xml:space="preserve"> receives data from firebase as response to firebase’s data push from driver’s application.</w:t>
+      </w:r>
+    </w:p>
+    <w:p>
+      <w:pPr>
+        <w:jc w:val="both"/>
+      </w:pPr>
+      <w:r>
+        <w:t>Driver’s app which is a client, pushes data to firebase as a result, firebase shares that to user’s application.</w:t>
+      </w:r>
+    </w:p>
+    <w:p>
+      <w:pPr>
+        <w:ind w:left="1440"/>
+      </w:pPr>
+      <w:r>
+        <w:t xml:space="preserve">     </w:t>
+      </w:r>
+      <w:r>
+        <w:rPr>
+          <w:noProof/>
+        </w:rPr>
+        <w:drawing>
+          <wp:inline distT="0" distB="0" distL="0" distR="0" wp14:anchorId="483E43AE" wp14:editId="17B751FD">
+            <wp:extent cx="3718560" cy="1961382"/>
+            <wp:effectExtent l="0" t="0" r="0" b="1270"/>
+            <wp:docPr id="6" name="Content Placeholder 3"/>
+            <wp:cNvGraphicFramePr>
+              <a:graphicFrameLocks xmlns:a="http://schemas.openxmlformats.org/drawingml/2006/main" noChangeAspect="1"/>
+            </wp:cNvGraphicFramePr>
+            <a:graphic xmlns:a="http://schemas.openxmlformats.org/drawingml/2006/main">
+              <a:graphicData uri="http://schemas.openxmlformats.org/drawingml/2006/picture">
+                <pic:pic xmlns:pic="http://schemas.openxmlformats.org/drawingml/2006/picture">
+                  <pic:nvPicPr>
+                    <pic:cNvPr id="6" name="Content Placeholder 3"/>
+                    <pic:cNvPicPr>
+                      <a:picLocks noChangeAspect="1"/>
+                    </pic:cNvPicPr>
+                  </pic:nvPicPr>
+                  <pic:blipFill>
+                    <a:blip r:embed="rId6">
+                      <a:extLst>
+                        <a:ext uri="{28A0092B-C50C-407E-A947-70E740481C1C}">
+                          <a14:useLocalDpi xmlns:a14="http://schemas.microsoft.com/office/drawing/2010/main" val="0"/>
+                        </a:ext>
+                      </a:extLst>
+                    </a:blip>
+                    <a:stretch>
+                      <a:fillRect/>
+                    </a:stretch>
+                  </pic:blipFill>
+                  <pic:spPr>
+                    <a:xfrm>
+                      <a:off x="0" y="0"/>
+                      <a:ext cx="3745295" cy="1975484"/>
+                    </a:xfrm>
+                    <a:prstGeom prst="rect">
+                      <a:avLst/>
+                    </a:prstGeom>
+                  </pic:spPr>
+                </pic:pic>
+              </a:graphicData>
+            </a:graphic>
+          </wp:inline>
+        </w:drawing>
       </w:r>
     </w:p>
     <w:p>
@@ -384,7 +1670,7 @@
                     <pic:cNvPicPr/>
                   </pic:nvPicPr>
                   <pic:blipFill>
-                    <a:blip r:embed="rId5" cstate="print">
+                    <a:blip r:embed="rId7" cstate="print">
                       <a:extLst>
                         <a:ext uri="{28A0092B-C50C-407E-A947-70E740481C1C}">
                           <a14:useLocalDpi xmlns:a14="http://schemas.microsoft.com/office/drawing/2010/main" val="0"/>
@@ -441,7 +1727,7 @@
                     <pic:cNvPicPr/>
                   </pic:nvPicPr>
                   <pic:blipFill>
-                    <a:blip r:embed="rId6">
+                    <a:blip r:embed="rId8">
                       <a:extLst>
                         <a:ext uri="{28A0092B-C50C-407E-A947-70E740481C1C}">
                           <a14:useLocalDpi xmlns:a14="http://schemas.microsoft.com/office/drawing/2010/main" val="0"/>
@@ -469,6 +1755,82 @@
       </w:r>
     </w:p>
     <w:p/>
+    <w:p/>
+    <w:p/>
+    <w:p/>
+    <w:p/>
+    <w:p/>
+    <w:p/>
+    <w:p>
+      <w:pPr>
+        <w:pStyle w:val="Heading2"/>
+      </w:pPr>
+      <w:r>
+        <w:lastRenderedPageBreak/>
+        <w:t>Sequence diagram</w:t>
+      </w:r>
+      <w:r>
+        <w:t xml:space="preserve"> of Drivers App</w:t>
+      </w:r>
+    </w:p>
+    <w:p>
+      <w:pPr>
+        <w:ind w:firstLine="720"/>
+      </w:pPr>
+      <w:r>
+        <w:rPr>
+          <w:noProof/>
+        </w:rPr>
+        <w:drawing>
+          <wp:inline distT="0" distB="0" distL="0" distR="0">
+            <wp:extent cx="5191125" cy="4667250"/>
+            <wp:effectExtent l="0" t="0" r="0" b="0"/>
+            <wp:docPr id="1" name="Picture 1" descr="C:\Users\Satyanarayana\Downloads\traceroute (1).png"/>
+            <wp:cNvGraphicFramePr>
+              <a:graphicFrameLocks xmlns:a="http://schemas.openxmlformats.org/drawingml/2006/main" noChangeAspect="1"/>
+            </wp:cNvGraphicFramePr>
+            <a:graphic xmlns:a="http://schemas.openxmlformats.org/drawingml/2006/main">
+              <a:graphicData uri="http://schemas.openxmlformats.org/drawingml/2006/picture">
+                <pic:pic xmlns:pic="http://schemas.openxmlformats.org/drawingml/2006/picture">
+                  <pic:nvPicPr>
+                    <pic:cNvPr id="0" name="Picture 2" descr="C:\Users\Satyanarayana\Downloads\traceroute (1).png"/>
+                    <pic:cNvPicPr>
+                      <a:picLocks noChangeAspect="1" noChangeArrowheads="1"/>
+                    </pic:cNvPicPr>
+                  </pic:nvPicPr>
+                  <pic:blipFill>
+                    <a:blip r:embed="rId9">
+                      <a:extLst>
+                        <a:ext uri="{28A0092B-C50C-407E-A947-70E740481C1C}">
+                          <a14:useLocalDpi xmlns:a14="http://schemas.microsoft.com/office/drawing/2010/main" val="0"/>
+                        </a:ext>
+                      </a:extLst>
+                    </a:blip>
+                    <a:srcRect/>
+                    <a:stretch>
+                      <a:fillRect/>
+                    </a:stretch>
+                  </pic:blipFill>
+                  <pic:spPr bwMode="auto">
+                    <a:xfrm>
+                      <a:off x="0" y="0"/>
+                      <a:ext cx="5191125" cy="4667250"/>
+                    </a:xfrm>
+                    <a:prstGeom prst="rect">
+                      <a:avLst/>
+                    </a:prstGeom>
+                    <a:noFill/>
+                    <a:ln>
+                      <a:noFill/>
+                    </a:ln>
+                  </pic:spPr>
+                </pic:pic>
+              </a:graphicData>
+            </a:graphic>
+          </wp:inline>
+        </w:drawing>
+      </w:r>
+    </w:p>
     <w:p>
       <w:pPr>
         <w:pStyle w:val="Heading2"/>
@@ -499,7 +1861,7 @@
                     <pic:cNvPicPr/>
                   </pic:nvPicPr>
                   <pic:blipFill>
-                    <a:blip r:embed="rId7">
+                    <a:blip r:embed="rId10">
                       <a:extLst>
                         <a:ext uri="{28A0092B-C50C-407E-A947-70E740481C1C}">
                           <a14:useLocalDpi xmlns:a14="http://schemas.microsoft.com/office/drawing/2010/main" val="0"/>
@@ -613,12 +1975,18 @@
       </w:r>
     </w:p>
     <w:p>
+      <w:pPr>
+        <w:jc w:val="both"/>
+      </w:pPr>
       <w:r>
         <w:lastRenderedPageBreak/>
         <w:t>The above risks were discussed and monitored through each meeting.  For the risk of selecting a newer technology as Firebase, the risk has been mostly avoided to date.  A proof of concept for the Firebase and Android integration was created and showed the simplicity of working with Firebase.  Additional discussions amongst the entire group have led to the implementation of a database structure that Firebase can easily follow.  For the remainder of the project, this risk will still be monitored as further integration could lead to issues, but it will be downgraded.  While initially 2 group members would focus on Firebase, the work will instead be spread out amongst all the group members as needed.  In case a problem will arise, the Firebase risk will receive more focused attention from multiple group members.</w:t>
       </w:r>
     </w:p>
     <w:p>
+      <w:pPr>
+        <w:jc w:val="both"/>
+      </w:pPr>
       <w:r>
         <w:t xml:space="preserve">The issues of inexperience with Android have also been mitigated so far.  The group split up the work to have the more experienced Android programmers work on more UI elements and integration with Android specific libraries.  The other group members received work that was more independent of Android, focusing only on general Java libraries and code.  If they run into Android-specific problems, that part of the program can be reassigned to other members.  The current plans for the UI also allow for a simple design, so issues with Android UI elements can be solved by simplifying the design.  The </w:t>
       </w:r>
@@ -627,11 +1995,17 @@
       </w:r>
     </w:p>
     <w:p>
+      <w:pPr>
+        <w:jc w:val="both"/>
+      </w:pPr>
       <w:r>
         <w:t>For risks 3 and 4, the group discussed a change to the initial design plans.  The Firebase database along with the main Java classes were made more generic to apply to a large range of vehicle transports.  The app’s success would not just rely on one user base in one limited area.  Instead, the app is designed for use by any transportation department.  With some additional future functionality, it would also be able to be generalized to all vehicles rather than just buses.  As a result, the risk shifts away from a limited group of willing drivers and users more towards being able to manage a larger, potentially nationwide population of users.</w:t>
       </w:r>
     </w:p>
     <w:p>
+      <w:pPr>
+        <w:jc w:val="both"/>
+      </w:pPr>
       <w:r>
         <w:t>Risk 5 remains as the most significant risk to the group.  The project requires a lot of initial planning and as a result, the actual code production has somewhat stalled.  Proof of concepts and prototype code have been created that should allow for faster development, and that is the current plan the group is relying on.  In case of a bigger time crunch, the group has decided that it may remove some desired features or limit the data gathered to complete the project on schedule.</w:t>
       </w:r>
@@ -856,6 +2230,7 @@
           <w:ilvl w:val="0"/>
           <w:numId w:val="2"/>
         </w:numPr>
+        <w:jc w:val="both"/>
       </w:pPr>
       <w:r>
         <w:t>Discussed with customers from other groups about the functionality of the project.  Some parts of the project’s desired functionality were clarified for the customers i.e. how the user interface will be designed, what it is intended to do, etc. Received input from customers about desired functionality like showing multiple routes that go to one stop, having the ability to determine which route gets the user to their location fastest, and having static maps of each route easily accessible for the user.</w:t>
@@ -868,6 +2243,7 @@
           <w:ilvl w:val="0"/>
           <w:numId w:val="2"/>
         </w:numPr>
+        <w:jc w:val="both"/>
       </w:pPr>
       <w:r>
         <w:t>Discussed these desired requirements with group members, determined that static maps and showing multiple routes should be feasible.  Designing an algorithm to determine which bus out of multiple routes will get to a location fastest was a feature that was agreed on would be a great future feature to add, but not realistic in the current timeline of the project.</w:t>
@@ -1510,6 +2886,7 @@
           <w:ilvl w:val="0"/>
           <w:numId w:val="2"/>
         </w:numPr>
+        <w:jc w:val="both"/>
       </w:pPr>
       <w:r>
         <w:t>Went over the class diagram created by Anurag.  Discussed the different major parts of the project in the diagram and the functionality each class would provide to the overall project.</w:t>
@@ -1522,6 +2899,7 @@
           <w:ilvl w:val="0"/>
           <w:numId w:val="2"/>
         </w:numPr>
+        <w:jc w:val="both"/>
       </w:pPr>
       <w:r>
         <w:t>Discussed the Firebase database structure and how it relates to the class diagram, specifically the main root nodes needed in the database and how some data would be duplicated for easier access in the app</w:t>
@@ -1534,6 +2912,7 @@
           <w:ilvl w:val="0"/>
           <w:numId w:val="2"/>
         </w:numPr>
+        <w:jc w:val="both"/>
       </w:pPr>
       <w:r>
         <w:t xml:space="preserve">Split up the work on the project, assigning Gil the </w:t>
@@ -1560,15 +2939,7 @@
       </w:r>
       <w:proofErr w:type="spellEnd"/>
       <w:r>
-        <w:t xml:space="preserve">, </w:t>
-      </w:r>
-      <w:proofErr w:type="spellStart"/>
-      <w:r>
-        <w:t>Satyanarayana</w:t>
-      </w:r>
-      <w:proofErr w:type="spellEnd"/>
-      <w:r>
-        <w:t xml:space="preserve"> the </w:t>
+        <w:t xml:space="preserve">, Satyanarayana the </w:t>
       </w:r>
       <w:proofErr w:type="spellStart"/>
       <w:r>
@@ -1602,6 +2973,7 @@
           <w:ilvl w:val="0"/>
           <w:numId w:val="2"/>
         </w:numPr>
+        <w:jc w:val="both"/>
       </w:pPr>
       <w:r>
         <w:t xml:space="preserve">Continued discussion on deliverable 2 and finalizing responsibilities for the submission.  Gil will do the updated risk management and will also work on the requirements specification report.  </w:t>
@@ -2167,8 +3539,8 @@
     </w:tbl>
     <w:p/>
     <w:p/>
-    <w:bookmarkStart w:id="1" w:name="_MON_1537622412"/>
-    <w:bookmarkEnd w:id="1"/>
+    <w:bookmarkStart w:id="0" w:name="_MON_1537622412"/>
+    <w:bookmarkEnd w:id="0"/>
     <w:p>
       <w:r>
         <w:object w:dxaOrig="9360" w:dyaOrig="450">
@@ -2192,9 +3564,9 @@
             <o:lock v:ext="edit" aspectratio="t"/>
           </v:shapetype>
           <v:shape id="_x0000_i1025" type="#_x0000_t75" style="width:468pt;height:22.5pt" o:ole="">
-            <v:imagedata r:id="rId8" o:title=""/>
+            <v:imagedata r:id="rId11" o:title=""/>
           </v:shape>
-          <o:OLEObject Type="Embed" ProgID="Word.Document.12" ShapeID="_x0000_i1025" DrawAspect="Content" ObjectID="_1537645305" r:id="rId9">
+          <o:OLEObject Type="Embed" ProgID="Word.Document.12" ShapeID="_x0000_i1025" DrawAspect="Content" ObjectID="_1537678908" r:id="rId12">
             <o:FieldCodes>\s</o:FieldCodes>
           </o:OLEObject>
         </w:object>
@@ -2209,15 +3581,23 @@
       </w:r>
     </w:p>
     <w:p>
+      <w:pPr>
+        <w:jc w:val="both"/>
+      </w:pPr>
+      <w:bookmarkStart w:id="1" w:name="_GoBack"/>
       <w:r>
         <w:t>We have finished a basic proof of concept in which a user could checkout a particular location on google map and save it to the Firebase real-time database. If the same application is installed on more than one phone, multiple people will be able to fetch the checked out location at the same time. In this activity we performed the feasibility test of the overall project.</w:t>
       </w:r>
     </w:p>
     <w:p>
+      <w:pPr>
+        <w:jc w:val="both"/>
+      </w:pPr>
       <w:r>
         <w:t>Second proof of concept we performed is to show the markers on the particular GPS co-ordinates. We learned how to show the markers on google map, which will further help in plotting the bus stops.</w:t>
       </w:r>
     </w:p>
+    <w:bookmarkEnd w:id="1"/>
     <w:p>
       <w:pPr>
         <w:pStyle w:val="Heading1"/>
@@ -2714,7 +4094,7 @@
 </file>
 
 <file path=word/numbering.xml><?xml version="1.0" encoding="utf-8"?>
-<w:numbering xmlns:wpc="http://schemas.microsoft.com/office/word/2010/wordprocessingCanvas" xmlns:cx="http://schemas.microsoft.com/office/drawing/2014/chartex" xmlns:cx1="http://schemas.microsoft.com/office/drawing/2015/9/8/chartex" xmlns:mc="http://schemas.openxmlformats.org/markup-compatibility/2006" xmlns:o="urn:schemas-microsoft-com:office:office" xmlns:r="http://schemas.openxmlformats.org/officeDocument/2006/relationships" xmlns:m="http://schemas.openxmlformats.org/officeDocument/2006/math" xmlns:v="urn:schemas-microsoft-com:vml" xmlns:wp14="http://schemas.microsoft.com/office/word/2010/wordprocessingDrawing" xmlns:wp="http://schemas.openxmlformats.org/drawingml/2006/wordprocessingDrawing" xmlns:w10="urn:schemas-microsoft-com:office:word" xmlns:w="http://schemas.openxmlformats.org/wordprocessingml/2006/main" xmlns:w14="http://schemas.microsoft.com/office/word/2010/wordml" xmlns:w15="http://schemas.microsoft.com/office/word/2012/wordml" xmlns:w16se="http://schemas.microsoft.com/office/word/2015/wordml/symex" xmlns:wpg="http://schemas.microsoft.com/office/word/2010/wordprocessingGroup" xmlns:wpi="http://schemas.microsoft.com/office/word/2010/wordprocessingInk" xmlns:wne="http://schemas.microsoft.com/office/word/2006/wordml" xmlns:wps="http://schemas.microsoft.com/office/word/2010/wordprocessingShape" mc:Ignorable="w14 w15 w16se wp14">
+<w:numbering xmlns:wpc="http://schemas.microsoft.com/office/word/2010/wordprocessingCanvas" xmlns:cx="http://schemas.microsoft.com/office/drawing/2014/chartex" xmlns:cx1="http://schemas.microsoft.com/office/drawing/2015/9/8/chartex" xmlns:cx2="http://schemas.microsoft.com/office/drawing/2015/10/21/chartex" xmlns:mc="http://schemas.openxmlformats.org/markup-compatibility/2006" xmlns:o="urn:schemas-microsoft-com:office:office" xmlns:r="http://schemas.openxmlformats.org/officeDocument/2006/relationships" xmlns:m="http://schemas.openxmlformats.org/officeDocument/2006/math" xmlns:v="urn:schemas-microsoft-com:vml" xmlns:wp14="http://schemas.microsoft.com/office/word/2010/wordprocessingDrawing" xmlns:wp="http://schemas.openxmlformats.org/drawingml/2006/wordprocessingDrawing" xmlns:w10="urn:schemas-microsoft-com:office:word" xmlns:w="http://schemas.openxmlformats.org/wordprocessingml/2006/main" xmlns:w14="http://schemas.microsoft.com/office/word/2010/wordml" xmlns:w15="http://schemas.microsoft.com/office/word/2012/wordml" xmlns:w16se="http://schemas.microsoft.com/office/word/2015/wordml/symex" xmlns:wpg="http://schemas.microsoft.com/office/word/2010/wordprocessingGroup" xmlns:wpi="http://schemas.microsoft.com/office/word/2010/wordprocessingInk" xmlns:wne="http://schemas.microsoft.com/office/word/2006/wordml" xmlns:wps="http://schemas.microsoft.com/office/word/2010/wordprocessingShape" mc:Ignorable="w14 w15 w16se wp14">
   <w:abstractNum w:abstractNumId="0" w15:restartNumberingAfterBreak="0">
     <w:nsid w:val="FFFFFF88"/>
     <w:multiLevelType w:val="singleLevel"/>
@@ -3023,6 +4403,95 @@
     </w:lvl>
   </w:abstractNum>
   <w:abstractNum w:abstractNumId="4" w15:restartNumberingAfterBreak="0">
+    <w:nsid w:val="522D571D"/>
+    <w:multiLevelType w:val="hybridMultilevel"/>
+    <w:tmpl w:val="976A6296"/>
+    <w:lvl w:ilvl="0" w:tplc="49CEEB2C">
+      <w:start w:val="1"/>
+      <w:numFmt w:val="decimal"/>
+      <w:lvlText w:val="%1."/>
+      <w:lvlJc w:val="left"/>
+      <w:pPr>
+        <w:ind w:left="1080" w:hanging="360"/>
+      </w:pPr>
+      <w:rPr>
+        <w:rFonts w:hint="default"/>
+      </w:rPr>
+    </w:lvl>
+    <w:lvl w:ilvl="1" w:tplc="04090019">
+      <w:start w:val="1"/>
+      <w:numFmt w:val="lowerLetter"/>
+      <w:lvlText w:val="%2."/>
+      <w:lvlJc w:val="left"/>
+      <w:pPr>
+        <w:ind w:left="1800" w:hanging="360"/>
+      </w:pPr>
+    </w:lvl>
+    <w:lvl w:ilvl="2" w:tplc="0409001B" w:tentative="1">
+      <w:start w:val="1"/>
+      <w:numFmt w:val="lowerRoman"/>
+      <w:lvlText w:val="%3."/>
+      <w:lvlJc w:val="right"/>
+      <w:pPr>
+        <w:ind w:left="2520" w:hanging="180"/>
+      </w:pPr>
+    </w:lvl>
+    <w:lvl w:ilvl="3" w:tplc="0409000F" w:tentative="1">
+      <w:start w:val="1"/>
+      <w:numFmt w:val="decimal"/>
+      <w:lvlText w:val="%4."/>
+      <w:lvlJc w:val="left"/>
+      <w:pPr>
+        <w:ind w:left="3240" w:hanging="360"/>
+      </w:pPr>
+    </w:lvl>
+    <w:lvl w:ilvl="4" w:tplc="04090019" w:tentative="1">
+      <w:start w:val="1"/>
+      <w:numFmt w:val="lowerLetter"/>
+      <w:lvlText w:val="%5."/>
+      <w:lvlJc w:val="left"/>
+      <w:pPr>
+        <w:ind w:left="3960" w:hanging="360"/>
+      </w:pPr>
+    </w:lvl>
+    <w:lvl w:ilvl="5" w:tplc="0409001B" w:tentative="1">
+      <w:start w:val="1"/>
+      <w:numFmt w:val="lowerRoman"/>
+      <w:lvlText w:val="%6."/>
+      <w:lvlJc w:val="right"/>
+      <w:pPr>
+        <w:ind w:left="4680" w:hanging="180"/>
+      </w:pPr>
+    </w:lvl>
+    <w:lvl w:ilvl="6" w:tplc="0409000F" w:tentative="1">
+      <w:start w:val="1"/>
+      <w:numFmt w:val="decimal"/>
+      <w:lvlText w:val="%7."/>
+      <w:lvlJc w:val="left"/>
+      <w:pPr>
+        <w:ind w:left="5400" w:hanging="360"/>
+      </w:pPr>
+    </w:lvl>
+    <w:lvl w:ilvl="7" w:tplc="04090019" w:tentative="1">
+      <w:start w:val="1"/>
+      <w:numFmt w:val="lowerLetter"/>
+      <w:lvlText w:val="%8."/>
+      <w:lvlJc w:val="left"/>
+      <w:pPr>
+        <w:ind w:left="6120" w:hanging="360"/>
+      </w:pPr>
+    </w:lvl>
+    <w:lvl w:ilvl="8" w:tplc="0409001B" w:tentative="1">
+      <w:start w:val="1"/>
+      <w:numFmt w:val="lowerRoman"/>
+      <w:lvlText w:val="%9."/>
+      <w:lvlJc w:val="right"/>
+      <w:pPr>
+        <w:ind w:left="6840" w:hanging="180"/>
+      </w:pPr>
+    </w:lvl>
+  </w:abstractNum>
+  <w:abstractNum w:abstractNumId="5" w15:restartNumberingAfterBreak="0">
     <w:nsid w:val="74152737"/>
     <w:multiLevelType w:val="hybridMultilevel"/>
     <w:tmpl w:val="976A6296"/>
@@ -3124,6 +4593,9 @@
     <w:abstractNumId w:val="3"/>
   </w:num>
   <w:num w:numId="5">
+    <w:abstractNumId w:val="5"/>
+  </w:num>
+  <w:num w:numId="6">
     <w:abstractNumId w:val="4"/>
   </w:num>
 </w:numbering>
@@ -3146,7 +4618,7 @@
       </w:pPr>
     </w:pPrDefault>
   </w:docDefaults>
-  <w:latentStyles w:defLockedState="0" w:defUIPriority="99" w:defSemiHidden="0" w:defUnhideWhenUsed="0" w:defQFormat="0" w:count="371">
+  <w:latentStyles w:defLockedState="0" w:defUIPriority="99" w:defSemiHidden="0" w:defUnhideWhenUsed="0" w:defQFormat="0" w:count="372">
     <w:lsdException w:name="Normal" w:uiPriority="0" w:qFormat="1"/>
     <w:lsdException w:name="heading 1" w:uiPriority="4" w:qFormat="1"/>
     <w:lsdException w:name="heading 2" w:semiHidden="1" w:uiPriority="9" w:unhideWhenUsed="1" w:qFormat="1"/>
@@ -3252,7 +4724,6 @@
     <w:lsdException w:name="HTML Sample" w:semiHidden="1" w:unhideWhenUsed="1"/>
     <w:lsdException w:name="HTML Typewriter" w:semiHidden="1" w:unhideWhenUsed="1"/>
     <w:lsdException w:name="HTML Variable" w:semiHidden="1" w:unhideWhenUsed="1"/>
-    <w:lsdException w:name="Normal Table" w:semiHidden="1" w:unhideWhenUsed="1"/>
     <w:lsdException w:name="annotation subject" w:semiHidden="1" w:unhideWhenUsed="1"/>
     <w:lsdException w:name="No List" w:semiHidden="1" w:unhideWhenUsed="1"/>
     <w:lsdException w:name="Outline List 1" w:semiHidden="1" w:unhideWhenUsed="1"/>
@@ -3299,10 +4770,8 @@
     <w:lsdException w:name="Table Subtle 2" w:semiHidden="1" w:unhideWhenUsed="1"/>
     <w:lsdException w:name="Table Web 1" w:semiHidden="1" w:unhideWhenUsed="1"/>
     <w:lsdException w:name="Table Web 2" w:semiHidden="1" w:unhideWhenUsed="1"/>
-    <w:lsdException w:name="Table Web 3" w:semiHidden="1" w:unhideWhenUsed="1"/>
     <w:lsdException w:name="Balloon Text" w:semiHidden="1" w:unhideWhenUsed="1"/>
     <w:lsdException w:name="Table Grid" w:uiPriority="39"/>
-    <w:lsdException w:name="Table Theme" w:semiHidden="1" w:unhideWhenUsed="1"/>
     <w:lsdException w:name="Placeholder Text" w:semiHidden="1"/>
     <w:lsdException w:name="No Spacing" w:uiPriority="1" w:qFormat="1"/>
     <w:lsdException w:name="Light Shading" w:uiPriority="60"/>
@@ -3518,6 +4987,7 @@
     <w:lsdException w:name="List Table 5 Dark Accent 6" w:uiPriority="50"/>
     <w:lsdException w:name="List Table 6 Colorful Accent 6" w:uiPriority="51"/>
     <w:lsdException w:name="List Table 7 Colorful Accent 6" w:uiPriority="52"/>
+    <w:lsdException w:name="Mention" w:semiHidden="1" w:unhideWhenUsed="1"/>
   </w:latentStyles>
   <w:style w:type="paragraph" w:default="1" w:styleId="Normal">
     <w:name w:val="Normal"/>

</xml_diff>

<commit_message>
added hardware interface section
</commit_message>
<xml_diff>
--- a/docs/Deliverables/TeamDeliverable-2.docx
+++ b/docs/Deliverables/TeamDeliverable-2.docx
@@ -1,6 +1,6 @@
 
 <file path=word/document.xml><?xml version="1.0" encoding="utf-8"?>
-<w:document xmlns:wpc="http://schemas.microsoft.com/office/word/2010/wordprocessingCanvas" xmlns:cx="http://schemas.microsoft.com/office/drawing/2014/chartex" xmlns:cx1="http://schemas.microsoft.com/office/drawing/2015/9/8/chartex" xmlns:cx2="http://schemas.microsoft.com/office/drawing/2015/10/21/chartex" xmlns:mc="http://schemas.openxmlformats.org/markup-compatibility/2006" xmlns:o="urn:schemas-microsoft-com:office:office" xmlns:r="http://schemas.openxmlformats.org/officeDocument/2006/relationships" xmlns:m="http://schemas.openxmlformats.org/officeDocument/2006/math" xmlns:v="urn:schemas-microsoft-com:vml" xmlns:wp14="http://schemas.microsoft.com/office/word/2010/wordprocessingDrawing" xmlns:wp="http://schemas.openxmlformats.org/drawingml/2006/wordprocessingDrawing" xmlns:w10="urn:schemas-microsoft-com:office:word" xmlns:w="http://schemas.openxmlformats.org/wordprocessingml/2006/main" xmlns:w14="http://schemas.microsoft.com/office/word/2010/wordml" xmlns:w15="http://schemas.microsoft.com/office/word/2012/wordml" xmlns:w16se="http://schemas.microsoft.com/office/word/2015/wordml/symex" xmlns:wpg="http://schemas.microsoft.com/office/word/2010/wordprocessingGroup" xmlns:wpi="http://schemas.microsoft.com/office/word/2010/wordprocessingInk" xmlns:wne="http://schemas.microsoft.com/office/word/2006/wordml" xmlns:wps="http://schemas.microsoft.com/office/word/2010/wordprocessingShape" mc:Ignorable="w14 w15 w16se wp14">
+<w:document xmlns:wpc="http://schemas.microsoft.com/office/word/2010/wordprocessingCanvas" xmlns:mc="http://schemas.openxmlformats.org/markup-compatibility/2006" xmlns:o="urn:schemas-microsoft-com:office:office" xmlns:r="http://schemas.openxmlformats.org/officeDocument/2006/relationships" xmlns:m="http://schemas.openxmlformats.org/officeDocument/2006/math" xmlns:v="urn:schemas-microsoft-com:vml" xmlns:wp14="http://schemas.microsoft.com/office/word/2010/wordprocessingDrawing" xmlns:wp="http://schemas.openxmlformats.org/drawingml/2006/wordprocessingDrawing" xmlns:w10="urn:schemas-microsoft-com:office:word" xmlns:w="http://schemas.openxmlformats.org/wordprocessingml/2006/main" xmlns:w14="http://schemas.microsoft.com/office/word/2010/wordml" xmlns:w15="http://schemas.microsoft.com/office/word/2012/wordml" xmlns:wpg="http://schemas.microsoft.com/office/word/2010/wordprocessingGroup" xmlns:wpi="http://schemas.microsoft.com/office/word/2010/wordprocessingInk" xmlns:wne="http://schemas.microsoft.com/office/word/2006/wordml" xmlns:wps="http://schemas.microsoft.com/office/word/2010/wordprocessingShape" mc:Ignorable="w14 w15 wp14">
   <w:body>
     <w:p>
       <w:pPr>
@@ -670,16 +670,14 @@
         <w:rPr>
           <w:b/>
         </w:rPr>
-        <w:t xml:space="preserve">a. Interface between user’s </w:t>
-      </w:r>
-      <w:proofErr w:type="spellStart"/>
-      <w:r>
-        <w:rPr>
-          <w:b/>
-        </w:rPr>
-        <w:t>ap</w:t>
-      </w:r>
-      <w:proofErr w:type="spellEnd"/>
+        <w:t>a. Interface between user’s ap</w:t>
+      </w:r>
+      <w:r>
+        <w:rPr>
+          <w:b/>
+        </w:rPr>
+        <w:t>p</w:t>
+      </w:r>
       <w:r>
         <w:rPr>
           <w:b/>
@@ -711,15 +709,12 @@
         <w:jc w:val="both"/>
       </w:pPr>
       <w:r>
-        <w:t xml:space="preserve">It also </w:t>
-      </w:r>
-      <w:proofErr w:type="gramStart"/>
-      <w:r>
-        <w:t>get</w:t>
-      </w:r>
-      <w:proofErr w:type="gramEnd"/>
-      <w:r>
-        <w:t xml:space="preserve"> the static route and bus stop location from firebase app.</w:t>
+        <w:t>It also get the static route and bus stop location</w:t>
+      </w:r>
+      <w:bookmarkStart w:id="0" w:name="_GoBack"/>
+      <w:bookmarkEnd w:id="0"/>
+      <w:r>
+        <w:t xml:space="preserve"> from firebase app.</w:t>
       </w:r>
     </w:p>
     <w:p>
@@ -1515,10 +1510,74 @@
     </w:p>
     <w:p>
       <w:pPr>
+        <w:pStyle w:val="ListParagraph"/>
+        <w:numPr>
+          <w:ilvl w:val="0"/>
+          <w:numId w:val="6"/>
+        </w:numPr>
+        <w:spacing w:after="0"/>
+        <w:jc w:val="both"/>
+      </w:pPr>
+      <w:r>
+        <w:lastRenderedPageBreak/>
+        <w:t>Hardware Interface</w:t>
+      </w:r>
+    </w:p>
+    <w:p>
+      <w:pPr>
+        <w:pStyle w:val="ListParagraph"/>
+        <w:numPr>
+          <w:ilvl w:val="1"/>
+          <w:numId w:val="6"/>
+        </w:numPr>
+        <w:spacing w:after="0"/>
+        <w:jc w:val="both"/>
+      </w:pPr>
+      <w:r>
+        <w:t>Targeting Android devices with SDK 23 (Marshmallow/6.0)</w:t>
+      </w:r>
+    </w:p>
+    <w:p>
+      <w:pPr>
+        <w:pStyle w:val="ListParagraph"/>
+        <w:numPr>
+          <w:ilvl w:val="2"/>
+          <w:numId w:val="6"/>
+        </w:numPr>
+        <w:spacing w:after="0"/>
+        <w:jc w:val="both"/>
+      </w:pPr>
+      <w:r>
+        <w:t>Compatible with versions as early as SDK 19 (</w:t>
+      </w:r>
+      <w:proofErr w:type="spellStart"/>
+      <w:r>
+        <w:t>Kitkat</w:t>
+      </w:r>
+      <w:proofErr w:type="spellEnd"/>
+      <w:r>
+        <w:t>/4.4)</w:t>
+      </w:r>
+    </w:p>
+    <w:p>
+      <w:pPr>
+        <w:pStyle w:val="ListParagraph"/>
+        <w:numPr>
+          <w:ilvl w:val="1"/>
+          <w:numId w:val="6"/>
+        </w:numPr>
+        <w:spacing w:after="0"/>
+        <w:jc w:val="both"/>
+      </w:pPr>
+      <w:r>
+        <w:t>Requires mobile data plan with at least 3G speeds, preferably 4G speeds or better.</w:t>
+      </w:r>
+    </w:p>
+    <w:p>
+      <w:pPr>
         <w:pStyle w:val="Heading1"/>
       </w:pPr>
       <w:r>
-        <w:lastRenderedPageBreak/>
         <w:t>Architecture</w:t>
       </w:r>
       <w:r>
@@ -1638,6 +1697,7 @@
         <w:pStyle w:val="Heading1"/>
       </w:pPr>
       <w:r>
+        <w:lastRenderedPageBreak/>
         <w:t>UML Design Documentation</w:t>
       </w:r>
     </w:p>
@@ -1767,10 +1827,7 @@
       </w:pPr>
       <w:r>
         <w:lastRenderedPageBreak/>
-        <w:t>Sequence diagram</w:t>
-      </w:r>
-      <w:r>
-        <w:t xml:space="preserve"> of Drivers App</w:t>
+        <w:t>Sequence diagram of Drivers App</w:t>
       </w:r>
     </w:p>
     <w:p>
@@ -2939,7 +2996,15 @@
       </w:r>
       <w:proofErr w:type="spellEnd"/>
       <w:r>
-        <w:t xml:space="preserve">, Satyanarayana the </w:t>
+        <w:t xml:space="preserve">, </w:t>
+      </w:r>
+      <w:proofErr w:type="spellStart"/>
+      <w:r>
+        <w:t>Satyanarayana</w:t>
+      </w:r>
+      <w:proofErr w:type="spellEnd"/>
+      <w:r>
+        <w:t xml:space="preserve"> the </w:t>
       </w:r>
       <w:proofErr w:type="spellStart"/>
       <w:r>
@@ -3539,8 +3604,8 @@
     </w:tbl>
     <w:p/>
     <w:p/>
-    <w:bookmarkStart w:id="0" w:name="_MON_1537622412"/>
-    <w:bookmarkEnd w:id="0"/>
+    <w:bookmarkStart w:id="1" w:name="_MON_1537622412"/>
+    <w:bookmarkEnd w:id="1"/>
     <w:p>
       <w:r>
         <w:object w:dxaOrig="9360" w:dyaOrig="450">
@@ -3566,7 +3631,7 @@
           <v:shape id="_x0000_i1025" type="#_x0000_t75" style="width:468pt;height:22.5pt" o:ole="">
             <v:imagedata r:id="rId11" o:title=""/>
           </v:shape>
-          <o:OLEObject Type="Embed" ProgID="Word.Document.12" ShapeID="_x0000_i1025" DrawAspect="Content" ObjectID="_1537678908" r:id="rId12">
+          <o:OLEObject Type="Embed" ProgID="Word.Document.12" ShapeID="_x0000_i1025" DrawAspect="Content" ObjectID="_1537687005" r:id="rId12">
             <o:FieldCodes>\s</o:FieldCodes>
           </o:OLEObject>
         </w:object>
@@ -3584,7 +3649,6 @@
       <w:pPr>
         <w:jc w:val="both"/>
       </w:pPr>
-      <w:bookmarkStart w:id="1" w:name="_GoBack"/>
       <w:r>
         <w:t>We have finished a basic proof of concept in which a user could checkout a particular location on google map and save it to the Firebase real-time database. If the same application is installed on more than one phone, multiple people will be able to fetch the checked out location at the same time. In this activity we performed the feasibility test of the overall project.</w:t>
       </w:r>
@@ -3597,7 +3661,6 @@
         <w:t>Second proof of concept we performed is to show the markers on the particular GPS co-ordinates. We learned how to show the markers on google map, which will further help in plotting the bus stops.</w:t>
       </w:r>
     </w:p>
-    <w:bookmarkEnd w:id="1"/>
     <w:p>
       <w:pPr>
         <w:pStyle w:val="Heading1"/>
@@ -4094,7 +4157,7 @@
 </file>
 
 <file path=word/numbering.xml><?xml version="1.0" encoding="utf-8"?>
-<w:numbering xmlns:wpc="http://schemas.microsoft.com/office/word/2010/wordprocessingCanvas" xmlns:cx="http://schemas.microsoft.com/office/drawing/2014/chartex" xmlns:cx1="http://schemas.microsoft.com/office/drawing/2015/9/8/chartex" xmlns:cx2="http://schemas.microsoft.com/office/drawing/2015/10/21/chartex" xmlns:mc="http://schemas.openxmlformats.org/markup-compatibility/2006" xmlns:o="urn:schemas-microsoft-com:office:office" xmlns:r="http://schemas.openxmlformats.org/officeDocument/2006/relationships" xmlns:m="http://schemas.openxmlformats.org/officeDocument/2006/math" xmlns:v="urn:schemas-microsoft-com:vml" xmlns:wp14="http://schemas.microsoft.com/office/word/2010/wordprocessingDrawing" xmlns:wp="http://schemas.openxmlformats.org/drawingml/2006/wordprocessingDrawing" xmlns:w10="urn:schemas-microsoft-com:office:word" xmlns:w="http://schemas.openxmlformats.org/wordprocessingml/2006/main" xmlns:w14="http://schemas.microsoft.com/office/word/2010/wordml" xmlns:w15="http://schemas.microsoft.com/office/word/2012/wordml" xmlns:w16se="http://schemas.microsoft.com/office/word/2015/wordml/symex" xmlns:wpg="http://schemas.microsoft.com/office/word/2010/wordprocessingGroup" xmlns:wpi="http://schemas.microsoft.com/office/word/2010/wordprocessingInk" xmlns:wne="http://schemas.microsoft.com/office/word/2006/wordml" xmlns:wps="http://schemas.microsoft.com/office/word/2010/wordprocessingShape" mc:Ignorable="w14 w15 w16se wp14">
+<w:numbering xmlns:wpc="http://schemas.microsoft.com/office/word/2010/wordprocessingCanvas" xmlns:mc="http://schemas.openxmlformats.org/markup-compatibility/2006" xmlns:o="urn:schemas-microsoft-com:office:office" xmlns:r="http://schemas.openxmlformats.org/officeDocument/2006/relationships" xmlns:m="http://schemas.openxmlformats.org/officeDocument/2006/math" xmlns:v="urn:schemas-microsoft-com:vml" xmlns:wp14="http://schemas.microsoft.com/office/word/2010/wordprocessingDrawing" xmlns:wp="http://schemas.openxmlformats.org/drawingml/2006/wordprocessingDrawing" xmlns:w10="urn:schemas-microsoft-com:office:word" xmlns:w="http://schemas.openxmlformats.org/wordprocessingml/2006/main" xmlns:w14="http://schemas.microsoft.com/office/word/2010/wordml" xmlns:w15="http://schemas.microsoft.com/office/word/2012/wordml" xmlns:wpg="http://schemas.microsoft.com/office/word/2010/wordprocessingGroup" xmlns:wpi="http://schemas.microsoft.com/office/word/2010/wordprocessingInk" xmlns:wne="http://schemas.microsoft.com/office/word/2006/wordml" xmlns:wps="http://schemas.microsoft.com/office/word/2010/wordprocessingShape" mc:Ignorable="w14 w15 wp14">
   <w:abstractNum w:abstractNumId="0" w15:restartNumberingAfterBreak="0">
     <w:nsid w:val="FFFFFF88"/>
     <w:multiLevelType w:val="singleLevel"/>
@@ -4405,8 +4468,8 @@
   <w:abstractNum w:abstractNumId="4" w15:restartNumberingAfterBreak="0">
     <w:nsid w:val="522D571D"/>
     <w:multiLevelType w:val="hybridMultilevel"/>
-    <w:tmpl w:val="976A6296"/>
-    <w:lvl w:ilvl="0" w:tplc="49CEEB2C">
+    <w:tmpl w:val="EC18DB86"/>
+    <w:lvl w:ilvl="0" w:tplc="57E66504">
       <w:start w:val="1"/>
       <w:numFmt w:val="decimal"/>
       <w:lvlText w:val="%1."/>
@@ -4416,6 +4479,7 @@
       </w:pPr>
       <w:rPr>
         <w:rFonts w:hint="default"/>
+        <w:b w:val="0"/>
       </w:rPr>
     </w:lvl>
     <w:lvl w:ilvl="1" w:tplc="04090019">
@@ -4427,7 +4491,7 @@
         <w:ind w:left="1800" w:hanging="360"/>
       </w:pPr>
     </w:lvl>
-    <w:lvl w:ilvl="2" w:tplc="0409001B" w:tentative="1">
+    <w:lvl w:ilvl="2" w:tplc="0409001B">
       <w:start w:val="1"/>
       <w:numFmt w:val="lowerRoman"/>
       <w:lvlText w:val="%3."/>
@@ -4602,7 +4666,7 @@
 </file>
 
 <file path=word/styles.xml><?xml version="1.0" encoding="utf-8"?>
-<w:styles xmlns:mc="http://schemas.openxmlformats.org/markup-compatibility/2006" xmlns:r="http://schemas.openxmlformats.org/officeDocument/2006/relationships" xmlns:w="http://schemas.openxmlformats.org/wordprocessingml/2006/main" xmlns:w14="http://schemas.microsoft.com/office/word/2010/wordml" xmlns:w15="http://schemas.microsoft.com/office/word/2012/wordml" xmlns:w16se="http://schemas.microsoft.com/office/word/2015/wordml/symex" mc:Ignorable="w14 w15 w16se">
+<w:styles xmlns:mc="http://schemas.openxmlformats.org/markup-compatibility/2006" xmlns:r="http://schemas.openxmlformats.org/officeDocument/2006/relationships" xmlns:w="http://schemas.openxmlformats.org/wordprocessingml/2006/main" xmlns:w14="http://schemas.microsoft.com/office/word/2010/wordml" xmlns:w15="http://schemas.microsoft.com/office/word/2012/wordml" mc:Ignorable="w14 w15">
   <w:docDefaults>
     <w:rPrDefault>
       <w:rPr>
@@ -4618,7 +4682,7 @@
       </w:pPr>
     </w:pPrDefault>
   </w:docDefaults>
-  <w:latentStyles w:defLockedState="0" w:defUIPriority="99" w:defSemiHidden="0" w:defUnhideWhenUsed="0" w:defQFormat="0" w:count="372">
+  <w:latentStyles w:defLockedState="0" w:defUIPriority="99" w:defSemiHidden="0" w:defUnhideWhenUsed="0" w:defQFormat="0" w:count="371">
     <w:lsdException w:name="Normal" w:uiPriority="0" w:qFormat="1"/>
     <w:lsdException w:name="heading 1" w:uiPriority="4" w:qFormat="1"/>
     <w:lsdException w:name="heading 2" w:semiHidden="1" w:uiPriority="9" w:unhideWhenUsed="1" w:qFormat="1"/>
@@ -4724,6 +4788,7 @@
     <w:lsdException w:name="HTML Sample" w:semiHidden="1" w:unhideWhenUsed="1"/>
     <w:lsdException w:name="HTML Typewriter" w:semiHidden="1" w:unhideWhenUsed="1"/>
     <w:lsdException w:name="HTML Variable" w:semiHidden="1" w:unhideWhenUsed="1"/>
+    <w:lsdException w:name="Normal Table" w:semiHidden="1" w:unhideWhenUsed="1"/>
     <w:lsdException w:name="annotation subject" w:semiHidden="1" w:unhideWhenUsed="1"/>
     <w:lsdException w:name="No List" w:semiHidden="1" w:unhideWhenUsed="1"/>
     <w:lsdException w:name="Outline List 1" w:semiHidden="1" w:unhideWhenUsed="1"/>
@@ -4770,8 +4835,10 @@
     <w:lsdException w:name="Table Subtle 2" w:semiHidden="1" w:unhideWhenUsed="1"/>
     <w:lsdException w:name="Table Web 1" w:semiHidden="1" w:unhideWhenUsed="1"/>
     <w:lsdException w:name="Table Web 2" w:semiHidden="1" w:unhideWhenUsed="1"/>
+    <w:lsdException w:name="Table Web 3" w:semiHidden="1" w:unhideWhenUsed="1"/>
     <w:lsdException w:name="Balloon Text" w:semiHidden="1" w:unhideWhenUsed="1"/>
     <w:lsdException w:name="Table Grid" w:uiPriority="39"/>
+    <w:lsdException w:name="Table Theme" w:semiHidden="1" w:unhideWhenUsed="1"/>
     <w:lsdException w:name="Placeholder Text" w:semiHidden="1"/>
     <w:lsdException w:name="No Spacing" w:uiPriority="1" w:qFormat="1"/>
     <w:lsdException w:name="Light Shading" w:uiPriority="60"/>
@@ -4987,7 +5054,6 @@
     <w:lsdException w:name="List Table 5 Dark Accent 6" w:uiPriority="50"/>
     <w:lsdException w:name="List Table 6 Colorful Accent 6" w:uiPriority="51"/>
     <w:lsdException w:name="List Table 7 Colorful Accent 6" w:uiPriority="52"/>
-    <w:lsdException w:name="Mention" w:semiHidden="1" w:unhideWhenUsed="1"/>
   </w:latentStyles>
   <w:style w:type="paragraph" w:default="1" w:styleId="Normal">
     <w:name w:val="Normal"/>

</xml_diff>

<commit_message>
Added nitesh's content, member contribution table and formating.
</commit_message>
<xml_diff>
--- a/docs/Deliverables/TeamDeliverable-2.docx
+++ b/docs/Deliverables/TeamDeliverable-2.docx
@@ -1,6 +1,6 @@
 
 <file path=word/document.xml><?xml version="1.0" encoding="utf-8"?>
-<w:document xmlns:wpc="http://schemas.microsoft.com/office/word/2010/wordprocessingCanvas" xmlns:mc="http://schemas.openxmlformats.org/markup-compatibility/2006" xmlns:o="urn:schemas-microsoft-com:office:office" xmlns:r="http://schemas.openxmlformats.org/officeDocument/2006/relationships" xmlns:m="http://schemas.openxmlformats.org/officeDocument/2006/math" xmlns:v="urn:schemas-microsoft-com:vml" xmlns:wp14="http://schemas.microsoft.com/office/word/2010/wordprocessingDrawing" xmlns:wp="http://schemas.openxmlformats.org/drawingml/2006/wordprocessingDrawing" xmlns:w10="urn:schemas-microsoft-com:office:word" xmlns:w="http://schemas.openxmlformats.org/wordprocessingml/2006/main" xmlns:w14="http://schemas.microsoft.com/office/word/2010/wordml" xmlns:w15="http://schemas.microsoft.com/office/word/2012/wordml" xmlns:wpg="http://schemas.microsoft.com/office/word/2010/wordprocessingGroup" xmlns:wpi="http://schemas.microsoft.com/office/word/2010/wordprocessingInk" xmlns:wne="http://schemas.microsoft.com/office/word/2006/wordml" xmlns:wps="http://schemas.microsoft.com/office/word/2010/wordprocessingShape" mc:Ignorable="w14 w15 wp14">
+<w:document xmlns:wpc="http://schemas.microsoft.com/office/word/2010/wordprocessingCanvas" xmlns:cx="http://schemas.microsoft.com/office/drawing/2014/chartex" xmlns:cx1="http://schemas.microsoft.com/office/drawing/2015/9/8/chartex" xmlns:cx2="http://schemas.microsoft.com/office/drawing/2015/10/21/chartex" xmlns:mc="http://schemas.openxmlformats.org/markup-compatibility/2006" xmlns:o="urn:schemas-microsoft-com:office:office" xmlns:r="http://schemas.openxmlformats.org/officeDocument/2006/relationships" xmlns:m="http://schemas.openxmlformats.org/officeDocument/2006/math" xmlns:v="urn:schemas-microsoft-com:vml" xmlns:wp14="http://schemas.microsoft.com/office/word/2010/wordprocessingDrawing" xmlns:wp="http://schemas.openxmlformats.org/drawingml/2006/wordprocessingDrawing" xmlns:w10="urn:schemas-microsoft-com:office:word" xmlns:w="http://schemas.openxmlformats.org/wordprocessingml/2006/main" xmlns:w14="http://schemas.microsoft.com/office/word/2010/wordml" xmlns:w15="http://schemas.microsoft.com/office/word/2012/wordml" xmlns:w16se="http://schemas.microsoft.com/office/word/2015/wordml/symex" xmlns:wpg="http://schemas.microsoft.com/office/word/2010/wordprocessingGroup" xmlns:wpi="http://schemas.microsoft.com/office/word/2010/wordprocessingInk" xmlns:wne="http://schemas.microsoft.com/office/word/2006/wordml" xmlns:wps="http://schemas.microsoft.com/office/word/2010/wordprocessingShape" mc:Ignorable="w14 w15 w16se wp14">
   <w:body>
     <w:p>
       <w:pPr>
@@ -307,6 +307,7 @@
         <w:jc w:val="both"/>
       </w:pPr>
       <w:r>
+        <w:lastRenderedPageBreak/>
         <w:t>If multiple destinations are found, user is asked again to select one from them.</w:t>
       </w:r>
     </w:p>
@@ -320,7 +321,6 @@
         <w:jc w:val="both"/>
       </w:pPr>
       <w:r>
-        <w:lastRenderedPageBreak/>
         <w:t>A highlighted route and navigation view to the user from the current location to the nearest bus stop.</w:t>
       </w:r>
     </w:p>
@@ -375,11 +375,9 @@
       <w:r>
         <w:t xml:space="preserve">A kind of notification is provided, if the bus in specific route is not operating because of some reason, like, bus has got some technical issues, route is closed, special day so </w:t>
       </w:r>
-      <w:proofErr w:type="spellStart"/>
-      <w:r>
-        <w:t>its</w:t>
-      </w:r>
-      <w:proofErr w:type="spellEnd"/>
+      <w:r>
+        <w:t>it’s</w:t>
+      </w:r>
       <w:r>
         <w:t xml:space="preserve"> being re-routed, all such things are notified to the user in the form of notifications.</w:t>
       </w:r>
@@ -600,7 +598,6 @@
         <w:pStyle w:val="Heading2"/>
       </w:pPr>
       <w:r>
-        <w:lastRenderedPageBreak/>
         <w:t>Interfaces</w:t>
       </w:r>
     </w:p>
@@ -709,12 +706,7 @@
         <w:jc w:val="both"/>
       </w:pPr>
       <w:r>
-        <w:t>It also get the static route and bus stop location</w:t>
-      </w:r>
-      <w:bookmarkStart w:id="0" w:name="_GoBack"/>
-      <w:bookmarkEnd w:id="0"/>
-      <w:r>
-        <w:t xml:space="preserve"> from firebase app.</w:t>
+        <w:t>It also get the static route and bus stop location from firebase app.</w:t>
       </w:r>
     </w:p>
     <w:p>
@@ -1146,39 +1138,47 @@
       <w:r>
         <w:t xml:space="preserve">Interface Methods: Authenticate is one method that does authentication, </w:t>
       </w:r>
+      <w:proofErr w:type="spellStart"/>
       <w:r>
         <w:rPr>
           <w:b/>
         </w:rPr>
         <w:t>getUpdatedLocation</w:t>
       </w:r>
+      <w:proofErr w:type="spellEnd"/>
       <w:r>
         <w:t xml:space="preserve"> or </w:t>
       </w:r>
+      <w:proofErr w:type="spellStart"/>
       <w:r>
         <w:rPr>
           <w:b/>
         </w:rPr>
         <w:t>pushUpdatedLocation</w:t>
       </w:r>
+      <w:proofErr w:type="spellEnd"/>
       <w:r>
         <w:t xml:space="preserve"> are the methods that are used as interface methods for dynamic location, </w:t>
       </w:r>
+      <w:proofErr w:type="spellStart"/>
       <w:r>
         <w:rPr>
           <w:b/>
         </w:rPr>
         <w:t>getRoutes</w:t>
       </w:r>
+      <w:proofErr w:type="spellEnd"/>
       <w:r>
         <w:t xml:space="preserve"> and </w:t>
       </w:r>
+      <w:proofErr w:type="spellStart"/>
       <w:r>
         <w:rPr>
           <w:b/>
         </w:rPr>
         <w:t>getLocations</w:t>
       </w:r>
+      <w:proofErr w:type="spellEnd"/>
       <w:r>
         <w:t xml:space="preserve"> are the methods used for retrieving static data.</w:t>
       </w:r>
@@ -1451,12 +1451,14 @@
         <w:rPr>
           <w:b/>
         </w:rPr>
+        <w:lastRenderedPageBreak/>
         <w:t xml:space="preserve">  </w:t>
       </w:r>
       <w:r>
         <w:rPr>
           <w:b/>
           <w:noProof/>
+          <w:lang w:bidi="mr-IN"/>
         </w:rPr>
         <w:drawing>
           <wp:inline distT="0" distB="0" distL="0" distR="0">
@@ -1519,7 +1521,6 @@
         <w:jc w:val="both"/>
       </w:pPr>
       <w:r>
-        <w:lastRenderedPageBreak/>
         <w:t>Hardware Interface</w:t>
       </w:r>
     </w:p>
@@ -1646,6 +1647,7 @@
       <w:r>
         <w:rPr>
           <w:noProof/>
+          <w:lang w:bidi="mr-IN"/>
         </w:rPr>
         <w:drawing>
           <wp:inline distT="0" distB="0" distL="0" distR="0" wp14:anchorId="483E43AE" wp14:editId="17B751FD">
@@ -1713,11 +1715,12 @@
       <w:r>
         <w:rPr>
           <w:noProof/>
+          <w:lang w:bidi="mr-IN"/>
         </w:rPr>
         <w:drawing>
           <wp:inline distT="0" distB="0" distL="0" distR="0">
-            <wp:extent cx="5943600" cy="3789045"/>
-            <wp:effectExtent l="0" t="0" r="0" b="1905"/>
+            <wp:extent cx="5943600" cy="5724525"/>
+            <wp:effectExtent l="0" t="0" r="0" b="9525"/>
             <wp:docPr id="4" name="Picture 4"/>
             <wp:cNvGraphicFramePr>
               <a:graphicFrameLocks xmlns:a="http://schemas.openxmlformats.org/drawingml/2006/main" noChangeAspect="1"/>
@@ -1744,7 +1747,7 @@
                   <pic:spPr>
                     <a:xfrm>
                       <a:off x="0" y="0"/>
-                      <a:ext cx="5943600" cy="3789045"/>
+                      <a:ext cx="5943600" cy="5724525"/>
                     </a:xfrm>
                     <a:prstGeom prst="rect">
                       <a:avLst/>
@@ -1770,6 +1773,7 @@
       <w:r>
         <w:rPr>
           <w:noProof/>
+          <w:lang w:bidi="mr-IN"/>
         </w:rPr>
         <w:drawing>
           <wp:inline distT="0" distB="0" distL="0" distR="0">
@@ -1837,6 +1841,7 @@
       <w:r>
         <w:rPr>
           <w:noProof/>
+          <w:lang w:bidi="mr-IN"/>
         </w:rPr>
         <w:drawing>
           <wp:inline distT="0" distB="0" distL="0" distR="0">
@@ -1901,6 +1906,7 @@
       <w:r>
         <w:rPr>
           <w:noProof/>
+          <w:lang w:bidi="mr-IN"/>
         </w:rPr>
         <w:drawing>
           <wp:inline distT="0" distB="0" distL="0" distR="0">
@@ -1945,17 +1951,1110 @@
         </w:drawing>
       </w:r>
     </w:p>
+    <w:p/>
+    <w:p/>
     <w:p>
       <w:pPr>
         <w:pStyle w:val="Heading1"/>
       </w:pPr>
-    </w:p>
-    <w:p>
-      <w:pPr>
-        <w:pStyle w:val="Heading1"/>
-      </w:pPr>
-      <w:r>
-        <w:t>Test Plan</w:t>
+      <w:r>
+        <w:t xml:space="preserve">Test </w:t>
+      </w:r>
+      <w:r>
+        <w:t>Plan</w:t>
+      </w:r>
+    </w:p>
+    <w:p>
+      <w:pPr>
+        <w:ind w:firstLine="720"/>
+      </w:pPr>
+      <w:r>
+        <w:t xml:space="preserve">Testing is one technique for making sure that the product is of sufficient quality.  </w:t>
+      </w:r>
+      <w:r>
+        <w:t>A Software</w:t>
+      </w:r>
+      <w:r>
+        <w:t xml:space="preserve"> Test</w:t>
+      </w:r>
+      <w:r>
+        <w:t xml:space="preserve"> Plan is a document describing the testing scope and activities.</w:t>
+      </w:r>
+      <w:r>
+        <w:t xml:space="preserve"> </w:t>
+      </w:r>
+    </w:p>
+    <w:p>
+      <w:pPr>
+        <w:ind w:firstLine="720"/>
+      </w:pPr>
+      <w:r>
+        <w:t>Testing for our project is Junit testing and we are doing testing in parallel rather than testing at the end of the product after user’s feedback. In functional testing developers verify if all the functional requirements specified in the requirement documents are working as expected and behave indifferently when expected.</w:t>
+      </w:r>
+    </w:p>
+    <w:p>
+      <w:pPr>
+        <w:ind w:firstLine="720"/>
+      </w:pPr>
+      <w:r>
+        <w:t>As part of testing we will be testing three different components:</w:t>
+      </w:r>
+    </w:p>
+    <w:p>
+      <w:pPr>
+        <w:pStyle w:val="ListParagraph"/>
+        <w:numPr>
+          <w:ilvl w:val="0"/>
+          <w:numId w:val="17"/>
+        </w:numPr>
+      </w:pPr>
+      <w:r>
+        <w:rPr>
+          <w:u w:val="single"/>
+        </w:rPr>
+        <w:lastRenderedPageBreak/>
+        <w:t>Unit testing:</w:t>
+      </w:r>
+      <w:r>
+        <w:t xml:space="preserve"> Major functional requirements of our project modules or activities will be tested for all the activities defined in the requirement document. This will be fundamental testing for our lowest levels of modules of our project.</w:t>
+      </w:r>
+    </w:p>
+    <w:p>
+      <w:pPr>
+        <w:pStyle w:val="ListParagraph"/>
+        <w:numPr>
+          <w:ilvl w:val="0"/>
+          <w:numId w:val="17"/>
+        </w:numPr>
+      </w:pPr>
+      <w:r>
+        <w:rPr>
+          <w:u w:val="single"/>
+        </w:rPr>
+        <w:t>Integration testing:</w:t>
+      </w:r>
+      <w:r>
+        <w:t xml:space="preserve"> Testing of different modules between different software if they are interacting among themselves successfully.</w:t>
+      </w:r>
+    </w:p>
+    <w:p>
+      <w:pPr>
+        <w:pStyle w:val="ListParagraph"/>
+        <w:numPr>
+          <w:ilvl w:val="0"/>
+          <w:numId w:val="17"/>
+        </w:numPr>
+      </w:pPr>
+      <w:r>
+        <w:rPr>
+          <w:u w:val="single"/>
+        </w:rPr>
+        <w:t>System testing:</w:t>
+      </w:r>
+      <w:r>
+        <w:t xml:space="preserve"> Testing the complete product if it functions as expected, it is very high level of testing involved.</w:t>
+      </w:r>
+    </w:p>
+    <w:p>
+      <w:pPr>
+        <w:pStyle w:val="ListParagraph"/>
+        <w:numPr>
+          <w:ilvl w:val="0"/>
+          <w:numId w:val="17"/>
+        </w:numPr>
+      </w:pPr>
+      <w:r>
+        <w:rPr>
+          <w:u w:val="single"/>
+        </w:rPr>
+        <w:t>Functional testing:</w:t>
+      </w:r>
+      <w:r>
+        <w:t xml:space="preserve"> For testing as stated we will be using Junit testing which will be tested in parallel as the code blocks are developed by each of the team members responsible for their respective activities defined. Android studio itself provides a testing platform for Junit testing which we will be making use for testing of our classes. System test will be done after each or any of the block/module is merged with the main working code. As and when we create classes we are going to perform the fundamental Junit testing for the respective code. We plan to fix issues as and when we encountered and in case of any issues we can take them as feedback in our minutes and meeting and can resolve. This will be the first basic plan of encountering any issues while testing.</w:t>
+      </w:r>
+      <w:r>
+        <w:tab/>
+      </w:r>
+    </w:p>
+    <w:p/>
+    <w:p/>
+    <w:tbl>
+      <w:tblPr>
+        <w:tblW w:w="11618" w:type="dxa"/>
+        <w:tblInd w:w="-1175" w:type="dxa"/>
+        <w:tblBorders>
+          <w:top w:val="single" w:sz="4" w:space="0" w:color="auto"/>
+          <w:left w:val="single" w:sz="4" w:space="0" w:color="auto"/>
+          <w:bottom w:val="single" w:sz="4" w:space="0" w:color="auto"/>
+          <w:right w:val="single" w:sz="4" w:space="0" w:color="auto"/>
+        </w:tblBorders>
+        <w:tblLayout w:type="fixed"/>
+        <w:tblLook w:val="04A0" w:firstRow="1" w:lastRow="0" w:firstColumn="1" w:lastColumn="0" w:noHBand="0" w:noVBand="1"/>
+      </w:tblPr>
+      <w:tblGrid>
+        <w:gridCol w:w="796"/>
+        <w:gridCol w:w="980"/>
+        <w:gridCol w:w="2694"/>
+        <w:gridCol w:w="3574"/>
+        <w:gridCol w:w="3574"/>
+      </w:tblGrid>
+      <w:tr>
+        <w:trPr>
+          <w:trHeight w:val="588"/>
+        </w:trPr>
+        <w:tc>
+          <w:tcPr>
+            <w:tcW w:w="796" w:type="dxa"/>
+            <w:tcBorders>
+              <w:top w:val="single" w:sz="4" w:space="0" w:color="auto"/>
+              <w:left w:val="single" w:sz="4" w:space="0" w:color="auto"/>
+              <w:bottom w:val="nil"/>
+              <w:right w:val="single" w:sz="4" w:space="0" w:color="auto"/>
+            </w:tcBorders>
+            <w:shd w:val="pct20" w:color="auto" w:fill="auto"/>
+            <w:hideMark/>
+          </w:tcPr>
+          <w:p>
+            <w:pPr>
+              <w:rPr>
+                <w:rFonts w:ascii="Times New Roman" w:hAnsi="Times New Roman"/>
+                <w:b/>
+              </w:rPr>
+            </w:pPr>
+            <w:r>
+              <w:rPr>
+                <w:rFonts w:ascii="Times New Roman" w:hAnsi="Times New Roman"/>
+                <w:b/>
+              </w:rPr>
+              <w:t>Test Case</w:t>
+            </w:r>
+          </w:p>
+        </w:tc>
+        <w:tc>
+          <w:tcPr>
+            <w:tcW w:w="980" w:type="dxa"/>
+            <w:tcBorders>
+              <w:top w:val="single" w:sz="4" w:space="0" w:color="auto"/>
+              <w:left w:val="single" w:sz="4" w:space="0" w:color="auto"/>
+              <w:bottom w:val="single" w:sz="4" w:space="0" w:color="auto"/>
+              <w:right w:val="single" w:sz="4" w:space="0" w:color="auto"/>
+            </w:tcBorders>
+            <w:shd w:val="pct20" w:color="auto" w:fill="auto"/>
+            <w:hideMark/>
+          </w:tcPr>
+          <w:p>
+            <w:pPr>
+              <w:rPr>
+                <w:rFonts w:ascii="Times New Roman" w:hAnsi="Times New Roman"/>
+                <w:b/>
+              </w:rPr>
+            </w:pPr>
+            <w:r>
+              <w:rPr>
+                <w:rFonts w:ascii="Times New Roman" w:hAnsi="Times New Roman"/>
+                <w:b/>
+              </w:rPr>
+              <w:t>Use Case ID</w:t>
+            </w:r>
+          </w:p>
+        </w:tc>
+        <w:tc>
+          <w:tcPr>
+            <w:tcW w:w="2694" w:type="dxa"/>
+            <w:tcBorders>
+              <w:top w:val="single" w:sz="4" w:space="0" w:color="auto"/>
+              <w:left w:val="single" w:sz="4" w:space="0" w:color="auto"/>
+              <w:bottom w:val="single" w:sz="4" w:space="0" w:color="auto"/>
+              <w:right w:val="single" w:sz="4" w:space="0" w:color="auto"/>
+            </w:tcBorders>
+            <w:shd w:val="pct20" w:color="auto" w:fill="auto"/>
+            <w:hideMark/>
+          </w:tcPr>
+          <w:p>
+            <w:pPr>
+              <w:jc w:val="center"/>
+              <w:rPr>
+                <w:rFonts w:ascii="Times New Roman" w:hAnsi="Times New Roman"/>
+                <w:b/>
+              </w:rPr>
+            </w:pPr>
+            <w:r>
+              <w:rPr>
+                <w:rFonts w:ascii="Times New Roman" w:hAnsi="Times New Roman"/>
+                <w:b/>
+              </w:rPr>
+              <w:t>Description</w:t>
+            </w:r>
+          </w:p>
+        </w:tc>
+        <w:tc>
+          <w:tcPr>
+            <w:tcW w:w="3574" w:type="dxa"/>
+            <w:tcBorders>
+              <w:top w:val="single" w:sz="4" w:space="0" w:color="auto"/>
+              <w:left w:val="single" w:sz="4" w:space="0" w:color="auto"/>
+              <w:bottom w:val="single" w:sz="4" w:space="0" w:color="auto"/>
+              <w:right w:val="single" w:sz="4" w:space="0" w:color="auto"/>
+            </w:tcBorders>
+            <w:shd w:val="pct20" w:color="auto" w:fill="auto"/>
+            <w:hideMark/>
+          </w:tcPr>
+          <w:p>
+            <w:pPr>
+              <w:jc w:val="center"/>
+              <w:rPr>
+                <w:rFonts w:ascii="Times New Roman" w:hAnsi="Times New Roman"/>
+                <w:b/>
+              </w:rPr>
+            </w:pPr>
+            <w:r>
+              <w:rPr>
+                <w:rFonts w:ascii="Times New Roman" w:hAnsi="Times New Roman"/>
+                <w:b/>
+              </w:rPr>
+              <w:t>Expected Result</w:t>
+            </w:r>
+          </w:p>
+        </w:tc>
+        <w:tc>
+          <w:tcPr>
+            <w:tcW w:w="3574" w:type="dxa"/>
+            <w:tcBorders>
+              <w:top w:val="single" w:sz="4" w:space="0" w:color="auto"/>
+              <w:left w:val="single" w:sz="4" w:space="0" w:color="auto"/>
+              <w:bottom w:val="single" w:sz="4" w:space="0" w:color="auto"/>
+              <w:right w:val="single" w:sz="4" w:space="0" w:color="auto"/>
+            </w:tcBorders>
+            <w:shd w:val="pct20" w:color="auto" w:fill="auto"/>
+          </w:tcPr>
+          <w:p>
+            <w:pPr>
+              <w:jc w:val="center"/>
+              <w:rPr>
+                <w:rFonts w:ascii="Times New Roman" w:hAnsi="Times New Roman"/>
+                <w:b/>
+              </w:rPr>
+            </w:pPr>
+            <w:r>
+              <w:rPr>
+                <w:rFonts w:ascii="Times New Roman" w:hAnsi="Times New Roman"/>
+                <w:b/>
+              </w:rPr>
+              <w:t>Actual result</w:t>
+            </w:r>
+          </w:p>
+        </w:tc>
+      </w:tr>
+      <w:tr>
+        <w:trPr>
+          <w:trHeight w:val="607"/>
+        </w:trPr>
+        <w:tc>
+          <w:tcPr>
+            <w:tcW w:w="796" w:type="dxa"/>
+            <w:tcBorders>
+              <w:top w:val="single" w:sz="4" w:space="0" w:color="auto"/>
+              <w:left w:val="single" w:sz="4" w:space="0" w:color="auto"/>
+              <w:bottom w:val="single" w:sz="4" w:space="0" w:color="auto"/>
+              <w:right w:val="single" w:sz="4" w:space="0" w:color="auto"/>
+            </w:tcBorders>
+            <w:shd w:val="pct10" w:color="auto" w:fill="auto"/>
+            <w:hideMark/>
+          </w:tcPr>
+          <w:p>
+            <w:pPr>
+              <w:rPr>
+                <w:rFonts w:ascii="Times New Roman" w:hAnsi="Times New Roman"/>
+                <w:color w:val="000000"/>
+              </w:rPr>
+            </w:pPr>
+            <w:r>
+              <w:rPr>
+                <w:rFonts w:ascii="Times New Roman" w:hAnsi="Times New Roman"/>
+                <w:color w:val="000000"/>
+              </w:rPr>
+              <w:t>TC-1</w:t>
+            </w:r>
+          </w:p>
+        </w:tc>
+        <w:tc>
+          <w:tcPr>
+            <w:tcW w:w="980" w:type="dxa"/>
+            <w:tcBorders>
+              <w:top w:val="single" w:sz="4" w:space="0" w:color="auto"/>
+              <w:left w:val="single" w:sz="4" w:space="0" w:color="auto"/>
+              <w:bottom w:val="single" w:sz="4" w:space="0" w:color="auto"/>
+              <w:right w:val="single" w:sz="4" w:space="0" w:color="auto"/>
+            </w:tcBorders>
+            <w:hideMark/>
+          </w:tcPr>
+          <w:p>
+            <w:pPr>
+              <w:rPr>
+                <w:rFonts w:ascii="Times New Roman" w:hAnsi="Times New Roman"/>
+                <w:color w:val="000000"/>
+              </w:rPr>
+            </w:pPr>
+            <w:r>
+              <w:rPr>
+                <w:rFonts w:ascii="Times New Roman" w:hAnsi="Times New Roman"/>
+                <w:color w:val="000000"/>
+              </w:rPr>
+              <w:t>UC-1</w:t>
+            </w:r>
+          </w:p>
+        </w:tc>
+        <w:tc>
+          <w:tcPr>
+            <w:tcW w:w="2694" w:type="dxa"/>
+            <w:tcBorders>
+              <w:top w:val="single" w:sz="4" w:space="0" w:color="auto"/>
+              <w:left w:val="single" w:sz="4" w:space="0" w:color="auto"/>
+              <w:bottom w:val="single" w:sz="4" w:space="0" w:color="auto"/>
+              <w:right w:val="single" w:sz="4" w:space="0" w:color="auto"/>
+            </w:tcBorders>
+            <w:hideMark/>
+          </w:tcPr>
+          <w:p>
+            <w:pPr>
+              <w:jc w:val="both"/>
+              <w:rPr>
+                <w:rFonts w:ascii="Times New Roman" w:hAnsi="Times New Roman"/>
+                <w:color w:val="000000"/>
+              </w:rPr>
+            </w:pPr>
+            <w:r>
+              <w:rPr>
+                <w:rFonts w:ascii="Times New Roman" w:hAnsi="Times New Roman"/>
+                <w:color w:val="000000"/>
+              </w:rPr>
+              <w:t>System show the bus location, tracking point of bus</w:t>
+            </w:r>
+          </w:p>
+        </w:tc>
+        <w:tc>
+          <w:tcPr>
+            <w:tcW w:w="3574" w:type="dxa"/>
+            <w:tcBorders>
+              <w:top w:val="single" w:sz="4" w:space="0" w:color="auto"/>
+              <w:left w:val="single" w:sz="4" w:space="0" w:color="auto"/>
+              <w:bottom w:val="single" w:sz="4" w:space="0" w:color="auto"/>
+              <w:right w:val="single" w:sz="4" w:space="0" w:color="auto"/>
+            </w:tcBorders>
+            <w:hideMark/>
+          </w:tcPr>
+          <w:p>
+            <w:pPr>
+              <w:jc w:val="both"/>
+              <w:rPr>
+                <w:rFonts w:ascii="Times New Roman" w:hAnsi="Times New Roman"/>
+                <w:color w:val="000000"/>
+              </w:rPr>
+            </w:pPr>
+            <w:r>
+              <w:rPr>
+                <w:rFonts w:ascii="Times New Roman" w:hAnsi="Times New Roman"/>
+              </w:rPr>
+              <w:t>User should be able to check the location of bus</w:t>
+            </w:r>
+          </w:p>
+        </w:tc>
+        <w:tc>
+          <w:tcPr>
+            <w:tcW w:w="3574" w:type="dxa"/>
+            <w:tcBorders>
+              <w:top w:val="single" w:sz="4" w:space="0" w:color="auto"/>
+              <w:left w:val="single" w:sz="4" w:space="0" w:color="auto"/>
+              <w:bottom w:val="single" w:sz="4" w:space="0" w:color="auto"/>
+              <w:right w:val="single" w:sz="4" w:space="0" w:color="auto"/>
+            </w:tcBorders>
+          </w:tcPr>
+          <w:p>
+            <w:pPr>
+              <w:jc w:val="both"/>
+              <w:rPr>
+                <w:rFonts w:ascii="Times New Roman" w:hAnsi="Times New Roman"/>
+              </w:rPr>
+            </w:pPr>
+          </w:p>
+        </w:tc>
+      </w:tr>
+      <w:tr>
+        <w:trPr>
+          <w:trHeight w:val="900"/>
+        </w:trPr>
+        <w:tc>
+          <w:tcPr>
+            <w:tcW w:w="796" w:type="dxa"/>
+            <w:tcBorders>
+              <w:top w:val="single" w:sz="4" w:space="0" w:color="auto"/>
+              <w:left w:val="single" w:sz="4" w:space="0" w:color="auto"/>
+              <w:bottom w:val="single" w:sz="4" w:space="0" w:color="auto"/>
+              <w:right w:val="single" w:sz="4" w:space="0" w:color="auto"/>
+            </w:tcBorders>
+            <w:shd w:val="pct10" w:color="auto" w:fill="auto"/>
+            <w:hideMark/>
+          </w:tcPr>
+          <w:p>
+            <w:pPr>
+              <w:rPr>
+                <w:rFonts w:ascii="Times New Roman" w:hAnsi="Times New Roman"/>
+                <w:color w:val="000000"/>
+              </w:rPr>
+            </w:pPr>
+            <w:r>
+              <w:rPr>
+                <w:rFonts w:ascii="Times New Roman" w:hAnsi="Times New Roman"/>
+                <w:color w:val="000000"/>
+              </w:rPr>
+              <w:t>TC-2</w:t>
+            </w:r>
+          </w:p>
+        </w:tc>
+        <w:tc>
+          <w:tcPr>
+            <w:tcW w:w="980" w:type="dxa"/>
+            <w:tcBorders>
+              <w:top w:val="single" w:sz="4" w:space="0" w:color="auto"/>
+              <w:left w:val="single" w:sz="4" w:space="0" w:color="auto"/>
+              <w:bottom w:val="single" w:sz="4" w:space="0" w:color="auto"/>
+              <w:right w:val="single" w:sz="4" w:space="0" w:color="auto"/>
+            </w:tcBorders>
+            <w:hideMark/>
+          </w:tcPr>
+          <w:p>
+            <w:pPr>
+              <w:rPr>
+                <w:rFonts w:ascii="Times New Roman" w:hAnsi="Times New Roman"/>
+                <w:color w:val="000000"/>
+              </w:rPr>
+            </w:pPr>
+            <w:r>
+              <w:rPr>
+                <w:rFonts w:ascii="Times New Roman" w:hAnsi="Times New Roman"/>
+                <w:color w:val="000000"/>
+              </w:rPr>
+              <w:t>UC-2</w:t>
+            </w:r>
+          </w:p>
+        </w:tc>
+        <w:tc>
+          <w:tcPr>
+            <w:tcW w:w="2694" w:type="dxa"/>
+            <w:tcBorders>
+              <w:top w:val="single" w:sz="4" w:space="0" w:color="auto"/>
+              <w:left w:val="single" w:sz="4" w:space="0" w:color="auto"/>
+              <w:bottom w:val="single" w:sz="4" w:space="0" w:color="auto"/>
+              <w:right w:val="single" w:sz="4" w:space="0" w:color="auto"/>
+            </w:tcBorders>
+            <w:hideMark/>
+          </w:tcPr>
+          <w:p>
+            <w:pPr>
+              <w:rPr>
+                <w:rFonts w:ascii="Times New Roman" w:hAnsi="Times New Roman"/>
+                <w:color w:val="000000"/>
+              </w:rPr>
+            </w:pPr>
+            <w:r>
+              <w:rPr>
+                <w:rFonts w:ascii="Times New Roman" w:hAnsi="Times New Roman"/>
+                <w:color w:val="000000"/>
+              </w:rPr>
+              <w:t>System  shall show schedule in the app</w:t>
+            </w:r>
+          </w:p>
+        </w:tc>
+        <w:tc>
+          <w:tcPr>
+            <w:tcW w:w="3574" w:type="dxa"/>
+            <w:tcBorders>
+              <w:top w:val="single" w:sz="4" w:space="0" w:color="auto"/>
+              <w:left w:val="single" w:sz="4" w:space="0" w:color="auto"/>
+              <w:bottom w:val="single" w:sz="4" w:space="0" w:color="auto"/>
+              <w:right w:val="single" w:sz="4" w:space="0" w:color="auto"/>
+            </w:tcBorders>
+            <w:hideMark/>
+          </w:tcPr>
+          <w:p>
+            <w:pPr>
+              <w:jc w:val="both"/>
+              <w:rPr>
+                <w:rFonts w:ascii="Times New Roman" w:hAnsi="Times New Roman"/>
+                <w:color w:val="000000"/>
+              </w:rPr>
+            </w:pPr>
+            <w:r>
+              <w:rPr>
+                <w:rFonts w:ascii="Times New Roman" w:hAnsi="Times New Roman"/>
+              </w:rPr>
+              <w:t>When User login into the app user should be see the bus schedule</w:t>
+            </w:r>
+          </w:p>
+        </w:tc>
+        <w:tc>
+          <w:tcPr>
+            <w:tcW w:w="3574" w:type="dxa"/>
+            <w:tcBorders>
+              <w:top w:val="single" w:sz="4" w:space="0" w:color="auto"/>
+              <w:left w:val="single" w:sz="4" w:space="0" w:color="auto"/>
+              <w:bottom w:val="single" w:sz="4" w:space="0" w:color="auto"/>
+              <w:right w:val="single" w:sz="4" w:space="0" w:color="auto"/>
+            </w:tcBorders>
+          </w:tcPr>
+          <w:p>
+            <w:pPr>
+              <w:jc w:val="both"/>
+              <w:rPr>
+                <w:rFonts w:ascii="Times New Roman" w:hAnsi="Times New Roman"/>
+              </w:rPr>
+            </w:pPr>
+          </w:p>
+        </w:tc>
+      </w:tr>
+      <w:tr>
+        <w:trPr>
+          <w:trHeight w:val="900"/>
+        </w:trPr>
+        <w:tc>
+          <w:tcPr>
+            <w:tcW w:w="796" w:type="dxa"/>
+            <w:tcBorders>
+              <w:top w:val="single" w:sz="4" w:space="0" w:color="auto"/>
+              <w:left w:val="single" w:sz="4" w:space="0" w:color="auto"/>
+              <w:bottom w:val="single" w:sz="4" w:space="0" w:color="auto"/>
+              <w:right w:val="single" w:sz="4" w:space="0" w:color="auto"/>
+            </w:tcBorders>
+            <w:shd w:val="pct10" w:color="auto" w:fill="auto"/>
+            <w:hideMark/>
+          </w:tcPr>
+          <w:p>
+            <w:pPr>
+              <w:rPr>
+                <w:rFonts w:ascii="Times New Roman" w:hAnsi="Times New Roman"/>
+                <w:color w:val="000000"/>
+              </w:rPr>
+            </w:pPr>
+            <w:r>
+              <w:rPr>
+                <w:rFonts w:ascii="Times New Roman" w:hAnsi="Times New Roman"/>
+                <w:color w:val="000000"/>
+              </w:rPr>
+              <w:t>TC-3</w:t>
+            </w:r>
+          </w:p>
+        </w:tc>
+        <w:tc>
+          <w:tcPr>
+            <w:tcW w:w="980" w:type="dxa"/>
+            <w:tcBorders>
+              <w:top w:val="single" w:sz="4" w:space="0" w:color="auto"/>
+              <w:left w:val="single" w:sz="4" w:space="0" w:color="auto"/>
+              <w:bottom w:val="single" w:sz="4" w:space="0" w:color="auto"/>
+              <w:right w:val="single" w:sz="4" w:space="0" w:color="auto"/>
+            </w:tcBorders>
+            <w:hideMark/>
+          </w:tcPr>
+          <w:p>
+            <w:pPr>
+              <w:rPr>
+                <w:rFonts w:ascii="Times New Roman" w:hAnsi="Times New Roman"/>
+                <w:color w:val="000000"/>
+              </w:rPr>
+            </w:pPr>
+            <w:r>
+              <w:rPr>
+                <w:rFonts w:ascii="Times New Roman" w:hAnsi="Times New Roman"/>
+                <w:color w:val="000000"/>
+              </w:rPr>
+              <w:t>UC-3</w:t>
+            </w:r>
+          </w:p>
+        </w:tc>
+        <w:tc>
+          <w:tcPr>
+            <w:tcW w:w="2694" w:type="dxa"/>
+            <w:tcBorders>
+              <w:top w:val="single" w:sz="4" w:space="0" w:color="auto"/>
+              <w:left w:val="single" w:sz="4" w:space="0" w:color="auto"/>
+              <w:bottom w:val="single" w:sz="4" w:space="0" w:color="auto"/>
+              <w:right w:val="single" w:sz="4" w:space="0" w:color="auto"/>
+            </w:tcBorders>
+            <w:hideMark/>
+          </w:tcPr>
+          <w:p>
+            <w:pPr>
+              <w:jc w:val="both"/>
+              <w:rPr>
+                <w:rFonts w:ascii="Times New Roman" w:hAnsi="Times New Roman"/>
+                <w:color w:val="000000"/>
+              </w:rPr>
+            </w:pPr>
+            <w:r>
+              <w:rPr>
+                <w:rFonts w:ascii="Times New Roman" w:hAnsi="Times New Roman"/>
+                <w:color w:val="000000"/>
+              </w:rPr>
+              <w:t>System should show the Bus route</w:t>
+            </w:r>
+          </w:p>
+        </w:tc>
+        <w:tc>
+          <w:tcPr>
+            <w:tcW w:w="3574" w:type="dxa"/>
+            <w:tcBorders>
+              <w:top w:val="single" w:sz="4" w:space="0" w:color="auto"/>
+              <w:left w:val="single" w:sz="4" w:space="0" w:color="auto"/>
+              <w:bottom w:val="single" w:sz="4" w:space="0" w:color="auto"/>
+              <w:right w:val="single" w:sz="4" w:space="0" w:color="auto"/>
+            </w:tcBorders>
+            <w:hideMark/>
+          </w:tcPr>
+          <w:p>
+            <w:pPr>
+              <w:jc w:val="both"/>
+              <w:rPr>
+                <w:rFonts w:ascii="Times New Roman" w:hAnsi="Times New Roman"/>
+                <w:color w:val="000000"/>
+              </w:rPr>
+            </w:pPr>
+            <w:r>
+              <w:rPr>
+                <w:rFonts w:ascii="Times New Roman" w:hAnsi="Times New Roman"/>
+              </w:rPr>
+              <w:t>When user checks the app, it should display bus route</w:t>
+            </w:r>
+          </w:p>
+        </w:tc>
+        <w:tc>
+          <w:tcPr>
+            <w:tcW w:w="3574" w:type="dxa"/>
+            <w:tcBorders>
+              <w:top w:val="single" w:sz="4" w:space="0" w:color="auto"/>
+              <w:left w:val="single" w:sz="4" w:space="0" w:color="auto"/>
+              <w:bottom w:val="single" w:sz="4" w:space="0" w:color="auto"/>
+              <w:right w:val="single" w:sz="4" w:space="0" w:color="auto"/>
+            </w:tcBorders>
+          </w:tcPr>
+          <w:p>
+            <w:pPr>
+              <w:jc w:val="both"/>
+              <w:rPr>
+                <w:rFonts w:ascii="Times New Roman" w:hAnsi="Times New Roman"/>
+              </w:rPr>
+            </w:pPr>
+          </w:p>
+        </w:tc>
+      </w:tr>
+      <w:tr>
+        <w:trPr>
+          <w:trHeight w:val="900"/>
+        </w:trPr>
+        <w:tc>
+          <w:tcPr>
+            <w:tcW w:w="796" w:type="dxa"/>
+            <w:tcBorders>
+              <w:top w:val="single" w:sz="4" w:space="0" w:color="auto"/>
+              <w:left w:val="single" w:sz="4" w:space="0" w:color="auto"/>
+              <w:bottom w:val="single" w:sz="4" w:space="0" w:color="auto"/>
+              <w:right w:val="single" w:sz="4" w:space="0" w:color="auto"/>
+            </w:tcBorders>
+            <w:shd w:val="pct10" w:color="auto" w:fill="auto"/>
+            <w:hideMark/>
+          </w:tcPr>
+          <w:p>
+            <w:pPr>
+              <w:rPr>
+                <w:rFonts w:ascii="Times New Roman" w:hAnsi="Times New Roman"/>
+                <w:color w:val="000000"/>
+              </w:rPr>
+            </w:pPr>
+            <w:r>
+              <w:rPr>
+                <w:rFonts w:ascii="Times New Roman" w:hAnsi="Times New Roman"/>
+                <w:color w:val="000000"/>
+              </w:rPr>
+              <w:t>TC-4</w:t>
+            </w:r>
+          </w:p>
+        </w:tc>
+        <w:tc>
+          <w:tcPr>
+            <w:tcW w:w="980" w:type="dxa"/>
+            <w:tcBorders>
+              <w:top w:val="single" w:sz="4" w:space="0" w:color="auto"/>
+              <w:left w:val="single" w:sz="4" w:space="0" w:color="auto"/>
+              <w:bottom w:val="single" w:sz="4" w:space="0" w:color="auto"/>
+              <w:right w:val="single" w:sz="4" w:space="0" w:color="auto"/>
+            </w:tcBorders>
+            <w:hideMark/>
+          </w:tcPr>
+          <w:p>
+            <w:pPr>
+              <w:rPr>
+                <w:rFonts w:ascii="Times New Roman" w:hAnsi="Times New Roman"/>
+                <w:color w:val="000000"/>
+              </w:rPr>
+            </w:pPr>
+            <w:r>
+              <w:rPr>
+                <w:rFonts w:ascii="Times New Roman" w:hAnsi="Times New Roman"/>
+                <w:color w:val="000000"/>
+              </w:rPr>
+              <w:t>UC-4</w:t>
+            </w:r>
+          </w:p>
+        </w:tc>
+        <w:tc>
+          <w:tcPr>
+            <w:tcW w:w="2694" w:type="dxa"/>
+            <w:tcBorders>
+              <w:top w:val="single" w:sz="4" w:space="0" w:color="auto"/>
+              <w:left w:val="single" w:sz="4" w:space="0" w:color="auto"/>
+              <w:bottom w:val="single" w:sz="4" w:space="0" w:color="auto"/>
+              <w:right w:val="single" w:sz="4" w:space="0" w:color="auto"/>
+            </w:tcBorders>
+            <w:hideMark/>
+          </w:tcPr>
+          <w:p>
+            <w:pPr>
+              <w:jc w:val="both"/>
+              <w:rPr>
+                <w:rFonts w:ascii="Times New Roman" w:hAnsi="Times New Roman"/>
+                <w:color w:val="000000"/>
+              </w:rPr>
+            </w:pPr>
+            <w:r>
+              <w:rPr>
+                <w:rFonts w:ascii="Times New Roman" w:hAnsi="Times New Roman"/>
+                <w:color w:val="000000"/>
+              </w:rPr>
+              <w:t>System should have offline Cache</w:t>
+            </w:r>
+          </w:p>
+        </w:tc>
+        <w:tc>
+          <w:tcPr>
+            <w:tcW w:w="3574" w:type="dxa"/>
+            <w:tcBorders>
+              <w:top w:val="single" w:sz="4" w:space="0" w:color="auto"/>
+              <w:left w:val="single" w:sz="4" w:space="0" w:color="auto"/>
+              <w:bottom w:val="single" w:sz="4" w:space="0" w:color="auto"/>
+              <w:right w:val="single" w:sz="4" w:space="0" w:color="auto"/>
+            </w:tcBorders>
+            <w:hideMark/>
+          </w:tcPr>
+          <w:p>
+            <w:pPr>
+              <w:jc w:val="both"/>
+              <w:rPr>
+                <w:rFonts w:ascii="Times New Roman" w:hAnsi="Times New Roman"/>
+                <w:color w:val="000000"/>
+              </w:rPr>
+            </w:pPr>
+            <w:r>
+              <w:rPr>
+                <w:rFonts w:ascii="Times New Roman" w:hAnsi="Times New Roman"/>
+                <w:color w:val="000000"/>
+              </w:rPr>
+              <w:t>When internet get disconnected user should see the last updated location</w:t>
+            </w:r>
+          </w:p>
+        </w:tc>
+        <w:tc>
+          <w:tcPr>
+            <w:tcW w:w="3574" w:type="dxa"/>
+            <w:tcBorders>
+              <w:top w:val="single" w:sz="4" w:space="0" w:color="auto"/>
+              <w:left w:val="single" w:sz="4" w:space="0" w:color="auto"/>
+              <w:bottom w:val="single" w:sz="4" w:space="0" w:color="auto"/>
+              <w:right w:val="single" w:sz="4" w:space="0" w:color="auto"/>
+            </w:tcBorders>
+          </w:tcPr>
+          <w:p>
+            <w:pPr>
+              <w:jc w:val="both"/>
+              <w:rPr>
+                <w:rFonts w:ascii="Times New Roman" w:hAnsi="Times New Roman"/>
+              </w:rPr>
+            </w:pPr>
+          </w:p>
+        </w:tc>
+      </w:tr>
+      <w:tr>
+        <w:trPr>
+          <w:trHeight w:val="900"/>
+        </w:trPr>
+        <w:tc>
+          <w:tcPr>
+            <w:tcW w:w="796" w:type="dxa"/>
+            <w:tcBorders>
+              <w:top w:val="single" w:sz="4" w:space="0" w:color="auto"/>
+              <w:left w:val="single" w:sz="4" w:space="0" w:color="auto"/>
+              <w:bottom w:val="single" w:sz="4" w:space="0" w:color="auto"/>
+              <w:right w:val="single" w:sz="4" w:space="0" w:color="auto"/>
+            </w:tcBorders>
+            <w:shd w:val="pct10" w:color="auto" w:fill="auto"/>
+          </w:tcPr>
+          <w:p>
+            <w:pPr>
+              <w:rPr>
+                <w:rFonts w:ascii="Times New Roman" w:hAnsi="Times New Roman"/>
+                <w:color w:val="000000"/>
+              </w:rPr>
+            </w:pPr>
+            <w:r>
+              <w:rPr>
+                <w:rFonts w:ascii="Times New Roman" w:hAnsi="Times New Roman"/>
+                <w:color w:val="000000"/>
+              </w:rPr>
+              <w:t>TC-5</w:t>
+            </w:r>
+          </w:p>
+        </w:tc>
+        <w:tc>
+          <w:tcPr>
+            <w:tcW w:w="980" w:type="dxa"/>
+            <w:tcBorders>
+              <w:top w:val="single" w:sz="4" w:space="0" w:color="auto"/>
+              <w:left w:val="single" w:sz="4" w:space="0" w:color="auto"/>
+              <w:bottom w:val="single" w:sz="4" w:space="0" w:color="auto"/>
+              <w:right w:val="single" w:sz="4" w:space="0" w:color="auto"/>
+            </w:tcBorders>
+          </w:tcPr>
+          <w:p>
+            <w:pPr>
+              <w:rPr>
+                <w:rFonts w:ascii="Times New Roman" w:hAnsi="Times New Roman"/>
+                <w:color w:val="000000"/>
+              </w:rPr>
+            </w:pPr>
+            <w:r>
+              <w:rPr>
+                <w:rFonts w:ascii="Times New Roman" w:hAnsi="Times New Roman"/>
+                <w:color w:val="000000"/>
+              </w:rPr>
+              <w:t>UC-5</w:t>
+            </w:r>
+          </w:p>
+        </w:tc>
+        <w:tc>
+          <w:tcPr>
+            <w:tcW w:w="2694" w:type="dxa"/>
+            <w:tcBorders>
+              <w:top w:val="single" w:sz="4" w:space="0" w:color="auto"/>
+              <w:left w:val="single" w:sz="4" w:space="0" w:color="auto"/>
+              <w:bottom w:val="single" w:sz="4" w:space="0" w:color="auto"/>
+              <w:right w:val="single" w:sz="4" w:space="0" w:color="auto"/>
+            </w:tcBorders>
+          </w:tcPr>
+          <w:p>
+            <w:pPr>
+              <w:jc w:val="both"/>
+              <w:rPr>
+                <w:rFonts w:ascii="Times New Roman" w:hAnsi="Times New Roman"/>
+                <w:color w:val="000000"/>
+              </w:rPr>
+            </w:pPr>
+            <w:r>
+              <w:rPr>
+                <w:rFonts w:ascii="Times New Roman" w:hAnsi="Times New Roman"/>
+                <w:color w:val="000000"/>
+              </w:rPr>
+              <w:t>System shall allow driver login in driver module</w:t>
+            </w:r>
+          </w:p>
+        </w:tc>
+        <w:tc>
+          <w:tcPr>
+            <w:tcW w:w="3574" w:type="dxa"/>
+            <w:tcBorders>
+              <w:top w:val="single" w:sz="4" w:space="0" w:color="auto"/>
+              <w:left w:val="single" w:sz="4" w:space="0" w:color="auto"/>
+              <w:bottom w:val="single" w:sz="4" w:space="0" w:color="auto"/>
+              <w:right w:val="single" w:sz="4" w:space="0" w:color="auto"/>
+            </w:tcBorders>
+          </w:tcPr>
+          <w:p>
+            <w:pPr>
+              <w:jc w:val="both"/>
+              <w:rPr>
+                <w:rFonts w:ascii="Times New Roman" w:hAnsi="Times New Roman"/>
+                <w:color w:val="000000"/>
+              </w:rPr>
+            </w:pPr>
+            <w:r>
+              <w:rPr>
+                <w:rFonts w:ascii="Times New Roman" w:hAnsi="Times New Roman"/>
+                <w:color w:val="000000"/>
+              </w:rPr>
+              <w:t xml:space="preserve">When driver login in driver module the location should be displayed </w:t>
+            </w:r>
+          </w:p>
+        </w:tc>
+        <w:tc>
+          <w:tcPr>
+            <w:tcW w:w="3574" w:type="dxa"/>
+            <w:tcBorders>
+              <w:top w:val="single" w:sz="4" w:space="0" w:color="auto"/>
+              <w:left w:val="single" w:sz="4" w:space="0" w:color="auto"/>
+              <w:bottom w:val="single" w:sz="4" w:space="0" w:color="auto"/>
+              <w:right w:val="single" w:sz="4" w:space="0" w:color="auto"/>
+            </w:tcBorders>
+          </w:tcPr>
+          <w:p>
+            <w:pPr>
+              <w:jc w:val="both"/>
+              <w:rPr>
+                <w:rFonts w:ascii="Times New Roman" w:hAnsi="Times New Roman"/>
+              </w:rPr>
+            </w:pPr>
+          </w:p>
+        </w:tc>
+      </w:tr>
+      <w:tr>
+        <w:trPr>
+          <w:trHeight w:val="900"/>
+        </w:trPr>
+        <w:tc>
+          <w:tcPr>
+            <w:tcW w:w="796" w:type="dxa"/>
+            <w:tcBorders>
+              <w:top w:val="single" w:sz="4" w:space="0" w:color="auto"/>
+              <w:left w:val="single" w:sz="4" w:space="0" w:color="auto"/>
+              <w:bottom w:val="single" w:sz="4" w:space="0" w:color="auto"/>
+              <w:right w:val="single" w:sz="4" w:space="0" w:color="auto"/>
+            </w:tcBorders>
+            <w:shd w:val="pct10" w:color="auto" w:fill="auto"/>
+          </w:tcPr>
+          <w:p>
+            <w:pPr>
+              <w:rPr>
+                <w:rFonts w:ascii="Times New Roman" w:hAnsi="Times New Roman"/>
+                <w:color w:val="000000"/>
+              </w:rPr>
+            </w:pPr>
+            <w:r>
+              <w:rPr>
+                <w:rFonts w:ascii="Times New Roman" w:hAnsi="Times New Roman"/>
+                <w:color w:val="000000"/>
+              </w:rPr>
+              <w:t>TC-6</w:t>
+            </w:r>
+          </w:p>
+        </w:tc>
+        <w:tc>
+          <w:tcPr>
+            <w:tcW w:w="980" w:type="dxa"/>
+            <w:tcBorders>
+              <w:top w:val="single" w:sz="4" w:space="0" w:color="auto"/>
+              <w:left w:val="single" w:sz="4" w:space="0" w:color="auto"/>
+              <w:bottom w:val="single" w:sz="4" w:space="0" w:color="auto"/>
+              <w:right w:val="single" w:sz="4" w:space="0" w:color="auto"/>
+            </w:tcBorders>
+          </w:tcPr>
+          <w:p>
+            <w:pPr>
+              <w:rPr>
+                <w:rFonts w:ascii="Times New Roman" w:hAnsi="Times New Roman"/>
+                <w:color w:val="000000"/>
+              </w:rPr>
+            </w:pPr>
+            <w:r>
+              <w:rPr>
+                <w:rFonts w:ascii="Times New Roman" w:hAnsi="Times New Roman"/>
+                <w:color w:val="000000"/>
+              </w:rPr>
+              <w:t>UC-6</w:t>
+            </w:r>
+          </w:p>
+        </w:tc>
+        <w:tc>
+          <w:tcPr>
+            <w:tcW w:w="2694" w:type="dxa"/>
+            <w:tcBorders>
+              <w:top w:val="single" w:sz="4" w:space="0" w:color="auto"/>
+              <w:left w:val="single" w:sz="4" w:space="0" w:color="auto"/>
+              <w:bottom w:val="single" w:sz="4" w:space="0" w:color="auto"/>
+              <w:right w:val="single" w:sz="4" w:space="0" w:color="auto"/>
+            </w:tcBorders>
+          </w:tcPr>
+          <w:p>
+            <w:pPr>
+              <w:jc w:val="both"/>
+              <w:rPr>
+                <w:rFonts w:ascii="Times New Roman" w:hAnsi="Times New Roman"/>
+                <w:color w:val="000000"/>
+              </w:rPr>
+            </w:pPr>
+            <w:r>
+              <w:rPr>
+                <w:rFonts w:ascii="Times New Roman" w:hAnsi="Times New Roman"/>
+                <w:color w:val="000000"/>
+              </w:rPr>
+              <w:t>System should work in different platforms</w:t>
+            </w:r>
+          </w:p>
+        </w:tc>
+        <w:tc>
+          <w:tcPr>
+            <w:tcW w:w="3574" w:type="dxa"/>
+            <w:tcBorders>
+              <w:top w:val="single" w:sz="4" w:space="0" w:color="auto"/>
+              <w:left w:val="single" w:sz="4" w:space="0" w:color="auto"/>
+              <w:bottom w:val="single" w:sz="4" w:space="0" w:color="auto"/>
+              <w:right w:val="single" w:sz="4" w:space="0" w:color="auto"/>
+            </w:tcBorders>
+          </w:tcPr>
+          <w:p>
+            <w:pPr>
+              <w:jc w:val="both"/>
+              <w:rPr>
+                <w:rFonts w:ascii="Times New Roman" w:hAnsi="Times New Roman"/>
+                <w:color w:val="000000"/>
+              </w:rPr>
+            </w:pPr>
+            <w:r>
+              <w:rPr>
+                <w:rFonts w:ascii="Times New Roman" w:hAnsi="Times New Roman"/>
+                <w:color w:val="000000"/>
+              </w:rPr>
+              <w:t>If a user changes his mobile/tablet he should have same functionality</w:t>
+            </w:r>
+          </w:p>
+        </w:tc>
+        <w:tc>
+          <w:tcPr>
+            <w:tcW w:w="3574" w:type="dxa"/>
+            <w:tcBorders>
+              <w:top w:val="single" w:sz="4" w:space="0" w:color="auto"/>
+              <w:left w:val="single" w:sz="4" w:space="0" w:color="auto"/>
+              <w:bottom w:val="single" w:sz="4" w:space="0" w:color="auto"/>
+              <w:right w:val="single" w:sz="4" w:space="0" w:color="auto"/>
+            </w:tcBorders>
+          </w:tcPr>
+          <w:p>
+            <w:pPr>
+              <w:jc w:val="both"/>
+              <w:rPr>
+                <w:rFonts w:ascii="Times New Roman" w:hAnsi="Times New Roman"/>
+              </w:rPr>
+            </w:pPr>
+          </w:p>
+        </w:tc>
+      </w:tr>
+    </w:tbl>
+    <w:p/>
+    <w:p>
+      <w:pPr>
+        <w:ind w:firstLine="720"/>
+      </w:pPr>
+      <w:r>
+        <w:t xml:space="preserve">Apart from the above mentioned test case we will perform testing on features of our app to support different screens and different platform versions. We have few devices with our team (nexus5, </w:t>
+      </w:r>
+      <w:r>
+        <w:lastRenderedPageBreak/>
+        <w:t>nexus6, HTC) and tablets to test and assure that app works with different layouts and bitmaps based on screen size and density. We will also test and ensure that different platform versions are also supported by our app.</w:t>
       </w:r>
     </w:p>
     <w:p>
@@ -2036,43 +3135,178 @@
         <w:jc w:val="both"/>
       </w:pPr>
       <w:r>
+        <w:t>The above risks were discussed and monitored through each meeting.  For the risk of selecting a newer technology as Firebase, the risk has been mostly avoided to date.  A proof of concept for the Firebase and Android integration was created and showed the simplicity of working with Firebase.  Additional discussions amongst the entire group have led to the implementation of a database structure that Firebase can easily follow.  For the remainder of the project, this risk will still be monitored as further integration could lead to issues, but it will be downgraded.  While initially 2 group members would focus on Firebase, the work will instead be spread out amongst all the group members as needed.  In case a problem will arise, the Firebase risk will receive more focused attention from multiple group members.</w:t>
+      </w:r>
+    </w:p>
+    <w:p>
+      <w:pPr>
+        <w:jc w:val="both"/>
+      </w:pPr>
+      <w:r>
+        <w:t xml:space="preserve">The issues of inexperience with Android have also been mitigated so far.  The group split up the work to have the more experienced Android programmers work on more UI elements and integration with Android specific libraries.  The other group members received work that was more independent of Android, focusing only on general Java libraries and code.  If they run into Android-specific problems, that part of the program can be reassigned to other members.  The current plans for the UI also allow for a simple design, so issues with Android UI elements can be solved by simplifying the design.  The </w:t>
+      </w:r>
+      <w:r>
+        <w:t>“flashier” UI elements can be pushed back to a future release.</w:t>
+      </w:r>
+    </w:p>
+    <w:p>
+      <w:pPr>
+        <w:jc w:val="both"/>
+      </w:pPr>
+      <w:r>
+        <w:t>For risks 3 and 4, the group discussed a change to the initial design plans.  The Firebase database along with the main Java classes were made more generic to apply to a large range of vehicle transports.  The app’s success would not just rely on one user base in one limited area.  Instead, the app is designed for use by any transportation department.  With some additional future functionality, it would also be able to be generalized to all vehicles rather than just buses.  As a result, the risk shifts away from a limited group of willing drivers and users more towards being able to manage a larger, potentially nationwide population of users.</w:t>
+      </w:r>
+    </w:p>
+    <w:p>
+      <w:pPr>
+        <w:jc w:val="both"/>
+      </w:pPr>
+      <w:r>
+        <w:t>Risk 5 remains as the most significant risk to the group.  The project requires a lot of initial planning and as a result, the actual code production has somewhat stalled.  Proof of concepts and prototype code have been created that should allow for faster development, and that is the current plan the group is relying on.  In case of a bigger time crunch, the group has decided that it may remove some desired features or limit the data gathered to complete the project on schedule.</w:t>
+      </w:r>
+    </w:p>
+    <w:p>
+      <w:pPr>
+        <w:jc w:val="both"/>
+      </w:pPr>
+    </w:p>
+    <w:p>
+      <w:pPr>
+        <w:jc w:val="both"/>
+      </w:pPr>
+    </w:p>
+    <w:p>
+      <w:pPr>
+        <w:pStyle w:val="Heading1"/>
+      </w:pPr>
+      <w:r>
+        <w:t>Updated Project Plan</w:t>
+      </w:r>
+    </w:p>
+    <w:p>
+      <w:pPr>
+        <w:ind w:firstLine="720"/>
+      </w:pPr>
+      <w:r>
+        <w:t>Based on the requirements for our project UNT Bus tracking system and after exhaustive research, discussion and workshop conducted we were able to define the feasibility, scope, time, efforts and boundaries for the required activities for the successful completion of the project. Based on required activities/tasks currently we have split up the major tasks equally among ourselves and have started working towards it. Once requirements were concreted, we all are clear about the high level design and coding required for the project which will be a major current activity of the project.</w:t>
+      </w:r>
+    </w:p>
+    <w:p>
+      <w:pPr>
+        <w:ind w:firstLine="720"/>
+      </w:pPr>
+      <w:r>
+        <w:t xml:space="preserve">The major deliverables for the project as of now include activities such as push the POC of the Firebase integration to the repository, push the POC of the Google Maps integration to the repository, create UML design documents, requirement specification report for deliverable document, push draft of </w:t>
+      </w:r>
+      <w:proofErr w:type="spellStart"/>
+      <w:r>
+        <w:t>ScheduleFragment</w:t>
+      </w:r>
+      <w:proofErr w:type="spellEnd"/>
+      <w:r>
+        <w:t xml:space="preserve"> and </w:t>
+      </w:r>
+      <w:proofErr w:type="spellStart"/>
+      <w:r>
+        <w:t>RouteListFragment</w:t>
+      </w:r>
+      <w:proofErr w:type="spellEnd"/>
+      <w:r>
+        <w:t xml:space="preserve"> in preparation of Peer review which are spilt up among team members equally based on their expertise. The group split up the work to have the more experienced Android programmers work on more UI elements and integration with Android specific libraries.  The other group members were assigned work that was more independent of Android, focusing on java libraries and integration of firebase with android.</w:t>
+      </w:r>
+    </w:p>
+    <w:p>
+      <w:pPr>
+        <w:ind w:firstLine="720"/>
+      </w:pPr>
+      <w:r>
+        <w:rPr>
+          <w:noProof/>
+          <w:lang w:bidi="mr-IN"/>
+        </w:rPr>
+        <w:drawing>
+          <wp:inline distT="0" distB="0" distL="0" distR="0">
+            <wp:extent cx="6200140" cy="3238500"/>
+            <wp:effectExtent l="0" t="0" r="0" b="0"/>
+            <wp:docPr id="7" name="Picture 7"/>
+            <wp:cNvGraphicFramePr>
+              <a:graphicFrameLocks xmlns:a="http://schemas.openxmlformats.org/drawingml/2006/main" noChangeAspect="1"/>
+            </wp:cNvGraphicFramePr>
+            <a:graphic xmlns:a="http://schemas.openxmlformats.org/drawingml/2006/main">
+              <a:graphicData uri="http://schemas.openxmlformats.org/drawingml/2006/picture">
+                <pic:pic xmlns:pic="http://schemas.openxmlformats.org/drawingml/2006/picture">
+                  <pic:nvPicPr>
+                    <pic:cNvPr id="7" name="Bus Tracking System UNT (1).png"/>
+                    <pic:cNvPicPr/>
+                  </pic:nvPicPr>
+                  <pic:blipFill>
+                    <a:blip r:embed="rId11" cstate="print">
+                      <a:extLst>
+                        <a:ext uri="{28A0092B-C50C-407E-A947-70E740481C1C}">
+                          <a14:useLocalDpi xmlns:a14="http://schemas.microsoft.com/office/drawing/2010/main" val="0"/>
+                        </a:ext>
+                      </a:extLst>
+                    </a:blip>
+                    <a:stretch>
+                      <a:fillRect/>
+                    </a:stretch>
+                  </pic:blipFill>
+                  <pic:spPr>
+                    <a:xfrm>
+                      <a:off x="0" y="0"/>
+                      <a:ext cx="6221154" cy="3249476"/>
+                    </a:xfrm>
+                    <a:prstGeom prst="rect">
+                      <a:avLst/>
+                    </a:prstGeom>
+                  </pic:spPr>
+                </pic:pic>
+              </a:graphicData>
+            </a:graphic>
+          </wp:inline>
+        </w:drawing>
+      </w:r>
+    </w:p>
+    <w:p>
+      <w:pPr>
+        <w:ind w:firstLine="720"/>
+      </w:pPr>
+    </w:p>
+    <w:p>
+      <w:pPr>
+        <w:ind w:firstLine="720"/>
+      </w:pPr>
+    </w:p>
+    <w:p>
+      <w:pPr>
+        <w:ind w:firstLine="720"/>
+        <w:jc w:val="both"/>
+      </w:pPr>
+      <w:r>
         <w:lastRenderedPageBreak/>
-        <w:t>The above risks were discussed and monitored through each meeting.  For the risk of selecting a newer technology as Firebase, the risk has been mostly avoided to date.  A proof of concept for the Firebase and Android integration was created and showed the simplicity of working with Firebase.  Additional discussions amongst the entire group have led to the implementation of a database structure that Firebase can easily follow.  For the remainder of the project, this risk will still be monitored as further integration could lead to issues, but it will be downgraded.  While initially 2 group members would focus on Firebase, the work will instead be spread out amongst all the group members as needed.  In case a problem will arise, the Firebase risk will receive more focused attention from multiple group members.</w:t>
-      </w:r>
-    </w:p>
-    <w:p>
-      <w:pPr>
-        <w:jc w:val="both"/>
-      </w:pPr>
-      <w:r>
-        <w:t xml:space="preserve">The issues of inexperience with Android have also been mitigated so far.  The group split up the work to have the more experienced Android programmers work on more UI elements and integration with Android specific libraries.  The other group members received work that was more independent of Android, focusing only on general Java libraries and code.  If they run into Android-specific problems, that part of the program can be reassigned to other members.  The current plans for the UI also allow for a simple design, so issues with Android UI elements can be solved by simplifying the design.  The </w:t>
-      </w:r>
-      <w:r>
-        <w:t>“flashier” UI elements can be pushed back to a future release.</w:t>
-      </w:r>
-    </w:p>
-    <w:p>
-      <w:pPr>
-        <w:jc w:val="both"/>
-      </w:pPr>
-      <w:r>
-        <w:t>For risks 3 and 4, the group discussed a change to the initial design plans.  The Firebase database along with the main Java classes were made more generic to apply to a large range of vehicle transports.  The app’s success would not just rely on one user base in one limited area.  Instead, the app is designed for use by any transportation department.  With some additional future functionality, it would also be able to be generalized to all vehicles rather than just buses.  As a result, the risk shifts away from a limited group of willing drivers and users more towards being able to manage a larger, potentially nationwide population of users.</w:t>
-      </w:r>
-    </w:p>
-    <w:p>
-      <w:pPr>
-        <w:jc w:val="both"/>
-      </w:pPr>
-      <w:r>
-        <w:t>Risk 5 remains as the most significant risk to the group.  The project requires a lot of initial planning and as a result, the actual code production has somewhat stalled.  Proof of concepts and prototype code have been created that should allow for faster development, and that is the current plan the group is relying on.  In case of a bigger time crunch, the group has decided that it may remove some desired features or limit the data gathered to complete the project on schedule.</w:t>
-      </w:r>
-    </w:p>
-    <w:p>
-      <w:pPr>
-        <w:pStyle w:val="Heading1"/>
-      </w:pPr>
-      <w:r>
-        <w:t>Updated project plan</w:t>
+        <w:t>We are using Gantt Charts as project control and tracking technique, we use this to track progress of development of our project BUS TRACKING SYSTEM.</w:t>
+      </w:r>
+      <w:r>
+        <w:t xml:space="preserve"> </w:t>
+      </w:r>
+      <w:r>
+        <w:t xml:space="preserve">Gantt charts show as critical project elements and helps us to understand which activities can be done in parallel. </w:t>
+      </w:r>
+    </w:p>
+    <w:p>
+      <w:pPr>
+        <w:ind w:firstLine="720"/>
+      </w:pPr>
+      <w:r>
+        <w:t>Compared with our Gantt chart of deliverable-1, few deadlines and milestones have changed here and there, but our current Gantt chart as viewed in above screenshot is still convincing and we have enough time to achieve the project completion on time successfully within deadlines defined in Gantt chart.</w:t>
+      </w:r>
+    </w:p>
+    <w:p>
+      <w:pPr>
+        <w:ind w:firstLine="720"/>
+      </w:pPr>
+      <w:r>
+        <w:t>Our team have come to conclusion that in case of any issues in code or blocks anywhere, we take up the issue as a feedback in out minutes of meeting. As per our assumptions and results of Gantt chart we intend to achieve major functionality before two weeks of deadline. The major functionality will be tested thoroughly and we have come up with Junit testing for our project which will be done by each team member for their respective responsible modules. Our team has been communicating well among ourselves and we do not see any major road blocks for the successful completion of our project.</w:t>
       </w:r>
     </w:p>
     <w:p>
@@ -2228,7 +3462,6 @@
               <w:pStyle w:val="FormHeading"/>
             </w:pPr>
             <w:r>
-              <w:lastRenderedPageBreak/>
               <w:t>Attendees:</w:t>
             </w:r>
           </w:p>
@@ -2303,7 +3536,11 @@
         <w:jc w:val="both"/>
       </w:pPr>
       <w:r>
-        <w:t>Discussed these desired requirements with group members, determined that static maps and showing multiple routes should be feasible.  Designing an algorithm to determine which bus out of multiple routes will get to a location fastest was a feature that was agreed on would be a great future feature to add, but not realistic in the current timeline of the project.</w:t>
+        <w:t xml:space="preserve">Discussed these desired requirements with group members, determined that static maps and showing multiple routes should be feasible.  Designing an algorithm to determine which bus out of multiple routes will get to a </w:t>
+      </w:r>
+      <w:r>
+        <w:lastRenderedPageBreak/>
+        <w:t>location fastest was a feature that was agreed on would be a great future feature to add, but not realistic in the current timeline of the project.</w:t>
       </w:r>
     </w:p>
     <w:p>
@@ -2337,11 +3574,11 @@
         <w:tblCaption w:val="Action items"/>
       </w:tblPr>
       <w:tblGrid>
-        <w:gridCol w:w="746"/>
-        <w:gridCol w:w="3767"/>
+        <w:gridCol w:w="693"/>
+        <w:gridCol w:w="3833"/>
         <w:gridCol w:w="1603"/>
-        <w:gridCol w:w="1680"/>
-        <w:gridCol w:w="1554"/>
+        <w:gridCol w:w="1659"/>
+        <w:gridCol w:w="1562"/>
       </w:tblGrid>
       <w:tr>
         <w:trPr>
@@ -2352,9 +3589,6 @@
             <w:tcW w:w="752" w:type="dxa"/>
           </w:tcPr>
           <w:p>
-            <w:pPr>
-              <w:pStyle w:val="Heading1"/>
-            </w:pPr>
             <w:r>
               <w:t>Sr. No.</w:t>
             </w:r>
@@ -2365,9 +3599,6 @@
             <w:tcW w:w="5363" w:type="dxa"/>
           </w:tcPr>
           <w:p>
-            <w:pPr>
-              <w:pStyle w:val="Heading1"/>
-            </w:pPr>
             <w:r>
               <w:t>Action items</w:t>
             </w:r>
@@ -2378,9 +3609,6 @@
             <w:tcW w:w="345" w:type="dxa"/>
           </w:tcPr>
           <w:p>
-            <w:pPr>
-              <w:pStyle w:val="Heading1"/>
-            </w:pPr>
             <w:r>
               <w:t>Owner(s)</w:t>
             </w:r>
@@ -2391,9 +3619,6 @@
             <w:tcW w:w="1860" w:type="dxa"/>
           </w:tcPr>
           <w:p>
-            <w:pPr>
-              <w:pStyle w:val="Heading1"/>
-            </w:pPr>
             <w:r>
               <w:t>Deadline</w:t>
             </w:r>
@@ -2404,9 +3629,6 @@
             <w:tcW w:w="1750" w:type="dxa"/>
           </w:tcPr>
           <w:p>
-            <w:pPr>
-              <w:pStyle w:val="Heading1"/>
-            </w:pPr>
             <w:r>
               <w:t>Status</w:t>
             </w:r>
@@ -2638,11 +3860,7 @@
           </w:tcPr>
           <w:p>
             <w:r>
-              <w:t xml:space="preserve">Create UML design documents, requirement specification report, updated risk management and project </w:t>
-            </w:r>
-            <w:r>
-              <w:lastRenderedPageBreak/>
-              <w:t>plan, and test plan for deliverable document</w:t>
+              <w:t>Create UML design documents, requirement specification report, updated risk management and project plan, and test plan for deliverable document</w:t>
             </w:r>
           </w:p>
         </w:tc>
@@ -2652,7 +3870,6 @@
           </w:tcPr>
           <w:p>
             <w:r>
-              <w:lastRenderedPageBreak/>
               <w:t>Gil</w:t>
             </w:r>
           </w:p>
@@ -2849,6 +4066,7 @@
               <w:pStyle w:val="FormHeading"/>
             </w:pPr>
             <w:r>
+              <w:lastRenderedPageBreak/>
               <w:t>Author:</w:t>
             </w:r>
           </w:p>
@@ -2996,31 +4214,15 @@
       </w:r>
       <w:proofErr w:type="spellEnd"/>
       <w:r>
-        <w:t xml:space="preserve">, </w:t>
+        <w:t xml:space="preserve">, Satyanarayana the </w:t>
       </w:r>
       <w:proofErr w:type="spellStart"/>
       <w:r>
-        <w:t>Satyanarayana</w:t>
+        <w:t>DriverActivity</w:t>
       </w:r>
       <w:proofErr w:type="spellEnd"/>
       <w:r>
-        <w:t xml:space="preserve"> the </w:t>
-      </w:r>
-      <w:proofErr w:type="spellStart"/>
-      <w:r>
-        <w:t>DriverActivity</w:t>
-      </w:r>
-      <w:proofErr w:type="spellEnd"/>
-      <w:r>
-        <w:t xml:space="preserve">, and </w:t>
-      </w:r>
-      <w:proofErr w:type="spellStart"/>
-      <w:r>
-        <w:t>Nitesh</w:t>
-      </w:r>
-      <w:proofErr w:type="spellEnd"/>
-      <w:r>
-        <w:t xml:space="preserve"> the </w:t>
+        <w:t xml:space="preserve">, and Nitesh the </w:t>
       </w:r>
       <w:proofErr w:type="spellStart"/>
       <w:r>
@@ -3063,11 +4265,11 @@
         <w:tblCaption w:val="Action items"/>
       </w:tblPr>
       <w:tblGrid>
-        <w:gridCol w:w="748"/>
-        <w:gridCol w:w="3842"/>
+        <w:gridCol w:w="720"/>
+        <w:gridCol w:w="3879"/>
         <w:gridCol w:w="1603"/>
-        <w:gridCol w:w="1683"/>
-        <w:gridCol w:w="1474"/>
+        <w:gridCol w:w="1672"/>
+        <w:gridCol w:w="1476"/>
       </w:tblGrid>
       <w:tr>
         <w:trPr>
@@ -3078,11 +4280,7 @@
             <w:tcW w:w="751" w:type="dxa"/>
           </w:tcPr>
           <w:p>
-            <w:pPr>
-              <w:pStyle w:val="Heading1"/>
-            </w:pPr>
-            <w:r>
-              <w:lastRenderedPageBreak/>
+            <w:r>
               <w:t>Sr. No.</w:t>
             </w:r>
           </w:p>
@@ -3092,9 +4290,6 @@
             <w:tcW w:w="4381" w:type="dxa"/>
           </w:tcPr>
           <w:p>
-            <w:pPr>
-              <w:pStyle w:val="Heading1"/>
-            </w:pPr>
             <w:r>
               <w:t>Action items</w:t>
             </w:r>
@@ -3105,9 +4300,6 @@
             <w:tcW w:w="1588" w:type="dxa"/>
           </w:tcPr>
           <w:p>
-            <w:pPr>
-              <w:pStyle w:val="Heading1"/>
-            </w:pPr>
             <w:r>
               <w:t>Owner(s)</w:t>
             </w:r>
@@ -3118,9 +4310,6 @@
             <w:tcW w:w="1760" w:type="dxa"/>
           </w:tcPr>
           <w:p>
-            <w:pPr>
-              <w:pStyle w:val="Heading1"/>
-            </w:pPr>
             <w:r>
               <w:t>Deadline</w:t>
             </w:r>
@@ -3131,9 +4320,6 @@
             <w:tcW w:w="1590" w:type="dxa"/>
           </w:tcPr>
           <w:p>
-            <w:pPr>
-              <w:pStyle w:val="Heading1"/>
-            </w:pPr>
             <w:r>
               <w:t>Status</w:t>
             </w:r>
@@ -3483,6 +4669,7 @@
           </w:tcPr>
           <w:p>
             <w:r>
+              <w:lastRenderedPageBreak/>
               <w:t>7</w:t>
             </w:r>
           </w:p>
@@ -3604,8 +4791,8 @@
     </w:tbl>
     <w:p/>
     <w:p/>
-    <w:bookmarkStart w:id="1" w:name="_MON_1537622412"/>
-    <w:bookmarkEnd w:id="1"/>
+    <w:bookmarkStart w:id="0" w:name="_MON_1537622412"/>
+    <w:bookmarkEnd w:id="0"/>
     <w:p>
       <w:r>
         <w:object w:dxaOrig="9360" w:dyaOrig="450">
@@ -3629,9 +4816,9 @@
             <o:lock v:ext="edit" aspectratio="t"/>
           </v:shapetype>
           <v:shape id="_x0000_i1025" type="#_x0000_t75" style="width:468pt;height:22.5pt" o:ole="">
-            <v:imagedata r:id="rId11" o:title=""/>
+            <v:imagedata r:id="rId12" o:title=""/>
           </v:shape>
-          <o:OLEObject Type="Embed" ProgID="Word.Document.12" ShapeID="_x0000_i1025" DrawAspect="Content" ObjectID="_1537687005" r:id="rId12">
+          <o:OLEObject Type="Embed" ProgID="Word.Document.12" ShapeID="_x0000_i1025" DrawAspect="Content" ObjectID="_1537701212" r:id="rId13">
             <o:FieldCodes>\s</o:FieldCodes>
           </o:OLEObject>
         </w:object>
@@ -3666,7 +4853,6 @@
         <w:pStyle w:val="Heading1"/>
       </w:pPr>
       <w:r>
-        <w:lastRenderedPageBreak/>
         <w:t>Member contribution</w:t>
       </w:r>
     </w:p>
@@ -3700,17 +4886,20 @@
               <w:widowControl w:val="0"/>
               <w:suppressAutoHyphens/>
               <w:spacing w:after="0" w:line="240" w:lineRule="auto"/>
-              <w:rPr>
-                <w:rFonts w:ascii="Times" w:eastAsia="Times New Roman" w:hAnsi="Times" w:cs="Times New Roman"/>
+              <w:jc w:val="center"/>
+              <w:rPr>
+                <w:rFonts w:ascii="Times" w:eastAsia="Times New Roman" w:hAnsi="Times" w:cs="Times"/>
                 <w:sz w:val="24"/>
                 <w:szCs w:val="20"/>
-              </w:rPr>
-            </w:pPr>
-            <w:r>
-              <w:rPr>
-                <w:rFonts w:ascii="Times" w:eastAsia="Times New Roman" w:hAnsi="Times" w:cs="Times New Roman"/>
+                <w:lang w:eastAsia="ar-SA"/>
+              </w:rPr>
+            </w:pPr>
+            <w:r>
+              <w:rPr>
+                <w:rFonts w:ascii="Times" w:eastAsia="Times New Roman" w:hAnsi="Times" w:cs="Times"/>
                 <w:sz w:val="24"/>
                 <w:szCs w:val="20"/>
+                <w:lang w:eastAsia="ar-SA"/>
               </w:rPr>
               <w:t>Member name</w:t>
             </w:r>
@@ -3727,16 +4916,18 @@
               <w:spacing w:after="0" w:line="240" w:lineRule="auto"/>
               <w:jc w:val="center"/>
               <w:rPr>
-                <w:rFonts w:ascii="Times" w:eastAsia="Times New Roman" w:hAnsi="Times" w:cs="Times New Roman"/>
+                <w:rFonts w:ascii="Times" w:eastAsia="Times New Roman" w:hAnsi="Times" w:cs="Times"/>
                 <w:sz w:val="24"/>
                 <w:szCs w:val="20"/>
-              </w:rPr>
-            </w:pPr>
-            <w:r>
-              <w:rPr>
-                <w:rFonts w:ascii="Times" w:eastAsia="Times New Roman" w:hAnsi="Times" w:cs="Times New Roman"/>
+                <w:lang w:eastAsia="ar-SA"/>
+              </w:rPr>
+            </w:pPr>
+            <w:r>
+              <w:rPr>
+                <w:rFonts w:ascii="Times" w:eastAsia="Times New Roman" w:hAnsi="Times" w:cs="Times"/>
                 <w:sz w:val="24"/>
                 <w:szCs w:val="20"/>
+                <w:lang w:eastAsia="ar-SA"/>
               </w:rPr>
               <w:t>Contribution description</w:t>
             </w:r>
@@ -3753,16 +4944,18 @@
               <w:spacing w:after="0" w:line="240" w:lineRule="auto"/>
               <w:jc w:val="center"/>
               <w:rPr>
-                <w:rFonts w:ascii="Times" w:eastAsia="Times New Roman" w:hAnsi="Times" w:cs="Times New Roman"/>
+                <w:rFonts w:ascii="Times" w:eastAsia="Times New Roman" w:hAnsi="Times" w:cs="Times"/>
                 <w:sz w:val="24"/>
                 <w:szCs w:val="20"/>
-              </w:rPr>
-            </w:pPr>
-            <w:r>
-              <w:rPr>
-                <w:rFonts w:ascii="Times" w:eastAsia="Times New Roman" w:hAnsi="Times" w:cs="Times New Roman"/>
+                <w:lang w:eastAsia="ar-SA"/>
+              </w:rPr>
+            </w:pPr>
+            <w:r>
+              <w:rPr>
+                <w:rFonts w:ascii="Times" w:eastAsia="Times New Roman" w:hAnsi="Times" w:cs="Times"/>
                 <w:sz w:val="24"/>
                 <w:szCs w:val="20"/>
+                <w:lang w:eastAsia="ar-SA"/>
               </w:rPr>
               <w:t>Overall Contribution (%)</w:t>
             </w:r>
@@ -3779,16 +4972,18 @@
               <w:spacing w:after="0" w:line="240" w:lineRule="auto"/>
               <w:jc w:val="center"/>
               <w:rPr>
-                <w:rFonts w:ascii="Times" w:eastAsia="Times New Roman" w:hAnsi="Times" w:cs="Times New Roman"/>
+                <w:rFonts w:ascii="Times" w:eastAsia="Times New Roman" w:hAnsi="Times" w:cs="Times"/>
                 <w:sz w:val="24"/>
                 <w:szCs w:val="20"/>
-              </w:rPr>
-            </w:pPr>
-            <w:r>
-              <w:rPr>
-                <w:rFonts w:ascii="Times" w:eastAsia="Times New Roman" w:hAnsi="Times" w:cs="Times New Roman"/>
+                <w:lang w:eastAsia="ar-SA"/>
+              </w:rPr>
+            </w:pPr>
+            <w:r>
+              <w:rPr>
+                <w:rFonts w:ascii="Times" w:eastAsia="Times New Roman" w:hAnsi="Times" w:cs="Times"/>
                 <w:sz w:val="24"/>
                 <w:szCs w:val="20"/>
+                <w:lang w:eastAsia="ar-SA"/>
               </w:rPr>
               <w:t xml:space="preserve">Note </w:t>
             </w:r>
@@ -3800,16 +4995,18 @@
               <w:spacing w:after="0" w:line="240" w:lineRule="auto"/>
               <w:jc w:val="center"/>
               <w:rPr>
-                <w:rFonts w:ascii="Times" w:eastAsia="Times New Roman" w:hAnsi="Times" w:cs="Times New Roman"/>
+                <w:rFonts w:ascii="Times" w:eastAsia="Times New Roman" w:hAnsi="Times" w:cs="Times"/>
                 <w:sz w:val="24"/>
                 <w:szCs w:val="20"/>
-              </w:rPr>
-            </w:pPr>
-            <w:r>
-              <w:rPr>
-                <w:rFonts w:ascii="Times" w:eastAsia="Times New Roman" w:hAnsi="Times" w:cs="Times New Roman"/>
+                <w:lang w:eastAsia="ar-SA"/>
+              </w:rPr>
+            </w:pPr>
+            <w:r>
+              <w:rPr>
+                <w:rFonts w:ascii="Times" w:eastAsia="Times New Roman" w:hAnsi="Times" w:cs="Times"/>
                 <w:sz w:val="24"/>
                 <w:szCs w:val="20"/>
+                <w:lang w:eastAsia="ar-SA"/>
               </w:rPr>
               <w:t>(if applicable)</w:t>
             </w:r>
@@ -3827,28 +5024,53 @@
               <w:suppressAutoHyphens/>
               <w:spacing w:after="0" w:line="240" w:lineRule="auto"/>
               <w:rPr>
-                <w:rFonts w:ascii="Times" w:eastAsia="Times New Roman" w:hAnsi="Times" w:cs="Times New Roman"/>
+                <w:rFonts w:ascii="Times" w:eastAsia="Times New Roman" w:hAnsi="Times" w:cs="Times"/>
                 <w:sz w:val="24"/>
                 <w:szCs w:val="20"/>
-              </w:rPr>
-            </w:pPr>
-          </w:p>
+                <w:lang w:eastAsia="ar-SA"/>
+              </w:rPr>
+            </w:pPr>
+            <w:r>
+              <w:rPr>
+                <w:rFonts w:ascii="Times" w:eastAsia="Times New Roman" w:hAnsi="Times" w:cs="Times"/>
+                <w:sz w:val="24"/>
+                <w:szCs w:val="20"/>
+                <w:lang w:eastAsia="ar-SA"/>
+              </w:rPr>
+              <w:t>Anurag Chitnis</w:t>
+            </w:r>
+          </w:p>
+        </w:tc>
+        <w:tc>
+          <w:tcPr>
+            <w:tcW w:w="2070" w:type="dxa"/>
+          </w:tcPr>
           <w:p>
             <w:pPr>
               <w:widowControl w:val="0"/>
               <w:suppressAutoHyphens/>
               <w:spacing w:after="0" w:line="240" w:lineRule="auto"/>
               <w:rPr>
-                <w:rFonts w:ascii="Times" w:eastAsia="Times New Roman" w:hAnsi="Times" w:cs="Times New Roman"/>
+                <w:rFonts w:ascii="Times" w:eastAsia="Times New Roman" w:hAnsi="Times" w:cs="Times"/>
                 <w:sz w:val="24"/>
                 <w:szCs w:val="20"/>
-              </w:rPr>
-            </w:pPr>
-          </w:p>
-        </w:tc>
-        <w:tc>
-          <w:tcPr>
-            <w:tcW w:w="2070" w:type="dxa"/>
+                <w:lang w:eastAsia="ar-SA"/>
+              </w:rPr>
+            </w:pPr>
+            <w:r>
+              <w:rPr>
+                <w:rFonts w:ascii="Times" w:eastAsia="Times New Roman" w:hAnsi="Times" w:cs="Times"/>
+                <w:sz w:val="24"/>
+                <w:szCs w:val="20"/>
+                <w:lang w:eastAsia="ar-SA"/>
+              </w:rPr>
+              <w:t>UML Diagrams, Project summary</w:t>
+            </w:r>
+          </w:p>
+        </w:tc>
+        <w:tc>
+          <w:tcPr>
+            <w:tcW w:w="1980" w:type="dxa"/>
           </w:tcPr>
           <w:p>
             <w:pPr>
@@ -3856,16 +5078,26 @@
               <w:suppressAutoHyphens/>
               <w:spacing w:after="0" w:line="240" w:lineRule="auto"/>
               <w:rPr>
-                <w:rFonts w:ascii="Times" w:eastAsia="Times New Roman" w:hAnsi="Times" w:cs="Times New Roman"/>
+                <w:rFonts w:ascii="Times" w:eastAsia="Times New Roman" w:hAnsi="Times" w:cs="Times"/>
                 <w:sz w:val="24"/>
                 <w:szCs w:val="20"/>
-              </w:rPr>
-            </w:pPr>
-          </w:p>
-        </w:tc>
-        <w:tc>
-          <w:tcPr>
-            <w:tcW w:w="1980" w:type="dxa"/>
+                <w:lang w:eastAsia="ar-SA"/>
+              </w:rPr>
+            </w:pPr>
+            <w:r>
+              <w:rPr>
+                <w:rFonts w:ascii="Times" w:eastAsia="Times New Roman" w:hAnsi="Times" w:cs="Times"/>
+                <w:sz w:val="24"/>
+                <w:szCs w:val="20"/>
+                <w:lang w:eastAsia="ar-SA"/>
+              </w:rPr>
+              <w:t>25%</w:t>
+            </w:r>
+          </w:p>
+        </w:tc>
+        <w:tc>
+          <w:tcPr>
+            <w:tcW w:w="2088" w:type="dxa"/>
           </w:tcPr>
           <w:p>
             <w:pPr>
@@ -3873,16 +5105,19 @@
               <w:suppressAutoHyphens/>
               <w:spacing w:after="0" w:line="240" w:lineRule="auto"/>
               <w:rPr>
-                <w:rFonts w:ascii="Times" w:eastAsia="Times New Roman" w:hAnsi="Times" w:cs="Times New Roman"/>
+                <w:rFonts w:ascii="Times" w:eastAsia="Times New Roman" w:hAnsi="Times" w:cs="Times"/>
                 <w:sz w:val="24"/>
                 <w:szCs w:val="20"/>
-              </w:rPr>
-            </w:pPr>
-          </w:p>
-        </w:tc>
-        <w:tc>
-          <w:tcPr>
-            <w:tcW w:w="2088" w:type="dxa"/>
+                <w:lang w:eastAsia="ar-SA"/>
+              </w:rPr>
+            </w:pPr>
+          </w:p>
+        </w:tc>
+      </w:tr>
+      <w:tr>
+        <w:tc>
+          <w:tcPr>
+            <w:tcW w:w="1800" w:type="dxa"/>
           </w:tcPr>
           <w:p>
             <w:pPr>
@@ -3890,18 +5125,26 @@
               <w:suppressAutoHyphens/>
               <w:spacing w:after="0" w:line="240" w:lineRule="auto"/>
               <w:rPr>
-                <w:rFonts w:ascii="Times" w:eastAsia="Times New Roman" w:hAnsi="Times" w:cs="Times New Roman"/>
+                <w:rFonts w:ascii="Times" w:eastAsia="Times New Roman" w:hAnsi="Times" w:cs="Times"/>
                 <w:sz w:val="24"/>
                 <w:szCs w:val="20"/>
-              </w:rPr>
-            </w:pPr>
-          </w:p>
-        </w:tc>
-      </w:tr>
-      <w:tr>
-        <w:tc>
-          <w:tcPr>
-            <w:tcW w:w="1800" w:type="dxa"/>
+                <w:lang w:eastAsia="ar-SA"/>
+              </w:rPr>
+            </w:pPr>
+            <w:r>
+              <w:rPr>
+                <w:rFonts w:ascii="Times" w:eastAsia="Times New Roman" w:hAnsi="Times" w:cs="Times"/>
+                <w:sz w:val="24"/>
+                <w:szCs w:val="20"/>
+                <w:lang w:eastAsia="ar-SA"/>
+              </w:rPr>
+              <w:t>Gil Wasserman</w:t>
+            </w:r>
+          </w:p>
+        </w:tc>
+        <w:tc>
+          <w:tcPr>
+            <w:tcW w:w="2070" w:type="dxa"/>
           </w:tcPr>
           <w:p>
             <w:pPr>
@@ -3909,16 +5152,26 @@
               <w:suppressAutoHyphens/>
               <w:spacing w:after="0" w:line="240" w:lineRule="auto"/>
               <w:rPr>
-                <w:rFonts w:ascii="Times" w:eastAsia="Times New Roman" w:hAnsi="Times" w:cs="Times New Roman"/>
+                <w:rFonts w:ascii="Times" w:eastAsia="Times New Roman" w:hAnsi="Times" w:cs="Times"/>
                 <w:sz w:val="24"/>
                 <w:szCs w:val="20"/>
-              </w:rPr>
-            </w:pPr>
-          </w:p>
-        </w:tc>
-        <w:tc>
-          <w:tcPr>
-            <w:tcW w:w="2070" w:type="dxa"/>
+                <w:lang w:eastAsia="ar-SA"/>
+              </w:rPr>
+            </w:pPr>
+            <w:r>
+              <w:rPr>
+                <w:rFonts w:ascii="Times" w:eastAsia="Times New Roman" w:hAnsi="Times" w:cs="Times"/>
+                <w:sz w:val="24"/>
+                <w:szCs w:val="20"/>
+                <w:lang w:eastAsia="ar-SA"/>
+              </w:rPr>
+              <w:t>Risk Management, Meeting minutes</w:t>
+            </w:r>
+          </w:p>
+        </w:tc>
+        <w:tc>
+          <w:tcPr>
+            <w:tcW w:w="1980" w:type="dxa"/>
           </w:tcPr>
           <w:p>
             <w:pPr>
@@ -3926,16 +5179,26 @@
               <w:suppressAutoHyphens/>
               <w:spacing w:after="0" w:line="240" w:lineRule="auto"/>
               <w:rPr>
-                <w:rFonts w:ascii="Times" w:eastAsia="Times New Roman" w:hAnsi="Times" w:cs="Times New Roman"/>
+                <w:rFonts w:ascii="Times" w:eastAsia="Times New Roman" w:hAnsi="Times" w:cs="Times"/>
                 <w:sz w:val="24"/>
                 <w:szCs w:val="20"/>
-              </w:rPr>
-            </w:pPr>
-          </w:p>
-        </w:tc>
-        <w:tc>
-          <w:tcPr>
-            <w:tcW w:w="1980" w:type="dxa"/>
+                <w:lang w:eastAsia="ar-SA"/>
+              </w:rPr>
+            </w:pPr>
+            <w:r>
+              <w:rPr>
+                <w:rFonts w:ascii="Times" w:eastAsia="Times New Roman" w:hAnsi="Times" w:cs="Times"/>
+                <w:sz w:val="24"/>
+                <w:szCs w:val="20"/>
+                <w:lang w:eastAsia="ar-SA"/>
+              </w:rPr>
+              <w:t>25%</w:t>
+            </w:r>
+          </w:p>
+        </w:tc>
+        <w:tc>
+          <w:tcPr>
+            <w:tcW w:w="2088" w:type="dxa"/>
           </w:tcPr>
           <w:p>
             <w:pPr>
@@ -3943,47 +5206,59 @@
               <w:suppressAutoHyphens/>
               <w:spacing w:after="0" w:line="240" w:lineRule="auto"/>
               <w:rPr>
-                <w:rFonts w:ascii="Times" w:eastAsia="Times New Roman" w:hAnsi="Times" w:cs="Times New Roman"/>
+                <w:rFonts w:ascii="Times" w:eastAsia="Times New Roman" w:hAnsi="Times" w:cs="Times"/>
                 <w:sz w:val="24"/>
                 <w:szCs w:val="20"/>
-              </w:rPr>
-            </w:pPr>
-          </w:p>
-        </w:tc>
-        <w:tc>
-          <w:tcPr>
-            <w:tcW w:w="2088" w:type="dxa"/>
-          </w:tcPr>
+                <w:lang w:eastAsia="ar-SA"/>
+              </w:rPr>
+            </w:pPr>
+          </w:p>
           <w:p>
             <w:pPr>
               <w:widowControl w:val="0"/>
               <w:suppressAutoHyphens/>
               <w:spacing w:after="0" w:line="240" w:lineRule="auto"/>
               <w:rPr>
-                <w:rFonts w:ascii="Times" w:eastAsia="Times New Roman" w:hAnsi="Times" w:cs="Times New Roman"/>
+                <w:rFonts w:ascii="Times" w:eastAsia="Times New Roman" w:hAnsi="Times" w:cs="Times"/>
                 <w:sz w:val="24"/>
                 <w:szCs w:val="20"/>
-              </w:rPr>
-            </w:pPr>
-          </w:p>
+                <w:lang w:eastAsia="ar-SA"/>
+              </w:rPr>
+            </w:pPr>
+          </w:p>
+        </w:tc>
+      </w:tr>
+      <w:tr>
+        <w:tc>
+          <w:tcPr>
+            <w:tcW w:w="1800" w:type="dxa"/>
+          </w:tcPr>
           <w:p>
             <w:pPr>
               <w:widowControl w:val="0"/>
               <w:suppressAutoHyphens/>
               <w:spacing w:after="0" w:line="240" w:lineRule="auto"/>
               <w:rPr>
-                <w:rFonts w:ascii="Times" w:eastAsia="Times New Roman" w:hAnsi="Times" w:cs="Times New Roman"/>
+                <w:rFonts w:ascii="Times" w:eastAsia="Times New Roman" w:hAnsi="Times" w:cs="Times"/>
                 <w:sz w:val="24"/>
                 <w:szCs w:val="20"/>
-              </w:rPr>
-            </w:pPr>
-          </w:p>
-        </w:tc>
-      </w:tr>
-      <w:tr>
-        <w:tc>
-          <w:tcPr>
-            <w:tcW w:w="1800" w:type="dxa"/>
+                <w:lang w:eastAsia="ar-SA"/>
+              </w:rPr>
+            </w:pPr>
+            <w:r>
+              <w:rPr>
+                <w:rFonts w:ascii="Times" w:eastAsia="Times New Roman" w:hAnsi="Times" w:cs="Times"/>
+                <w:sz w:val="24"/>
+                <w:szCs w:val="20"/>
+                <w:lang w:eastAsia="ar-SA"/>
+              </w:rPr>
+              <w:t>Satyanarayana Chivukula</w:t>
+            </w:r>
+          </w:p>
+        </w:tc>
+        <w:tc>
+          <w:tcPr>
+            <w:tcW w:w="2070" w:type="dxa"/>
           </w:tcPr>
           <w:p>
             <w:pPr>
@@ -3991,16 +5266,26 @@
               <w:suppressAutoHyphens/>
               <w:spacing w:after="0" w:line="240" w:lineRule="auto"/>
               <w:rPr>
-                <w:rFonts w:ascii="Times" w:eastAsia="Times New Roman" w:hAnsi="Times" w:cs="Times New Roman"/>
+                <w:rFonts w:ascii="Times" w:eastAsia="Times New Roman" w:hAnsi="Times" w:cs="Times"/>
                 <w:sz w:val="24"/>
                 <w:szCs w:val="20"/>
-              </w:rPr>
-            </w:pPr>
-          </w:p>
-        </w:tc>
-        <w:tc>
-          <w:tcPr>
-            <w:tcW w:w="2070" w:type="dxa"/>
+                <w:lang w:eastAsia="ar-SA"/>
+              </w:rPr>
+            </w:pPr>
+            <w:r>
+              <w:rPr>
+                <w:rFonts w:ascii="Times" w:eastAsia="Times New Roman" w:hAnsi="Times" w:cs="Times"/>
+                <w:sz w:val="24"/>
+                <w:szCs w:val="20"/>
+                <w:lang w:eastAsia="ar-SA"/>
+              </w:rPr>
+              <w:t>Requirement specification, architecture diagram</w:t>
+            </w:r>
+          </w:p>
+        </w:tc>
+        <w:tc>
+          <w:tcPr>
+            <w:tcW w:w="1980" w:type="dxa"/>
           </w:tcPr>
           <w:p>
             <w:pPr>
@@ -4008,16 +5293,26 @@
               <w:suppressAutoHyphens/>
               <w:spacing w:after="0" w:line="240" w:lineRule="auto"/>
               <w:rPr>
-                <w:rFonts w:ascii="Times" w:eastAsia="Times New Roman" w:hAnsi="Times" w:cs="Times New Roman"/>
+                <w:rFonts w:ascii="Times" w:eastAsia="Times New Roman" w:hAnsi="Times" w:cs="Times"/>
                 <w:sz w:val="24"/>
                 <w:szCs w:val="20"/>
-              </w:rPr>
-            </w:pPr>
-          </w:p>
-        </w:tc>
-        <w:tc>
-          <w:tcPr>
-            <w:tcW w:w="1980" w:type="dxa"/>
+                <w:lang w:eastAsia="ar-SA"/>
+              </w:rPr>
+            </w:pPr>
+            <w:r>
+              <w:rPr>
+                <w:rFonts w:ascii="Times" w:eastAsia="Times New Roman" w:hAnsi="Times" w:cs="Times"/>
+                <w:sz w:val="24"/>
+                <w:szCs w:val="20"/>
+                <w:lang w:eastAsia="ar-SA"/>
+              </w:rPr>
+              <w:t>25%</w:t>
+            </w:r>
+          </w:p>
+        </w:tc>
+        <w:tc>
+          <w:tcPr>
+            <w:tcW w:w="2088" w:type="dxa"/>
           </w:tcPr>
           <w:p>
             <w:pPr>
@@ -4025,47 +5320,59 @@
               <w:suppressAutoHyphens/>
               <w:spacing w:after="0" w:line="240" w:lineRule="auto"/>
               <w:rPr>
-                <w:rFonts w:ascii="Times" w:eastAsia="Times New Roman" w:hAnsi="Times" w:cs="Times New Roman"/>
+                <w:rFonts w:ascii="Times" w:eastAsia="Times New Roman" w:hAnsi="Times" w:cs="Times"/>
                 <w:sz w:val="24"/>
                 <w:szCs w:val="20"/>
-              </w:rPr>
-            </w:pPr>
-          </w:p>
-        </w:tc>
-        <w:tc>
-          <w:tcPr>
-            <w:tcW w:w="2088" w:type="dxa"/>
-          </w:tcPr>
+                <w:lang w:eastAsia="ar-SA"/>
+              </w:rPr>
+            </w:pPr>
+          </w:p>
           <w:p>
             <w:pPr>
               <w:widowControl w:val="0"/>
               <w:suppressAutoHyphens/>
               <w:spacing w:after="0" w:line="240" w:lineRule="auto"/>
               <w:rPr>
-                <w:rFonts w:ascii="Times" w:eastAsia="Times New Roman" w:hAnsi="Times" w:cs="Times New Roman"/>
+                <w:rFonts w:ascii="Times" w:eastAsia="Times New Roman" w:hAnsi="Times" w:cs="Times"/>
                 <w:sz w:val="24"/>
                 <w:szCs w:val="20"/>
-              </w:rPr>
-            </w:pPr>
-          </w:p>
+                <w:lang w:eastAsia="ar-SA"/>
+              </w:rPr>
+            </w:pPr>
+          </w:p>
+        </w:tc>
+      </w:tr>
+      <w:tr>
+        <w:tc>
+          <w:tcPr>
+            <w:tcW w:w="1800" w:type="dxa"/>
+          </w:tcPr>
           <w:p>
             <w:pPr>
               <w:widowControl w:val="0"/>
               <w:suppressAutoHyphens/>
               <w:spacing w:after="0" w:line="240" w:lineRule="auto"/>
               <w:rPr>
-                <w:rFonts w:ascii="Times" w:eastAsia="Times New Roman" w:hAnsi="Times" w:cs="Times New Roman"/>
+                <w:rFonts w:ascii="Times" w:eastAsia="Times New Roman" w:hAnsi="Times" w:cs="Times"/>
                 <w:sz w:val="24"/>
                 <w:szCs w:val="20"/>
-              </w:rPr>
-            </w:pPr>
-          </w:p>
-        </w:tc>
-      </w:tr>
-      <w:tr>
-        <w:tc>
-          <w:tcPr>
-            <w:tcW w:w="1800" w:type="dxa"/>
+                <w:lang w:eastAsia="ar-SA"/>
+              </w:rPr>
+            </w:pPr>
+            <w:r>
+              <w:rPr>
+                <w:rFonts w:ascii="Times" w:eastAsia="Times New Roman" w:hAnsi="Times" w:cs="Times"/>
+                <w:sz w:val="24"/>
+                <w:szCs w:val="20"/>
+                <w:lang w:eastAsia="ar-SA"/>
+              </w:rPr>
+              <w:t>Nitesh Kumar Sharma</w:t>
+            </w:r>
+          </w:p>
+        </w:tc>
+        <w:tc>
+          <w:tcPr>
+            <w:tcW w:w="2070" w:type="dxa"/>
           </w:tcPr>
           <w:p>
             <w:pPr>
@@ -4073,16 +5380,26 @@
               <w:suppressAutoHyphens/>
               <w:spacing w:after="0" w:line="240" w:lineRule="auto"/>
               <w:rPr>
-                <w:rFonts w:ascii="Times" w:eastAsia="Times New Roman" w:hAnsi="Times" w:cs="Times New Roman"/>
+                <w:rFonts w:ascii="Times" w:eastAsia="Times New Roman" w:hAnsi="Times" w:cs="Times"/>
                 <w:sz w:val="24"/>
                 <w:szCs w:val="20"/>
-              </w:rPr>
-            </w:pPr>
-          </w:p>
-        </w:tc>
-        <w:tc>
-          <w:tcPr>
-            <w:tcW w:w="2070" w:type="dxa"/>
+                <w:lang w:eastAsia="ar-SA"/>
+              </w:rPr>
+            </w:pPr>
+            <w:r>
+              <w:rPr>
+                <w:rFonts w:ascii="Times" w:eastAsia="Times New Roman" w:hAnsi="Times" w:cs="Times"/>
+                <w:sz w:val="24"/>
+                <w:szCs w:val="20"/>
+                <w:lang w:eastAsia="ar-SA"/>
+              </w:rPr>
+              <w:t>Test plan, Project plan</w:t>
+            </w:r>
+          </w:p>
+        </w:tc>
+        <w:tc>
+          <w:tcPr>
+            <w:tcW w:w="1980" w:type="dxa"/>
           </w:tcPr>
           <w:p>
             <w:pPr>
@@ -4090,16 +5407,26 @@
               <w:suppressAutoHyphens/>
               <w:spacing w:after="0" w:line="240" w:lineRule="auto"/>
               <w:rPr>
-                <w:rFonts w:ascii="Times" w:eastAsia="Times New Roman" w:hAnsi="Times" w:cs="Times New Roman"/>
+                <w:rFonts w:ascii="Times" w:eastAsia="Times New Roman" w:hAnsi="Times" w:cs="Times"/>
                 <w:sz w:val="24"/>
                 <w:szCs w:val="20"/>
-              </w:rPr>
-            </w:pPr>
-          </w:p>
-        </w:tc>
-        <w:tc>
-          <w:tcPr>
-            <w:tcW w:w="1980" w:type="dxa"/>
+                <w:lang w:eastAsia="ar-SA"/>
+              </w:rPr>
+            </w:pPr>
+            <w:r>
+              <w:rPr>
+                <w:rFonts w:ascii="Times" w:eastAsia="Times New Roman" w:hAnsi="Times" w:cs="Times"/>
+                <w:sz w:val="24"/>
+                <w:szCs w:val="20"/>
+                <w:lang w:eastAsia="ar-SA"/>
+              </w:rPr>
+              <w:t>25%</w:t>
+            </w:r>
+          </w:p>
+        </w:tc>
+        <w:tc>
+          <w:tcPr>
+            <w:tcW w:w="2088" w:type="dxa"/>
           </w:tcPr>
           <w:p>
             <w:pPr>
@@ -4107,45 +5434,33 @@
               <w:suppressAutoHyphens/>
               <w:spacing w:after="0" w:line="240" w:lineRule="auto"/>
               <w:rPr>
-                <w:rFonts w:ascii="Times" w:eastAsia="Times New Roman" w:hAnsi="Times" w:cs="Times New Roman"/>
+                <w:rFonts w:ascii="Times" w:eastAsia="Times New Roman" w:hAnsi="Times" w:cs="Times"/>
                 <w:sz w:val="24"/>
                 <w:szCs w:val="20"/>
-              </w:rPr>
-            </w:pPr>
-          </w:p>
-        </w:tc>
-        <w:tc>
-          <w:tcPr>
-            <w:tcW w:w="2088" w:type="dxa"/>
-          </w:tcPr>
+                <w:lang w:eastAsia="ar-SA"/>
+              </w:rPr>
+            </w:pPr>
+          </w:p>
           <w:p>
             <w:pPr>
               <w:widowControl w:val="0"/>
               <w:suppressAutoHyphens/>
               <w:spacing w:after="0" w:line="240" w:lineRule="auto"/>
               <w:rPr>
-                <w:rFonts w:ascii="Times" w:eastAsia="Times New Roman" w:hAnsi="Times" w:cs="Times New Roman"/>
+                <w:rFonts w:ascii="Times" w:eastAsia="Times New Roman" w:hAnsi="Times" w:cs="Times"/>
                 <w:sz w:val="24"/>
                 <w:szCs w:val="20"/>
-              </w:rPr>
-            </w:pPr>
-          </w:p>
-          <w:p>
-            <w:pPr>
-              <w:widowControl w:val="0"/>
-              <w:suppressAutoHyphens/>
-              <w:spacing w:after="0" w:line="240" w:lineRule="auto"/>
-              <w:rPr>
-                <w:rFonts w:ascii="Times" w:eastAsia="Times New Roman" w:hAnsi="Times" w:cs="Times New Roman"/>
-                <w:sz w:val="24"/>
-                <w:szCs w:val="20"/>
+                <w:lang w:eastAsia="ar-SA"/>
               </w:rPr>
             </w:pPr>
           </w:p>
         </w:tc>
       </w:tr>
     </w:tbl>
-    <w:p/>
+    <w:p>
+      <w:bookmarkStart w:id="1" w:name="_GoBack"/>
+      <w:bookmarkEnd w:id="1"/>
+    </w:p>
     <w:sectPr>
       <w:pgSz w:w="12240" w:h="15840"/>
       <w:pgMar w:top="1440" w:right="1440" w:bottom="1440" w:left="1440" w:header="720" w:footer="720" w:gutter="0"/>
@@ -4157,7 +5472,7 @@
 </file>
 
 <file path=word/numbering.xml><?xml version="1.0" encoding="utf-8"?>
-<w:numbering xmlns:wpc="http://schemas.microsoft.com/office/word/2010/wordprocessingCanvas" xmlns:mc="http://schemas.openxmlformats.org/markup-compatibility/2006" xmlns:o="urn:schemas-microsoft-com:office:office" xmlns:r="http://schemas.openxmlformats.org/officeDocument/2006/relationships" xmlns:m="http://schemas.openxmlformats.org/officeDocument/2006/math" xmlns:v="urn:schemas-microsoft-com:vml" xmlns:wp14="http://schemas.microsoft.com/office/word/2010/wordprocessingDrawing" xmlns:wp="http://schemas.openxmlformats.org/drawingml/2006/wordprocessingDrawing" xmlns:w10="urn:schemas-microsoft-com:office:word" xmlns:w="http://schemas.openxmlformats.org/wordprocessingml/2006/main" xmlns:w14="http://schemas.microsoft.com/office/word/2010/wordml" xmlns:w15="http://schemas.microsoft.com/office/word/2012/wordml" xmlns:wpg="http://schemas.microsoft.com/office/word/2010/wordprocessingGroup" xmlns:wpi="http://schemas.microsoft.com/office/word/2010/wordprocessingInk" xmlns:wne="http://schemas.microsoft.com/office/word/2006/wordml" xmlns:wps="http://schemas.microsoft.com/office/word/2010/wordprocessingShape" mc:Ignorable="w14 w15 wp14">
+<w:numbering xmlns:wpc="http://schemas.microsoft.com/office/word/2010/wordprocessingCanvas" xmlns:cx="http://schemas.microsoft.com/office/drawing/2014/chartex" xmlns:cx1="http://schemas.microsoft.com/office/drawing/2015/9/8/chartex" xmlns:cx2="http://schemas.microsoft.com/office/drawing/2015/10/21/chartex" xmlns:mc="http://schemas.openxmlformats.org/markup-compatibility/2006" xmlns:o="urn:schemas-microsoft-com:office:office" xmlns:r="http://schemas.openxmlformats.org/officeDocument/2006/relationships" xmlns:m="http://schemas.openxmlformats.org/officeDocument/2006/math" xmlns:v="urn:schemas-microsoft-com:vml" xmlns:wp14="http://schemas.microsoft.com/office/word/2010/wordprocessingDrawing" xmlns:wp="http://schemas.openxmlformats.org/drawingml/2006/wordprocessingDrawing" xmlns:w10="urn:schemas-microsoft-com:office:word" xmlns:w="http://schemas.openxmlformats.org/wordprocessingml/2006/main" xmlns:w14="http://schemas.microsoft.com/office/word/2010/wordml" xmlns:w15="http://schemas.microsoft.com/office/word/2012/wordml" xmlns:w16se="http://schemas.microsoft.com/office/word/2015/wordml/symex" xmlns:wpg="http://schemas.microsoft.com/office/word/2010/wordprocessingGroup" xmlns:wpi="http://schemas.microsoft.com/office/word/2010/wordprocessingInk" xmlns:wne="http://schemas.microsoft.com/office/word/2006/wordml" xmlns:wps="http://schemas.microsoft.com/office/word/2010/wordprocessingShape" mc:Ignorable="w14 w15 w16se wp14">
   <w:abstractNum w:abstractNumId="0" w15:restartNumberingAfterBreak="0">
     <w:nsid w:val="FFFFFF88"/>
     <w:multiLevelType w:val="singleLevel"/>
@@ -4181,6 +5496,101 @@
     </w:lvl>
   </w:abstractNum>
   <w:abstractNum w:abstractNumId="1" w15:restartNumberingAfterBreak="0">
+    <w:nsid w:val="1482775B"/>
+    <w:multiLevelType w:val="multilevel"/>
+    <w:tmpl w:val="5BD688EA"/>
+    <w:lvl w:ilvl="0">
+      <w:start w:val="1"/>
+      <w:numFmt w:val="decimal"/>
+      <w:pStyle w:val="Heading1"/>
+      <w:lvlText w:val="%1"/>
+      <w:lvlJc w:val="left"/>
+      <w:pPr>
+        <w:ind w:left="432" w:hanging="432"/>
+      </w:pPr>
+    </w:lvl>
+    <w:lvl w:ilvl="1">
+      <w:start w:val="1"/>
+      <w:numFmt w:val="decimal"/>
+      <w:pStyle w:val="Heading2"/>
+      <w:lvlText w:val="%1.%2"/>
+      <w:lvlJc w:val="left"/>
+      <w:pPr>
+        <w:ind w:left="576" w:hanging="576"/>
+      </w:pPr>
+    </w:lvl>
+    <w:lvl w:ilvl="2">
+      <w:start w:val="1"/>
+      <w:numFmt w:val="decimal"/>
+      <w:pStyle w:val="Heading3"/>
+      <w:lvlText w:val="%1.%2.%3"/>
+      <w:lvlJc w:val="left"/>
+      <w:pPr>
+        <w:ind w:left="720" w:hanging="720"/>
+      </w:pPr>
+    </w:lvl>
+    <w:lvl w:ilvl="3">
+      <w:start w:val="1"/>
+      <w:numFmt w:val="decimal"/>
+      <w:pStyle w:val="Heading4"/>
+      <w:lvlText w:val="%1.%2.%3.%4"/>
+      <w:lvlJc w:val="left"/>
+      <w:pPr>
+        <w:ind w:left="864" w:hanging="864"/>
+      </w:pPr>
+    </w:lvl>
+    <w:lvl w:ilvl="4">
+      <w:start w:val="1"/>
+      <w:numFmt w:val="decimal"/>
+      <w:pStyle w:val="Heading5"/>
+      <w:lvlText w:val="%1.%2.%3.%4.%5"/>
+      <w:lvlJc w:val="left"/>
+      <w:pPr>
+        <w:ind w:left="1008" w:hanging="1008"/>
+      </w:pPr>
+    </w:lvl>
+    <w:lvl w:ilvl="5">
+      <w:start w:val="1"/>
+      <w:numFmt w:val="decimal"/>
+      <w:pStyle w:val="Heading6"/>
+      <w:lvlText w:val="%1.%2.%3.%4.%5.%6"/>
+      <w:lvlJc w:val="left"/>
+      <w:pPr>
+        <w:ind w:left="1152" w:hanging="1152"/>
+      </w:pPr>
+    </w:lvl>
+    <w:lvl w:ilvl="6">
+      <w:start w:val="1"/>
+      <w:numFmt w:val="decimal"/>
+      <w:pStyle w:val="Heading7"/>
+      <w:lvlText w:val="%1.%2.%3.%4.%5.%6.%7"/>
+      <w:lvlJc w:val="left"/>
+      <w:pPr>
+        <w:ind w:left="1296" w:hanging="1296"/>
+      </w:pPr>
+    </w:lvl>
+    <w:lvl w:ilvl="7">
+      <w:start w:val="1"/>
+      <w:numFmt w:val="decimal"/>
+      <w:pStyle w:val="Heading8"/>
+      <w:lvlText w:val="%1.%2.%3.%4.%5.%6.%7.%8"/>
+      <w:lvlJc w:val="left"/>
+      <w:pPr>
+        <w:ind w:left="1440" w:hanging="1440"/>
+      </w:pPr>
+    </w:lvl>
+    <w:lvl w:ilvl="8">
+      <w:start w:val="1"/>
+      <w:numFmt w:val="decimal"/>
+      <w:pStyle w:val="Heading9"/>
+      <w:lvlText w:val="%1.%2.%3.%4.%5.%6.%7.%8.%9"/>
+      <w:lvlJc w:val="left"/>
+      <w:pPr>
+        <w:ind w:left="1584" w:hanging="1584"/>
+      </w:pPr>
+    </w:lvl>
+  </w:abstractNum>
+  <w:abstractNum w:abstractNumId="2" w15:restartNumberingAfterBreak="0">
     <w:nsid w:val="19FF72F4"/>
     <w:multiLevelType w:val="hybridMultilevel"/>
     <w:tmpl w:val="74FA371A"/>
@@ -4293,7 +5703,7 @@
       </w:rPr>
     </w:lvl>
   </w:abstractNum>
-  <w:abstractNum w:abstractNumId="2" w15:restartNumberingAfterBreak="0">
+  <w:abstractNum w:abstractNumId="3" w15:restartNumberingAfterBreak="0">
     <w:nsid w:val="27940FCF"/>
     <w:multiLevelType w:val="hybridMultilevel"/>
     <w:tmpl w:val="4C527E0C"/>
@@ -4303,7 +5713,7 @@
       <w:lvlText w:val="%1."/>
       <w:lvlJc w:val="left"/>
       <w:pPr>
-        <w:ind w:left="1440" w:hanging="360"/>
+        <w:ind w:left="720" w:hanging="360"/>
       </w:pPr>
     </w:lvl>
     <w:lvl w:ilvl="1" w:tplc="04090019" w:tentative="1">
@@ -4312,7 +5722,7 @@
       <w:lvlText w:val="%2."/>
       <w:lvlJc w:val="left"/>
       <w:pPr>
-        <w:ind w:left="2160" w:hanging="360"/>
+        <w:ind w:left="1440" w:hanging="360"/>
       </w:pPr>
     </w:lvl>
     <w:lvl w:ilvl="2" w:tplc="0409001B" w:tentative="1">
@@ -4321,7 +5731,7 @@
       <w:lvlText w:val="%3."/>
       <w:lvlJc w:val="right"/>
       <w:pPr>
-        <w:ind w:left="2880" w:hanging="180"/>
+        <w:ind w:left="2160" w:hanging="180"/>
       </w:pPr>
     </w:lvl>
     <w:lvl w:ilvl="3" w:tplc="0409000F" w:tentative="1">
@@ -4330,7 +5740,7 @@
       <w:lvlText w:val="%4."/>
       <w:lvlJc w:val="left"/>
       <w:pPr>
-        <w:ind w:left="3600" w:hanging="360"/>
+        <w:ind w:left="2880" w:hanging="360"/>
       </w:pPr>
     </w:lvl>
     <w:lvl w:ilvl="4" w:tplc="04090019" w:tentative="1">
@@ -4339,7 +5749,7 @@
       <w:lvlText w:val="%5."/>
       <w:lvlJc w:val="left"/>
       <w:pPr>
-        <w:ind w:left="4320" w:hanging="360"/>
+        <w:ind w:left="3600" w:hanging="360"/>
       </w:pPr>
     </w:lvl>
     <w:lvl w:ilvl="5" w:tplc="0409001B" w:tentative="1">
@@ -4348,7 +5758,7 @@
       <w:lvlText w:val="%6."/>
       <w:lvlJc w:val="right"/>
       <w:pPr>
-        <w:ind w:left="5040" w:hanging="180"/>
+        <w:ind w:left="4320" w:hanging="180"/>
       </w:pPr>
     </w:lvl>
     <w:lvl w:ilvl="6" w:tplc="0409000F" w:tentative="1">
@@ -4357,7 +5767,7 @@
       <w:lvlText w:val="%7."/>
       <w:lvlJc w:val="left"/>
       <w:pPr>
-        <w:ind w:left="5760" w:hanging="360"/>
+        <w:ind w:left="5040" w:hanging="360"/>
       </w:pPr>
     </w:lvl>
     <w:lvl w:ilvl="7" w:tplc="04090019" w:tentative="1">
@@ -4366,7 +5776,7 @@
       <w:lvlText w:val="%8."/>
       <w:lvlJc w:val="left"/>
       <w:pPr>
-        <w:ind w:left="6480" w:hanging="360"/>
+        <w:ind w:left="5760" w:hanging="360"/>
       </w:pPr>
     </w:lvl>
     <w:lvl w:ilvl="8" w:tplc="0409001B" w:tentative="1">
@@ -4375,11 +5785,11 @@
       <w:lvlText w:val="%9."/>
       <w:lvlJc w:val="right"/>
       <w:pPr>
-        <w:ind w:left="7200" w:hanging="180"/>
+        <w:ind w:left="6480" w:hanging="180"/>
       </w:pPr>
     </w:lvl>
   </w:abstractNum>
-  <w:abstractNum w:abstractNumId="3" w15:restartNumberingAfterBreak="0">
+  <w:abstractNum w:abstractNumId="4" w15:restartNumberingAfterBreak="0">
     <w:nsid w:val="2FFF087B"/>
     <w:multiLevelType w:val="hybridMultilevel"/>
     <w:tmpl w:val="1026CFE2"/>
@@ -4465,7 +5875,120 @@
       </w:pPr>
     </w:lvl>
   </w:abstractNum>
-  <w:abstractNum w:abstractNumId="4" w15:restartNumberingAfterBreak="0">
+  <w:abstractNum w:abstractNumId="5" w15:restartNumberingAfterBreak="0">
+    <w:nsid w:val="411F7AE9"/>
+    <w:multiLevelType w:val="hybridMultilevel"/>
+    <w:tmpl w:val="A95801D4"/>
+    <w:lvl w:ilvl="0" w:tplc="04090001">
+      <w:start w:val="1"/>
+      <w:numFmt w:val="bullet"/>
+      <w:lvlText w:val=""/>
+      <w:lvlJc w:val="left"/>
+      <w:pPr>
+        <w:ind w:left="360" w:hanging="360"/>
+      </w:pPr>
+      <w:rPr>
+        <w:rFonts w:ascii="Symbol" w:hAnsi="Symbol" w:hint="default"/>
+      </w:rPr>
+    </w:lvl>
+    <w:lvl w:ilvl="1" w:tplc="04090003" w:tentative="1">
+      <w:start w:val="1"/>
+      <w:numFmt w:val="bullet"/>
+      <w:lvlText w:val="o"/>
+      <w:lvlJc w:val="left"/>
+      <w:pPr>
+        <w:ind w:left="1080" w:hanging="360"/>
+      </w:pPr>
+      <w:rPr>
+        <w:rFonts w:ascii="Courier New" w:hAnsi="Courier New" w:cs="Courier New" w:hint="default"/>
+      </w:rPr>
+    </w:lvl>
+    <w:lvl w:ilvl="2" w:tplc="04090005" w:tentative="1">
+      <w:start w:val="1"/>
+      <w:numFmt w:val="bullet"/>
+      <w:lvlText w:val=""/>
+      <w:lvlJc w:val="left"/>
+      <w:pPr>
+        <w:ind w:left="1800" w:hanging="360"/>
+      </w:pPr>
+      <w:rPr>
+        <w:rFonts w:ascii="Wingdings" w:hAnsi="Wingdings" w:hint="default"/>
+      </w:rPr>
+    </w:lvl>
+    <w:lvl w:ilvl="3" w:tplc="04090001" w:tentative="1">
+      <w:start w:val="1"/>
+      <w:numFmt w:val="bullet"/>
+      <w:lvlText w:val=""/>
+      <w:lvlJc w:val="left"/>
+      <w:pPr>
+        <w:ind w:left="2520" w:hanging="360"/>
+      </w:pPr>
+      <w:rPr>
+        <w:rFonts w:ascii="Symbol" w:hAnsi="Symbol" w:hint="default"/>
+      </w:rPr>
+    </w:lvl>
+    <w:lvl w:ilvl="4" w:tplc="04090003" w:tentative="1">
+      <w:start w:val="1"/>
+      <w:numFmt w:val="bullet"/>
+      <w:lvlText w:val="o"/>
+      <w:lvlJc w:val="left"/>
+      <w:pPr>
+        <w:ind w:left="3240" w:hanging="360"/>
+      </w:pPr>
+      <w:rPr>
+        <w:rFonts w:ascii="Courier New" w:hAnsi="Courier New" w:cs="Courier New" w:hint="default"/>
+      </w:rPr>
+    </w:lvl>
+    <w:lvl w:ilvl="5" w:tplc="04090005" w:tentative="1">
+      <w:start w:val="1"/>
+      <w:numFmt w:val="bullet"/>
+      <w:lvlText w:val=""/>
+      <w:lvlJc w:val="left"/>
+      <w:pPr>
+        <w:ind w:left="3960" w:hanging="360"/>
+      </w:pPr>
+      <w:rPr>
+        <w:rFonts w:ascii="Wingdings" w:hAnsi="Wingdings" w:hint="default"/>
+      </w:rPr>
+    </w:lvl>
+    <w:lvl w:ilvl="6" w:tplc="04090001" w:tentative="1">
+      <w:start w:val="1"/>
+      <w:numFmt w:val="bullet"/>
+      <w:lvlText w:val=""/>
+      <w:lvlJc w:val="left"/>
+      <w:pPr>
+        <w:ind w:left="4680" w:hanging="360"/>
+      </w:pPr>
+      <w:rPr>
+        <w:rFonts w:ascii="Symbol" w:hAnsi="Symbol" w:hint="default"/>
+      </w:rPr>
+    </w:lvl>
+    <w:lvl w:ilvl="7" w:tplc="04090003" w:tentative="1">
+      <w:start w:val="1"/>
+      <w:numFmt w:val="bullet"/>
+      <w:lvlText w:val="o"/>
+      <w:lvlJc w:val="left"/>
+      <w:pPr>
+        <w:ind w:left="5400" w:hanging="360"/>
+      </w:pPr>
+      <w:rPr>
+        <w:rFonts w:ascii="Courier New" w:hAnsi="Courier New" w:cs="Courier New" w:hint="default"/>
+      </w:rPr>
+    </w:lvl>
+    <w:lvl w:ilvl="8" w:tplc="04090005" w:tentative="1">
+      <w:start w:val="1"/>
+      <w:numFmt w:val="bullet"/>
+      <w:lvlText w:val=""/>
+      <w:lvlJc w:val="left"/>
+      <w:pPr>
+        <w:ind w:left="6120" w:hanging="360"/>
+      </w:pPr>
+      <w:rPr>
+        <w:rFonts w:ascii="Wingdings" w:hAnsi="Wingdings" w:hint="default"/>
+      </w:rPr>
+    </w:lvl>
+  </w:abstractNum>
+  <w:abstractNum w:abstractNumId="6" w15:restartNumberingAfterBreak="0">
     <w:nsid w:val="522D571D"/>
     <w:multiLevelType w:val="hybridMultilevel"/>
     <w:tmpl w:val="EC18DB86"/>
@@ -4555,7 +6078,7 @@
       </w:pPr>
     </w:lvl>
   </w:abstractNum>
-  <w:abstractNum w:abstractNumId="5" w15:restartNumberingAfterBreak="0">
+  <w:abstractNum w:abstractNumId="7" w15:restartNumberingAfterBreak="0">
     <w:nsid w:val="74152737"/>
     <w:multiLevelType w:val="hybridMultilevel"/>
     <w:tmpl w:val="976A6296"/>
@@ -4648,29 +6171,62 @@
     <w:abstractNumId w:val="0"/>
   </w:num>
   <w:num w:numId="2">
+    <w:abstractNumId w:val="2"/>
+  </w:num>
+  <w:num w:numId="3">
+    <w:abstractNumId w:val="3"/>
+  </w:num>
+  <w:num w:numId="4">
+    <w:abstractNumId w:val="4"/>
+  </w:num>
+  <w:num w:numId="5">
+    <w:abstractNumId w:val="7"/>
+  </w:num>
+  <w:num w:numId="6">
+    <w:abstractNumId w:val="6"/>
+  </w:num>
+  <w:num w:numId="7">
     <w:abstractNumId w:val="1"/>
   </w:num>
-  <w:num w:numId="3">
-    <w:abstractNumId w:val="2"/>
+  <w:num w:numId="8">
+    <w:abstractNumId w:val="1"/>
   </w:num>
-  <w:num w:numId="4">
-    <w:abstractNumId w:val="3"/>
+  <w:num w:numId="9">
+    <w:abstractNumId w:val="1"/>
   </w:num>
-  <w:num w:numId="5">
+  <w:num w:numId="10">
+    <w:abstractNumId w:val="1"/>
+  </w:num>
+  <w:num w:numId="11">
+    <w:abstractNumId w:val="1"/>
+  </w:num>
+  <w:num w:numId="12">
+    <w:abstractNumId w:val="1"/>
+  </w:num>
+  <w:num w:numId="13">
+    <w:abstractNumId w:val="1"/>
+  </w:num>
+  <w:num w:numId="14">
+    <w:abstractNumId w:val="1"/>
+  </w:num>
+  <w:num w:numId="15">
+    <w:abstractNumId w:val="1"/>
+  </w:num>
+  <w:num w:numId="16">
+    <w:abstractNumId w:val="1"/>
+  </w:num>
+  <w:num w:numId="17">
     <w:abstractNumId w:val="5"/>
-  </w:num>
-  <w:num w:numId="6">
-    <w:abstractNumId w:val="4"/>
   </w:num>
 </w:numbering>
 </file>
 
 <file path=word/styles.xml><?xml version="1.0" encoding="utf-8"?>
-<w:styles xmlns:mc="http://schemas.openxmlformats.org/markup-compatibility/2006" xmlns:r="http://schemas.openxmlformats.org/officeDocument/2006/relationships" xmlns:w="http://schemas.openxmlformats.org/wordprocessingml/2006/main" xmlns:w14="http://schemas.microsoft.com/office/word/2010/wordml" xmlns:w15="http://schemas.microsoft.com/office/word/2012/wordml" mc:Ignorable="w14 w15">
+<w:styles xmlns:mc="http://schemas.openxmlformats.org/markup-compatibility/2006" xmlns:r="http://schemas.openxmlformats.org/officeDocument/2006/relationships" xmlns:w="http://schemas.openxmlformats.org/wordprocessingml/2006/main" xmlns:w14="http://schemas.microsoft.com/office/word/2010/wordml" xmlns:w15="http://schemas.microsoft.com/office/word/2012/wordml" xmlns:w16se="http://schemas.microsoft.com/office/word/2015/wordml/symex" mc:Ignorable="w14 w15 w16se">
   <w:docDefaults>
     <w:rPrDefault>
       <w:rPr>
-        <w:rFonts w:asciiTheme="minorHAnsi" w:eastAsiaTheme="minorHAnsi" w:hAnsiTheme="minorHAnsi" w:cstheme="minorBidi"/>
+        <w:rFonts w:asciiTheme="minorHAnsi" w:eastAsiaTheme="minorEastAsia" w:hAnsiTheme="minorHAnsi" w:cstheme="minorBidi"/>
         <w:sz w:val="22"/>
         <w:szCs w:val="22"/>
         <w:lang w:val="en-US" w:eastAsia="en-US" w:bidi="ar-SA"/>
@@ -4682,9 +6238,9 @@
       </w:pPr>
     </w:pPrDefault>
   </w:docDefaults>
-  <w:latentStyles w:defLockedState="0" w:defUIPriority="99" w:defSemiHidden="0" w:defUnhideWhenUsed="0" w:defQFormat="0" w:count="371">
+  <w:latentStyles w:defLockedState="0" w:defUIPriority="99" w:defSemiHidden="0" w:defUnhideWhenUsed="0" w:defQFormat="0" w:count="372">
     <w:lsdException w:name="Normal" w:uiPriority="0" w:qFormat="1"/>
-    <w:lsdException w:name="heading 1" w:uiPriority="4" w:qFormat="1"/>
+    <w:lsdException w:name="heading 1" w:uiPriority="9" w:qFormat="1"/>
     <w:lsdException w:name="heading 2" w:semiHidden="1" w:uiPriority="9" w:unhideWhenUsed="1" w:qFormat="1"/>
     <w:lsdException w:name="heading 3" w:semiHidden="1" w:uiPriority="9" w:unhideWhenUsed="1" w:qFormat="1"/>
     <w:lsdException w:name="heading 4" w:semiHidden="1" w:uiPriority="9" w:unhideWhenUsed="1" w:qFormat="1"/>
@@ -4732,7 +6288,7 @@
     <w:lsdException w:name="toa heading" w:semiHidden="1" w:unhideWhenUsed="1"/>
     <w:lsdException w:name="List" w:semiHidden="1" w:unhideWhenUsed="1"/>
     <w:lsdException w:name="List Bullet" w:semiHidden="1" w:unhideWhenUsed="1"/>
-    <w:lsdException w:name="List Number" w:semiHidden="1" w:uiPriority="4" w:unhideWhenUsed="1" w:qFormat="1"/>
+    <w:lsdException w:name="List Number" w:semiHidden="1" w:uiPriority="4" w:unhideWhenUsed="1"/>
     <w:lsdException w:name="List 2" w:semiHidden="1" w:unhideWhenUsed="1"/>
     <w:lsdException w:name="List 3" w:semiHidden="1" w:unhideWhenUsed="1"/>
     <w:lsdException w:name="List 4" w:semiHidden="1" w:unhideWhenUsed="1"/>
@@ -4745,7 +6301,7 @@
     <w:lsdException w:name="List Number 3" w:semiHidden="1" w:unhideWhenUsed="1"/>
     <w:lsdException w:name="List Number 4" w:semiHidden="1" w:unhideWhenUsed="1"/>
     <w:lsdException w:name="List Number 5" w:semiHidden="1" w:unhideWhenUsed="1"/>
-    <w:lsdException w:name="Title" w:uiPriority="5" w:qFormat="1"/>
+    <w:lsdException w:name="Title" w:uiPriority="10" w:qFormat="1"/>
     <w:lsdException w:name="Closing" w:semiHidden="1" w:unhideWhenUsed="1"/>
     <w:lsdException w:name="Signature" w:semiHidden="1" w:unhideWhenUsed="1"/>
     <w:lsdException w:name="Default Paragraph Font" w:semiHidden="1" w:uiPriority="1" w:unhideWhenUsed="1"/>
@@ -4788,7 +6344,6 @@
     <w:lsdException w:name="HTML Sample" w:semiHidden="1" w:unhideWhenUsed="1"/>
     <w:lsdException w:name="HTML Typewriter" w:semiHidden="1" w:unhideWhenUsed="1"/>
     <w:lsdException w:name="HTML Variable" w:semiHidden="1" w:unhideWhenUsed="1"/>
-    <w:lsdException w:name="Normal Table" w:semiHidden="1" w:unhideWhenUsed="1"/>
     <w:lsdException w:name="annotation subject" w:semiHidden="1" w:unhideWhenUsed="1"/>
     <w:lsdException w:name="No List" w:semiHidden="1" w:unhideWhenUsed="1"/>
     <w:lsdException w:name="Outline List 1" w:semiHidden="1" w:unhideWhenUsed="1"/>
@@ -4835,10 +6390,8 @@
     <w:lsdException w:name="Table Subtle 2" w:semiHidden="1" w:unhideWhenUsed="1"/>
     <w:lsdException w:name="Table Web 1" w:semiHidden="1" w:unhideWhenUsed="1"/>
     <w:lsdException w:name="Table Web 2" w:semiHidden="1" w:unhideWhenUsed="1"/>
-    <w:lsdException w:name="Table Web 3" w:semiHidden="1" w:unhideWhenUsed="1"/>
     <w:lsdException w:name="Balloon Text" w:semiHidden="1" w:unhideWhenUsed="1"/>
     <w:lsdException w:name="Table Grid" w:uiPriority="39"/>
-    <w:lsdException w:name="Table Theme" w:semiHidden="1" w:unhideWhenUsed="1"/>
     <w:lsdException w:name="Placeholder Text" w:semiHidden="1"/>
     <w:lsdException w:name="No Spacing" w:uiPriority="1" w:qFormat="1"/>
     <w:lsdException w:name="Light Shading" w:uiPriority="60"/>
@@ -5054,30 +6607,41 @@
     <w:lsdException w:name="List Table 5 Dark Accent 6" w:uiPriority="50"/>
     <w:lsdException w:name="List Table 6 Colorful Accent 6" w:uiPriority="51"/>
     <w:lsdException w:name="List Table 7 Colorful Accent 6" w:uiPriority="52"/>
+    <w:lsdException w:name="Mention" w:semiHidden="1" w:unhideWhenUsed="1"/>
   </w:latentStyles>
   <w:style w:type="paragraph" w:default="1" w:styleId="Normal">
     <w:name w:val="Normal"/>
     <w:qFormat/>
+    <w:rsid w:val="00831A0D"/>
   </w:style>
   <w:style w:type="paragraph" w:styleId="Heading1">
     <w:name w:val="heading 1"/>
     <w:basedOn w:val="Normal"/>
     <w:next w:val="Normal"/>
     <w:link w:val="Heading1Char"/>
-    <w:uiPriority w:val="4"/>
+    <w:uiPriority w:val="9"/>
     <w:qFormat/>
-    <w:rsid w:val="000619AE"/>
+    <w:rsid w:val="00831A0D"/>
     <w:pPr>
       <w:keepNext/>
       <w:keepLines/>
-      <w:spacing w:before="240" w:after="0"/>
+      <w:numPr>
+        <w:numId w:val="16"/>
+      </w:numPr>
+      <w:pBdr>
+        <w:bottom w:val="single" w:sz="4" w:space="1" w:color="595959" w:themeColor="text1" w:themeTint="A6"/>
+      </w:pBdr>
+      <w:spacing w:before="360"/>
       <w:outlineLvl w:val="0"/>
     </w:pPr>
     <w:rPr>
       <w:rFonts w:asciiTheme="majorHAnsi" w:eastAsiaTheme="majorEastAsia" w:hAnsiTheme="majorHAnsi" w:cstheme="majorBidi"/>
-      <w:color w:val="2E74B5" w:themeColor="accent1" w:themeShade="BF"/>
-      <w:sz w:val="32"/>
-      <w:szCs w:val="32"/>
+      <w:b/>
+      <w:bCs/>
+      <w:smallCaps/>
+      <w:color w:val="000000" w:themeColor="text1"/>
+      <w:sz w:val="36"/>
+      <w:szCs w:val="36"/>
     </w:rPr>
   </w:style>
   <w:style w:type="paragraph" w:styleId="Heading2">
@@ -5088,18 +6652,25 @@
     <w:uiPriority w:val="9"/>
     <w:unhideWhenUsed/>
     <w:qFormat/>
-    <w:rsid w:val="000619AE"/>
+    <w:rsid w:val="00831A0D"/>
     <w:pPr>
       <w:keepNext/>
       <w:keepLines/>
-      <w:spacing w:before="40" w:after="0"/>
+      <w:numPr>
+        <w:ilvl w:val="1"/>
+        <w:numId w:val="16"/>
+      </w:numPr>
+      <w:spacing w:before="360" w:after="0"/>
       <w:outlineLvl w:val="1"/>
     </w:pPr>
     <w:rPr>
       <w:rFonts w:asciiTheme="majorHAnsi" w:eastAsiaTheme="majorEastAsia" w:hAnsiTheme="majorHAnsi" w:cstheme="majorBidi"/>
-      <w:color w:val="2E74B5" w:themeColor="accent1" w:themeShade="BF"/>
-      <w:sz w:val="26"/>
-      <w:szCs w:val="26"/>
+      <w:b/>
+      <w:bCs/>
+      <w:smallCaps/>
+      <w:color w:val="000000" w:themeColor="text1"/>
+      <w:sz w:val="28"/>
+      <w:szCs w:val="28"/>
     </w:rPr>
   </w:style>
   <w:style w:type="paragraph" w:styleId="Heading3">
@@ -5110,18 +6681,22 @@
     <w:uiPriority w:val="9"/>
     <w:unhideWhenUsed/>
     <w:qFormat/>
-    <w:rsid w:val="00A17393"/>
+    <w:rsid w:val="00831A0D"/>
     <w:pPr>
       <w:keepNext/>
       <w:keepLines/>
-      <w:spacing w:before="40" w:after="0"/>
+      <w:numPr>
+        <w:ilvl w:val="2"/>
+        <w:numId w:val="16"/>
+      </w:numPr>
+      <w:spacing w:before="200" w:after="0"/>
       <w:outlineLvl w:val="2"/>
     </w:pPr>
     <w:rPr>
       <w:rFonts w:asciiTheme="majorHAnsi" w:eastAsiaTheme="majorEastAsia" w:hAnsiTheme="majorHAnsi" w:cstheme="majorBidi"/>
-      <w:color w:val="1F4D78" w:themeColor="accent1" w:themeShade="7F"/>
-      <w:sz w:val="24"/>
-      <w:szCs w:val="24"/>
+      <w:b/>
+      <w:bCs/>
+      <w:color w:val="000000" w:themeColor="text1"/>
     </w:rPr>
   </w:style>
   <w:style w:type="paragraph" w:styleId="Heading4">
@@ -5132,18 +6707,159 @@
     <w:uiPriority w:val="9"/>
     <w:unhideWhenUsed/>
     <w:qFormat/>
-    <w:rsid w:val="000D04BB"/>
+    <w:rsid w:val="00831A0D"/>
     <w:pPr>
       <w:keepNext/>
       <w:keepLines/>
-      <w:spacing w:before="40" w:after="0"/>
+      <w:numPr>
+        <w:ilvl w:val="3"/>
+        <w:numId w:val="16"/>
+      </w:numPr>
+      <w:spacing w:before="200" w:after="0"/>
       <w:outlineLvl w:val="3"/>
+    </w:pPr>
+    <w:rPr>
+      <w:rFonts w:asciiTheme="majorHAnsi" w:eastAsiaTheme="majorEastAsia" w:hAnsiTheme="majorHAnsi" w:cstheme="majorBidi"/>
+      <w:b/>
+      <w:bCs/>
+      <w:i/>
+      <w:iCs/>
+      <w:color w:val="000000" w:themeColor="text1"/>
+    </w:rPr>
+  </w:style>
+  <w:style w:type="paragraph" w:styleId="Heading5">
+    <w:name w:val="heading 5"/>
+    <w:basedOn w:val="Normal"/>
+    <w:next w:val="Normal"/>
+    <w:link w:val="Heading5Char"/>
+    <w:uiPriority w:val="9"/>
+    <w:semiHidden/>
+    <w:unhideWhenUsed/>
+    <w:qFormat/>
+    <w:rsid w:val="00831A0D"/>
+    <w:pPr>
+      <w:keepNext/>
+      <w:keepLines/>
+      <w:numPr>
+        <w:ilvl w:val="4"/>
+        <w:numId w:val="16"/>
+      </w:numPr>
+      <w:spacing w:before="200" w:after="0"/>
+      <w:outlineLvl w:val="4"/>
+    </w:pPr>
+    <w:rPr>
+      <w:rFonts w:asciiTheme="majorHAnsi" w:eastAsiaTheme="majorEastAsia" w:hAnsiTheme="majorHAnsi" w:cstheme="majorBidi"/>
+      <w:color w:val="323E4F" w:themeColor="text2" w:themeShade="BF"/>
+    </w:rPr>
+  </w:style>
+  <w:style w:type="paragraph" w:styleId="Heading6">
+    <w:name w:val="heading 6"/>
+    <w:basedOn w:val="Normal"/>
+    <w:next w:val="Normal"/>
+    <w:link w:val="Heading6Char"/>
+    <w:uiPriority w:val="9"/>
+    <w:semiHidden/>
+    <w:unhideWhenUsed/>
+    <w:qFormat/>
+    <w:rsid w:val="00831A0D"/>
+    <w:pPr>
+      <w:keepNext/>
+      <w:keepLines/>
+      <w:numPr>
+        <w:ilvl w:val="5"/>
+        <w:numId w:val="16"/>
+      </w:numPr>
+      <w:spacing w:before="200" w:after="0"/>
+      <w:outlineLvl w:val="5"/>
     </w:pPr>
     <w:rPr>
       <w:rFonts w:asciiTheme="majorHAnsi" w:eastAsiaTheme="majorEastAsia" w:hAnsiTheme="majorHAnsi" w:cstheme="majorBidi"/>
       <w:i/>
       <w:iCs/>
-      <w:color w:val="2E74B5" w:themeColor="accent1" w:themeShade="BF"/>
+      <w:color w:val="323E4F" w:themeColor="text2" w:themeShade="BF"/>
+    </w:rPr>
+  </w:style>
+  <w:style w:type="paragraph" w:styleId="Heading7">
+    <w:name w:val="heading 7"/>
+    <w:basedOn w:val="Normal"/>
+    <w:next w:val="Normal"/>
+    <w:link w:val="Heading7Char"/>
+    <w:uiPriority w:val="9"/>
+    <w:semiHidden/>
+    <w:unhideWhenUsed/>
+    <w:qFormat/>
+    <w:rsid w:val="00831A0D"/>
+    <w:pPr>
+      <w:keepNext/>
+      <w:keepLines/>
+      <w:numPr>
+        <w:ilvl w:val="6"/>
+        <w:numId w:val="16"/>
+      </w:numPr>
+      <w:spacing w:before="200" w:after="0"/>
+      <w:outlineLvl w:val="6"/>
+    </w:pPr>
+    <w:rPr>
+      <w:rFonts w:asciiTheme="majorHAnsi" w:eastAsiaTheme="majorEastAsia" w:hAnsiTheme="majorHAnsi" w:cstheme="majorBidi"/>
+      <w:i/>
+      <w:iCs/>
+      <w:color w:val="404040" w:themeColor="text1" w:themeTint="BF"/>
+    </w:rPr>
+  </w:style>
+  <w:style w:type="paragraph" w:styleId="Heading8">
+    <w:name w:val="heading 8"/>
+    <w:basedOn w:val="Normal"/>
+    <w:next w:val="Normal"/>
+    <w:link w:val="Heading8Char"/>
+    <w:uiPriority w:val="9"/>
+    <w:semiHidden/>
+    <w:unhideWhenUsed/>
+    <w:qFormat/>
+    <w:rsid w:val="00831A0D"/>
+    <w:pPr>
+      <w:keepNext/>
+      <w:keepLines/>
+      <w:numPr>
+        <w:ilvl w:val="7"/>
+        <w:numId w:val="16"/>
+      </w:numPr>
+      <w:spacing w:before="200" w:after="0"/>
+      <w:outlineLvl w:val="7"/>
+    </w:pPr>
+    <w:rPr>
+      <w:rFonts w:asciiTheme="majorHAnsi" w:eastAsiaTheme="majorEastAsia" w:hAnsiTheme="majorHAnsi" w:cstheme="majorBidi"/>
+      <w:color w:val="404040" w:themeColor="text1" w:themeTint="BF"/>
+      <w:sz w:val="20"/>
+      <w:szCs w:val="20"/>
+    </w:rPr>
+  </w:style>
+  <w:style w:type="paragraph" w:styleId="Heading9">
+    <w:name w:val="heading 9"/>
+    <w:basedOn w:val="Normal"/>
+    <w:next w:val="Normal"/>
+    <w:link w:val="Heading9Char"/>
+    <w:uiPriority w:val="9"/>
+    <w:semiHidden/>
+    <w:unhideWhenUsed/>
+    <w:qFormat/>
+    <w:rsid w:val="00831A0D"/>
+    <w:pPr>
+      <w:keepNext/>
+      <w:keepLines/>
+      <w:numPr>
+        <w:ilvl w:val="8"/>
+        <w:numId w:val="16"/>
+      </w:numPr>
+      <w:spacing w:before="200" w:after="0"/>
+      <w:outlineLvl w:val="8"/>
+    </w:pPr>
+    <w:rPr>
+      <w:rFonts w:asciiTheme="majorHAnsi" w:eastAsiaTheme="majorEastAsia" w:hAnsiTheme="majorHAnsi" w:cstheme="majorBidi"/>
+      <w:i/>
+      <w:iCs/>
+      <w:color w:val="404040" w:themeColor="text1" w:themeTint="BF"/>
+      <w:sz w:val="20"/>
+      <w:szCs w:val="20"/>
     </w:rPr>
   </w:style>
   <w:style w:type="character" w:default="1" w:styleId="DefaultParagraphFont">
@@ -5178,17 +6894,16 @@
     <w:basedOn w:val="Normal"/>
     <w:next w:val="Normal"/>
     <w:link w:val="TitleChar"/>
-    <w:uiPriority w:val="5"/>
+    <w:uiPriority w:val="10"/>
     <w:qFormat/>
-    <w:rsid w:val="000619AE"/>
+    <w:rsid w:val="00831A0D"/>
     <w:pPr>
       <w:spacing w:after="0" w:line="240" w:lineRule="auto"/>
       <w:contextualSpacing/>
     </w:pPr>
     <w:rPr>
       <w:rFonts w:asciiTheme="majorHAnsi" w:eastAsiaTheme="majorEastAsia" w:hAnsiTheme="majorHAnsi" w:cstheme="majorBidi"/>
-      <w:spacing w:val="-10"/>
-      <w:kern w:val="28"/>
+      <w:color w:val="000000" w:themeColor="text1"/>
       <w:sz w:val="56"/>
       <w:szCs w:val="56"/>
     </w:rPr>
@@ -5197,12 +6912,11 @@
     <w:name w:val="Title Char"/>
     <w:basedOn w:val="DefaultParagraphFont"/>
     <w:link w:val="Title"/>
-    <w:uiPriority w:val="5"/>
-    <w:rsid w:val="000619AE"/>
+    <w:uiPriority w:val="10"/>
+    <w:rsid w:val="00831A0D"/>
     <w:rPr>
       <w:rFonts w:asciiTheme="majorHAnsi" w:eastAsiaTheme="majorEastAsia" w:hAnsiTheme="majorHAnsi" w:cstheme="majorBidi"/>
-      <w:spacing w:val="-10"/>
-      <w:kern w:val="28"/>
+      <w:color w:val="000000" w:themeColor="text1"/>
       <w:sz w:val="56"/>
       <w:szCs w:val="56"/>
     </w:rPr>
@@ -5211,13 +6925,16 @@
     <w:name w:val="Heading 1 Char"/>
     <w:basedOn w:val="DefaultParagraphFont"/>
     <w:link w:val="Heading1"/>
-    <w:uiPriority w:val="4"/>
-    <w:rsid w:val="000619AE"/>
+    <w:uiPriority w:val="9"/>
+    <w:rsid w:val="00831A0D"/>
     <w:rPr>
       <w:rFonts w:asciiTheme="majorHAnsi" w:eastAsiaTheme="majorEastAsia" w:hAnsiTheme="majorHAnsi" w:cstheme="majorBidi"/>
-      <w:color w:val="2E74B5" w:themeColor="accent1" w:themeShade="BF"/>
-      <w:sz w:val="32"/>
-      <w:szCs w:val="32"/>
+      <w:b/>
+      <w:bCs/>
+      <w:smallCaps/>
+      <w:color w:val="000000" w:themeColor="text1"/>
+      <w:sz w:val="36"/>
+      <w:szCs w:val="36"/>
     </w:rPr>
   </w:style>
   <w:style w:type="character" w:customStyle="1" w:styleId="Heading2Char">
@@ -5225,26 +6942,27 @@
     <w:basedOn w:val="DefaultParagraphFont"/>
     <w:link w:val="Heading2"/>
     <w:uiPriority w:val="9"/>
-    <w:rsid w:val="000619AE"/>
+    <w:rsid w:val="00831A0D"/>
     <w:rPr>
       <w:rFonts w:asciiTheme="majorHAnsi" w:eastAsiaTheme="majorEastAsia" w:hAnsiTheme="majorHAnsi" w:cstheme="majorBidi"/>
-      <w:color w:val="2E74B5" w:themeColor="accent1" w:themeShade="BF"/>
-      <w:sz w:val="26"/>
-      <w:szCs w:val="26"/>
+      <w:b/>
+      <w:bCs/>
+      <w:smallCaps/>
+      <w:color w:val="000000" w:themeColor="text1"/>
+      <w:sz w:val="28"/>
+      <w:szCs w:val="28"/>
     </w:rPr>
   </w:style>
   <w:style w:type="paragraph" w:customStyle="1" w:styleId="FormHeading">
     <w:name w:val="Form Heading"/>
     <w:basedOn w:val="Normal"/>
     <w:uiPriority w:val="2"/>
-    <w:qFormat/>
     <w:rsid w:val="005E3378"/>
     <w:pPr>
       <w:spacing w:after="320" w:line="264" w:lineRule="auto"/>
       <w:ind w:right="288"/>
     </w:pPr>
     <w:rPr>
-      <w:rFonts w:eastAsiaTheme="minorEastAsia"/>
       <w:color w:val="595959" w:themeColor="text1" w:themeTint="A6"/>
       <w:sz w:val="20"/>
       <w:szCs w:val="20"/>
@@ -5255,13 +6973,11 @@
     <w:name w:val="Table Text"/>
     <w:basedOn w:val="Normal"/>
     <w:uiPriority w:val="3"/>
-    <w:qFormat/>
     <w:rsid w:val="005E3378"/>
     <w:pPr>
       <w:spacing w:after="320" w:line="264" w:lineRule="auto"/>
     </w:pPr>
     <w:rPr>
-      <w:rFonts w:eastAsiaTheme="minorEastAsia"/>
       <w:color w:val="0D0D0D" w:themeColor="text1" w:themeTint="F2"/>
       <w:sz w:val="20"/>
       <w:szCs w:val="20"/>
@@ -5273,7 +6989,6 @@
     <w:basedOn w:val="Normal"/>
     <w:uiPriority w:val="4"/>
     <w:unhideWhenUsed/>
-    <w:qFormat/>
     <w:rsid w:val="005E3378"/>
     <w:pPr>
       <w:numPr>
@@ -5282,7 +6997,6 @@
       <w:spacing w:after="200" w:line="264" w:lineRule="auto"/>
     </w:pPr>
     <w:rPr>
-      <w:rFonts w:eastAsiaTheme="minorEastAsia"/>
       <w:color w:val="0D0D0D" w:themeColor="text1" w:themeTint="F2"/>
       <w:sz w:val="20"/>
       <w:szCs w:val="20"/>
@@ -5294,12 +7008,12 @@
     <w:basedOn w:val="DefaultParagraphFont"/>
     <w:link w:val="Heading3"/>
     <w:uiPriority w:val="9"/>
-    <w:rsid w:val="00A17393"/>
+    <w:rsid w:val="00831A0D"/>
     <w:rPr>
       <w:rFonts w:asciiTheme="majorHAnsi" w:eastAsiaTheme="majorEastAsia" w:hAnsiTheme="majorHAnsi" w:cstheme="majorBidi"/>
-      <w:color w:val="1F4D78" w:themeColor="accent1" w:themeShade="7F"/>
-      <w:sz w:val="24"/>
-      <w:szCs w:val="24"/>
+      <w:b/>
+      <w:bCs/>
+      <w:color w:val="000000" w:themeColor="text1"/>
     </w:rPr>
   </w:style>
   <w:style w:type="paragraph" w:styleId="ListParagraph">
@@ -5318,13 +7032,337 @@
     <w:basedOn w:val="DefaultParagraphFont"/>
     <w:link w:val="Heading4"/>
     <w:uiPriority w:val="9"/>
-    <w:rsid w:val="000D04BB"/>
+    <w:rsid w:val="00831A0D"/>
+    <w:rPr>
+      <w:rFonts w:asciiTheme="majorHAnsi" w:eastAsiaTheme="majorEastAsia" w:hAnsiTheme="majorHAnsi" w:cstheme="majorBidi"/>
+      <w:b/>
+      <w:bCs/>
+      <w:i/>
+      <w:iCs/>
+      <w:color w:val="000000" w:themeColor="text1"/>
+    </w:rPr>
+  </w:style>
+  <w:style w:type="paragraph" w:styleId="BalloonText">
+    <w:name w:val="Balloon Text"/>
+    <w:basedOn w:val="Normal"/>
+    <w:link w:val="BalloonTextChar"/>
+    <w:uiPriority w:val="99"/>
+    <w:semiHidden/>
+    <w:unhideWhenUsed/>
+    <w:rsid w:val="00F51BED"/>
+    <w:pPr>
+      <w:spacing w:after="0" w:line="240" w:lineRule="auto"/>
+    </w:pPr>
+    <w:rPr>
+      <w:rFonts w:ascii="Segoe UI" w:hAnsi="Segoe UI" w:cs="Segoe UI"/>
+      <w:sz w:val="18"/>
+      <w:szCs w:val="18"/>
+    </w:rPr>
+  </w:style>
+  <w:style w:type="character" w:customStyle="1" w:styleId="BalloonTextChar">
+    <w:name w:val="Balloon Text Char"/>
+    <w:basedOn w:val="DefaultParagraphFont"/>
+    <w:link w:val="BalloonText"/>
+    <w:uiPriority w:val="99"/>
+    <w:semiHidden/>
+    <w:rsid w:val="00F51BED"/>
+    <w:rPr>
+      <w:rFonts w:ascii="Segoe UI" w:hAnsi="Segoe UI" w:cs="Segoe UI"/>
+      <w:sz w:val="18"/>
+      <w:szCs w:val="18"/>
+    </w:rPr>
+  </w:style>
+  <w:style w:type="character" w:customStyle="1" w:styleId="Heading5Char">
+    <w:name w:val="Heading 5 Char"/>
+    <w:basedOn w:val="DefaultParagraphFont"/>
+    <w:link w:val="Heading5"/>
+    <w:uiPriority w:val="9"/>
+    <w:semiHidden/>
+    <w:rsid w:val="00831A0D"/>
+    <w:rPr>
+      <w:rFonts w:asciiTheme="majorHAnsi" w:eastAsiaTheme="majorEastAsia" w:hAnsiTheme="majorHAnsi" w:cstheme="majorBidi"/>
+      <w:color w:val="323E4F" w:themeColor="text2" w:themeShade="BF"/>
+    </w:rPr>
+  </w:style>
+  <w:style w:type="character" w:customStyle="1" w:styleId="Heading6Char">
+    <w:name w:val="Heading 6 Char"/>
+    <w:basedOn w:val="DefaultParagraphFont"/>
+    <w:link w:val="Heading6"/>
+    <w:uiPriority w:val="9"/>
+    <w:semiHidden/>
+    <w:rsid w:val="00831A0D"/>
     <w:rPr>
       <w:rFonts w:asciiTheme="majorHAnsi" w:eastAsiaTheme="majorEastAsia" w:hAnsiTheme="majorHAnsi" w:cstheme="majorBidi"/>
       <w:i/>
       <w:iCs/>
-      <w:color w:val="2E74B5" w:themeColor="accent1" w:themeShade="BF"/>
+      <w:color w:val="323E4F" w:themeColor="text2" w:themeShade="BF"/>
     </w:rPr>
+  </w:style>
+  <w:style w:type="character" w:customStyle="1" w:styleId="Heading7Char">
+    <w:name w:val="Heading 7 Char"/>
+    <w:basedOn w:val="DefaultParagraphFont"/>
+    <w:link w:val="Heading7"/>
+    <w:uiPriority w:val="9"/>
+    <w:semiHidden/>
+    <w:rsid w:val="00831A0D"/>
+    <w:rPr>
+      <w:rFonts w:asciiTheme="majorHAnsi" w:eastAsiaTheme="majorEastAsia" w:hAnsiTheme="majorHAnsi" w:cstheme="majorBidi"/>
+      <w:i/>
+      <w:iCs/>
+      <w:color w:val="404040" w:themeColor="text1" w:themeTint="BF"/>
+    </w:rPr>
+  </w:style>
+  <w:style w:type="character" w:customStyle="1" w:styleId="Heading8Char">
+    <w:name w:val="Heading 8 Char"/>
+    <w:basedOn w:val="DefaultParagraphFont"/>
+    <w:link w:val="Heading8"/>
+    <w:uiPriority w:val="9"/>
+    <w:semiHidden/>
+    <w:rsid w:val="00831A0D"/>
+    <w:rPr>
+      <w:rFonts w:asciiTheme="majorHAnsi" w:eastAsiaTheme="majorEastAsia" w:hAnsiTheme="majorHAnsi" w:cstheme="majorBidi"/>
+      <w:color w:val="404040" w:themeColor="text1" w:themeTint="BF"/>
+      <w:sz w:val="20"/>
+      <w:szCs w:val="20"/>
+    </w:rPr>
+  </w:style>
+  <w:style w:type="character" w:customStyle="1" w:styleId="Heading9Char">
+    <w:name w:val="Heading 9 Char"/>
+    <w:basedOn w:val="DefaultParagraphFont"/>
+    <w:link w:val="Heading9"/>
+    <w:uiPriority w:val="9"/>
+    <w:semiHidden/>
+    <w:rsid w:val="00831A0D"/>
+    <w:rPr>
+      <w:rFonts w:asciiTheme="majorHAnsi" w:eastAsiaTheme="majorEastAsia" w:hAnsiTheme="majorHAnsi" w:cstheme="majorBidi"/>
+      <w:i/>
+      <w:iCs/>
+      <w:color w:val="404040" w:themeColor="text1" w:themeTint="BF"/>
+      <w:sz w:val="20"/>
+      <w:szCs w:val="20"/>
+    </w:rPr>
+  </w:style>
+  <w:style w:type="paragraph" w:styleId="Caption">
+    <w:name w:val="caption"/>
+    <w:basedOn w:val="Normal"/>
+    <w:next w:val="Normal"/>
+    <w:uiPriority w:val="35"/>
+    <w:semiHidden/>
+    <w:unhideWhenUsed/>
+    <w:qFormat/>
+    <w:rsid w:val="00831A0D"/>
+    <w:pPr>
+      <w:spacing w:after="200" w:line="240" w:lineRule="auto"/>
+    </w:pPr>
+    <w:rPr>
+      <w:i/>
+      <w:iCs/>
+      <w:color w:val="44546A" w:themeColor="text2"/>
+      <w:sz w:val="18"/>
+      <w:szCs w:val="18"/>
+    </w:rPr>
+  </w:style>
+  <w:style w:type="paragraph" w:styleId="Subtitle">
+    <w:name w:val="Subtitle"/>
+    <w:basedOn w:val="Normal"/>
+    <w:next w:val="Normal"/>
+    <w:link w:val="SubtitleChar"/>
+    <w:uiPriority w:val="11"/>
+    <w:qFormat/>
+    <w:rsid w:val="00831A0D"/>
+    <w:pPr>
+      <w:numPr>
+        <w:ilvl w:val="1"/>
+      </w:numPr>
+    </w:pPr>
+    <w:rPr>
+      <w:color w:val="5A5A5A" w:themeColor="text1" w:themeTint="A5"/>
+      <w:spacing w:val="10"/>
+    </w:rPr>
+  </w:style>
+  <w:style w:type="character" w:customStyle="1" w:styleId="SubtitleChar">
+    <w:name w:val="Subtitle Char"/>
+    <w:basedOn w:val="DefaultParagraphFont"/>
+    <w:link w:val="Subtitle"/>
+    <w:uiPriority w:val="11"/>
+    <w:rsid w:val="00831A0D"/>
+    <w:rPr>
+      <w:color w:val="5A5A5A" w:themeColor="text1" w:themeTint="A5"/>
+      <w:spacing w:val="10"/>
+    </w:rPr>
+  </w:style>
+  <w:style w:type="character" w:styleId="Strong">
+    <w:name w:val="Strong"/>
+    <w:basedOn w:val="DefaultParagraphFont"/>
+    <w:uiPriority w:val="22"/>
+    <w:qFormat/>
+    <w:rsid w:val="00831A0D"/>
+    <w:rPr>
+      <w:b/>
+      <w:bCs/>
+      <w:color w:val="000000" w:themeColor="text1"/>
+    </w:rPr>
+  </w:style>
+  <w:style w:type="character" w:styleId="Emphasis">
+    <w:name w:val="Emphasis"/>
+    <w:basedOn w:val="DefaultParagraphFont"/>
+    <w:uiPriority w:val="20"/>
+    <w:qFormat/>
+    <w:rsid w:val="00831A0D"/>
+    <w:rPr>
+      <w:i/>
+      <w:iCs/>
+      <w:color w:val="auto"/>
+    </w:rPr>
+  </w:style>
+  <w:style w:type="paragraph" w:styleId="NoSpacing">
+    <w:name w:val="No Spacing"/>
+    <w:uiPriority w:val="1"/>
+    <w:qFormat/>
+    <w:rsid w:val="00831A0D"/>
+    <w:pPr>
+      <w:spacing w:after="0" w:line="240" w:lineRule="auto"/>
+    </w:pPr>
+  </w:style>
+  <w:style w:type="paragraph" w:styleId="Quote">
+    <w:name w:val="Quote"/>
+    <w:basedOn w:val="Normal"/>
+    <w:next w:val="Normal"/>
+    <w:link w:val="QuoteChar"/>
+    <w:uiPriority w:val="29"/>
+    <w:qFormat/>
+    <w:rsid w:val="00831A0D"/>
+    <w:pPr>
+      <w:spacing w:before="160"/>
+      <w:ind w:left="720" w:right="720"/>
+    </w:pPr>
+    <w:rPr>
+      <w:i/>
+      <w:iCs/>
+      <w:color w:val="000000" w:themeColor="text1"/>
+    </w:rPr>
+  </w:style>
+  <w:style w:type="character" w:customStyle="1" w:styleId="QuoteChar">
+    <w:name w:val="Quote Char"/>
+    <w:basedOn w:val="DefaultParagraphFont"/>
+    <w:link w:val="Quote"/>
+    <w:uiPriority w:val="29"/>
+    <w:rsid w:val="00831A0D"/>
+    <w:rPr>
+      <w:i/>
+      <w:iCs/>
+      <w:color w:val="000000" w:themeColor="text1"/>
+    </w:rPr>
+  </w:style>
+  <w:style w:type="paragraph" w:styleId="IntenseQuote">
+    <w:name w:val="Intense Quote"/>
+    <w:basedOn w:val="Normal"/>
+    <w:next w:val="Normal"/>
+    <w:link w:val="IntenseQuoteChar"/>
+    <w:uiPriority w:val="30"/>
+    <w:qFormat/>
+    <w:rsid w:val="00831A0D"/>
+    <w:pPr>
+      <w:pBdr>
+        <w:top w:val="single" w:sz="24" w:space="1" w:color="F2F2F2" w:themeColor="background1" w:themeShade="F2"/>
+        <w:bottom w:val="single" w:sz="24" w:space="1" w:color="F2F2F2" w:themeColor="background1" w:themeShade="F2"/>
+      </w:pBdr>
+      <w:shd w:val="clear" w:color="auto" w:fill="F2F2F2" w:themeFill="background1" w:themeFillShade="F2"/>
+      <w:spacing w:before="240" w:after="240"/>
+      <w:ind w:left="936" w:right="936"/>
+      <w:jc w:val="center"/>
+    </w:pPr>
+    <w:rPr>
+      <w:color w:val="000000" w:themeColor="text1"/>
+    </w:rPr>
+  </w:style>
+  <w:style w:type="character" w:customStyle="1" w:styleId="IntenseQuoteChar">
+    <w:name w:val="Intense Quote Char"/>
+    <w:basedOn w:val="DefaultParagraphFont"/>
+    <w:link w:val="IntenseQuote"/>
+    <w:uiPriority w:val="30"/>
+    <w:rsid w:val="00831A0D"/>
+    <w:rPr>
+      <w:color w:val="000000" w:themeColor="text1"/>
+      <w:shd w:val="clear" w:color="auto" w:fill="F2F2F2" w:themeFill="background1" w:themeFillShade="F2"/>
+    </w:rPr>
+  </w:style>
+  <w:style w:type="character" w:styleId="SubtleEmphasis">
+    <w:name w:val="Subtle Emphasis"/>
+    <w:basedOn w:val="DefaultParagraphFont"/>
+    <w:uiPriority w:val="19"/>
+    <w:qFormat/>
+    <w:rsid w:val="00831A0D"/>
+    <w:rPr>
+      <w:i/>
+      <w:iCs/>
+      <w:color w:val="404040" w:themeColor="text1" w:themeTint="BF"/>
+    </w:rPr>
+  </w:style>
+  <w:style w:type="character" w:styleId="IntenseEmphasis">
+    <w:name w:val="Intense Emphasis"/>
+    <w:basedOn w:val="DefaultParagraphFont"/>
+    <w:uiPriority w:val="21"/>
+    <w:qFormat/>
+    <w:rsid w:val="00831A0D"/>
+    <w:rPr>
+      <w:b/>
+      <w:bCs/>
+      <w:i/>
+      <w:iCs/>
+      <w:caps/>
+    </w:rPr>
+  </w:style>
+  <w:style w:type="character" w:styleId="SubtleReference">
+    <w:name w:val="Subtle Reference"/>
+    <w:basedOn w:val="DefaultParagraphFont"/>
+    <w:uiPriority w:val="31"/>
+    <w:qFormat/>
+    <w:rsid w:val="00831A0D"/>
+    <w:rPr>
+      <w:smallCaps/>
+      <w:color w:val="404040" w:themeColor="text1" w:themeTint="BF"/>
+      <w:u w:val="single" w:color="7F7F7F" w:themeColor="text1" w:themeTint="80"/>
+    </w:rPr>
+  </w:style>
+  <w:style w:type="character" w:styleId="IntenseReference">
+    <w:name w:val="Intense Reference"/>
+    <w:basedOn w:val="DefaultParagraphFont"/>
+    <w:uiPriority w:val="32"/>
+    <w:qFormat/>
+    <w:rsid w:val="00831A0D"/>
+    <w:rPr>
+      <w:b/>
+      <w:bCs/>
+      <w:smallCaps/>
+      <w:u w:val="single"/>
+    </w:rPr>
+  </w:style>
+  <w:style w:type="character" w:styleId="BookTitle">
+    <w:name w:val="Book Title"/>
+    <w:basedOn w:val="DefaultParagraphFont"/>
+    <w:uiPriority w:val="33"/>
+    <w:qFormat/>
+    <w:rsid w:val="00831A0D"/>
+    <w:rPr>
+      <w:b w:val="0"/>
+      <w:bCs w:val="0"/>
+      <w:smallCaps/>
+      <w:spacing w:val="5"/>
+    </w:rPr>
+  </w:style>
+  <w:style w:type="paragraph" w:styleId="TOCHeading">
+    <w:name w:val="TOC Heading"/>
+    <w:basedOn w:val="Heading1"/>
+    <w:next w:val="Normal"/>
+    <w:uiPriority w:val="39"/>
+    <w:semiHidden/>
+    <w:unhideWhenUsed/>
+    <w:qFormat/>
+    <w:rsid w:val="00831A0D"/>
+    <w:pPr>
+      <w:outlineLvl w:val="9"/>
+    </w:pPr>
   </w:style>
 </w:styles>
 </file>

</xml_diff>